<commit_message>
- Se agrega portada - Se agrega Párrafo que informa el objetivo de la realización de la encuesta anexa - se realiza imagen del caso de uso de alto nivel de "Jugar Partida"
</commit_message>
<xml_diff>
--- a/Documento.docx
+++ b/Documento.docx
@@ -1,13 +1,392 @@
 
 <file path=word/document.xml><?xml version="1.0" encoding="utf-8"?>
-<w:document xmlns:wpc="http://schemas.microsoft.com/office/word/2010/wordprocessingCanvas" xmlns:cx="http://schemas.microsoft.com/office/drawing/2014/chartex" xmlns:cx1="http://schemas.microsoft.com/office/drawing/2015/9/8/chartex" xmlns:cx2="http://schemas.microsoft.com/office/drawing/2015/10/21/chartex" xmlns:mc="http://schemas.openxmlformats.org/markup-compatibility/2006" xmlns:o="urn:schemas-microsoft-com:office:office" xmlns:r="http://schemas.openxmlformats.org/officeDocument/2006/relationships" xmlns:m="http://schemas.openxmlformats.org/officeDocument/2006/math" xmlns:v="urn:schemas-microsoft-com:vml" xmlns:wp14="http://schemas.microsoft.com/office/word/2010/wordprocessingDrawing" xmlns:wp="http://schemas.openxmlformats.org/drawingml/2006/wordprocessingDrawing" xmlns:w10="urn:schemas-microsoft-com:office:word" xmlns:w="http://schemas.openxmlformats.org/wordprocessingml/2006/main" xmlns:w14="http://schemas.microsoft.com/office/word/2010/wordml" xmlns:w15="http://schemas.microsoft.com/office/word/2012/wordml" xmlns:w16se="http://schemas.microsoft.com/office/word/2015/wordml/symex" xmlns:wpg="http://schemas.microsoft.com/office/word/2010/wordprocessingGroup" xmlns:wpi="http://schemas.microsoft.com/office/word/2010/wordprocessingInk" xmlns:wne="http://schemas.microsoft.com/office/word/2006/wordml" xmlns:wps="http://schemas.microsoft.com/office/word/2010/wordprocessingShape" mc:Ignorable="w14 w15 w16se wp14">
+<w:document xmlns:wpc="http://schemas.microsoft.com/office/word/2010/wordprocessingCanvas" xmlns:cx="http://schemas.microsoft.com/office/drawing/2014/chartex" xmlns:cx1="http://schemas.microsoft.com/office/drawing/2015/9/8/chartex" xmlns:cx2="http://schemas.microsoft.com/office/drawing/2015/10/21/chartex" xmlns:cx3="http://schemas.microsoft.com/office/drawing/2016/5/9/chartex" xmlns:cx4="http://schemas.microsoft.com/office/drawing/2016/5/10/chartex" xmlns:cx5="http://schemas.microsoft.com/office/drawing/2016/5/11/chartex" xmlns:mc="http://schemas.openxmlformats.org/markup-compatibility/2006" xmlns:o="urn:schemas-microsoft-com:office:office" xmlns:r="http://schemas.openxmlformats.org/officeDocument/2006/relationships" xmlns:m="http://schemas.openxmlformats.org/officeDocument/2006/math" xmlns:v="urn:schemas-microsoft-com:vml" xmlns:wp14="http://schemas.microsoft.com/office/word/2010/wordprocessingDrawing" xmlns:wp="http://schemas.openxmlformats.org/drawingml/2006/wordprocessingDrawing" xmlns:w10="urn:schemas-microsoft-com:office:word" xmlns:w="http://schemas.openxmlformats.org/wordprocessingml/2006/main" xmlns:w14="http://schemas.microsoft.com/office/word/2010/wordml" xmlns:w15="http://schemas.microsoft.com/office/word/2012/wordml" xmlns:w16se="http://schemas.microsoft.com/office/word/2015/wordml/symex" xmlns:wpg="http://schemas.microsoft.com/office/word/2010/wordprocessingGroup" xmlns:wpi="http://schemas.microsoft.com/office/word/2010/wordprocessingInk" xmlns:wne="http://schemas.microsoft.com/office/word/2006/wordml" xmlns:wps="http://schemas.microsoft.com/office/word/2010/wordprocessingShape" mc:Ignorable="w14 w15 w16se wp14">
   <w:background w:color="FFFFFF"/>
   <w:body>
-    <w:p/>
-    <w:p/>
-    <w:p>
-      <w:pPr>
+    <w:p>
+      <w:pPr>
+        <w:rPr>
+          <w:sz w:val="24"/>
+          <w:szCs w:val="24"/>
+        </w:rPr>
+      </w:pPr>
+    </w:p>
+    <w:p>
+      <w:pPr>
+        <w:rPr>
+          <w:sz w:val="24"/>
+          <w:szCs w:val="24"/>
+        </w:rPr>
+      </w:pPr>
+    </w:p>
+    <w:p>
+      <w:pPr>
+        <w:spacing w:line="480" w:lineRule="auto"/>
         <w:jc w:val="center"/>
+        <w:rPr>
+          <w:sz w:val="24"/>
+          <w:szCs w:val="24"/>
+        </w:rPr>
+      </w:pPr>
+      <w:r>
+        <w:rPr>
+          <w:sz w:val="24"/>
+          <w:szCs w:val="24"/>
+        </w:rPr>
+        <w:t>INSTITUCION UNIVERSITARIA DE COLOMBIA</w:t>
+      </w:r>
+    </w:p>
+    <w:p>
+      <w:pPr>
+        <w:spacing w:line="480" w:lineRule="auto"/>
+        <w:jc w:val="center"/>
+        <w:rPr>
+          <w:sz w:val="24"/>
+          <w:szCs w:val="24"/>
+        </w:rPr>
+      </w:pPr>
+    </w:p>
+    <w:p>
+      <w:pPr>
+        <w:spacing w:line="480" w:lineRule="auto"/>
+        <w:jc w:val="center"/>
+        <w:rPr>
+          <w:sz w:val="24"/>
+          <w:szCs w:val="24"/>
+        </w:rPr>
+      </w:pPr>
+    </w:p>
+    <w:p>
+      <w:pPr>
+        <w:spacing w:line="480" w:lineRule="auto"/>
+        <w:jc w:val="center"/>
+        <w:rPr>
+          <w:sz w:val="24"/>
+          <w:szCs w:val="24"/>
+        </w:rPr>
+      </w:pPr>
+    </w:p>
+    <w:p>
+      <w:pPr>
+        <w:spacing w:line="480" w:lineRule="auto"/>
+        <w:jc w:val="center"/>
+        <w:rPr>
+          <w:sz w:val="24"/>
+          <w:szCs w:val="24"/>
+        </w:rPr>
+      </w:pPr>
+      <w:r>
+        <w:rPr>
+          <w:sz w:val="24"/>
+          <w:szCs w:val="24"/>
+        </w:rPr>
+        <w:t xml:space="preserve">CARLOS DANIEL ORTIZ </w:t>
+      </w:r>
+      <w:proofErr w:type="spellStart"/>
+      <w:r>
+        <w:rPr>
+          <w:sz w:val="24"/>
+          <w:szCs w:val="24"/>
+        </w:rPr>
+        <w:t>ORTIZ</w:t>
+      </w:r>
+      <w:proofErr w:type="spellEnd"/>
+    </w:p>
+    <w:p>
+      <w:pPr>
+        <w:spacing w:line="480" w:lineRule="auto"/>
+        <w:jc w:val="center"/>
+        <w:rPr>
+          <w:sz w:val="24"/>
+          <w:szCs w:val="24"/>
+        </w:rPr>
+      </w:pPr>
+      <w:r>
+        <w:rPr>
+          <w:sz w:val="24"/>
+          <w:szCs w:val="24"/>
+        </w:rPr>
+        <w:t>JEFERSON GUEVARA</w:t>
+      </w:r>
+    </w:p>
+    <w:p>
+      <w:pPr>
+        <w:spacing w:line="480" w:lineRule="auto"/>
+        <w:jc w:val="center"/>
+        <w:rPr>
+          <w:sz w:val="24"/>
+          <w:szCs w:val="24"/>
+        </w:rPr>
+      </w:pPr>
+      <w:r>
+        <w:rPr>
+          <w:sz w:val="24"/>
+          <w:szCs w:val="24"/>
+        </w:rPr>
+        <w:t>JONATHAN A</w:t>
+      </w:r>
+      <w:r>
+        <w:rPr>
+          <w:sz w:val="24"/>
+          <w:szCs w:val="24"/>
+        </w:rPr>
+        <w:t xml:space="preserve"> MUÑOZ V.</w:t>
+      </w:r>
+    </w:p>
+    <w:p>
+      <w:pPr>
+        <w:spacing w:line="480" w:lineRule="auto"/>
+        <w:jc w:val="center"/>
+        <w:rPr>
+          <w:sz w:val="24"/>
+          <w:szCs w:val="24"/>
+        </w:rPr>
+      </w:pPr>
+    </w:p>
+    <w:p>
+      <w:pPr>
+        <w:spacing w:line="480" w:lineRule="auto"/>
+        <w:jc w:val="center"/>
+        <w:rPr>
+          <w:sz w:val="24"/>
+          <w:szCs w:val="24"/>
+        </w:rPr>
+      </w:pPr>
+    </w:p>
+    <w:p>
+      <w:pPr>
+        <w:spacing w:line="480" w:lineRule="auto"/>
+        <w:jc w:val="center"/>
+        <w:rPr>
+          <w:sz w:val="24"/>
+          <w:szCs w:val="24"/>
+        </w:rPr>
+      </w:pPr>
+    </w:p>
+    <w:p>
+      <w:pPr>
+        <w:spacing w:line="480" w:lineRule="auto"/>
+        <w:jc w:val="center"/>
+        <w:rPr>
+          <w:sz w:val="24"/>
+          <w:szCs w:val="24"/>
+        </w:rPr>
+      </w:pPr>
+    </w:p>
+    <w:p>
+      <w:pPr>
+        <w:spacing w:line="480" w:lineRule="auto"/>
+        <w:jc w:val="center"/>
+        <w:rPr>
+          <w:sz w:val="24"/>
+          <w:szCs w:val="24"/>
+        </w:rPr>
+      </w:pPr>
+    </w:p>
+    <w:p>
+      <w:pPr>
+        <w:spacing w:line="480" w:lineRule="auto"/>
+        <w:jc w:val="center"/>
+        <w:rPr>
+          <w:sz w:val="24"/>
+          <w:szCs w:val="24"/>
+        </w:rPr>
+      </w:pPr>
+    </w:p>
+    <w:p>
+      <w:pPr>
+        <w:spacing w:line="480" w:lineRule="auto"/>
+        <w:jc w:val="center"/>
+        <w:rPr>
+          <w:sz w:val="24"/>
+          <w:szCs w:val="24"/>
+        </w:rPr>
+      </w:pPr>
+    </w:p>
+    <w:p>
+      <w:pPr>
+        <w:spacing w:line="480" w:lineRule="auto"/>
+        <w:jc w:val="center"/>
+        <w:rPr>
+          <w:sz w:val="24"/>
+          <w:szCs w:val="24"/>
+        </w:rPr>
+      </w:pPr>
+      <w:r>
+        <w:rPr>
+          <w:sz w:val="24"/>
+          <w:szCs w:val="24"/>
+        </w:rPr>
+        <w:t xml:space="preserve">PROYECTO </w:t>
+      </w:r>
+      <w:r>
+        <w:rPr>
+          <w:sz w:val="24"/>
+          <w:szCs w:val="24"/>
+        </w:rPr>
+        <w:t>JUEGO</w:t>
+      </w:r>
+    </w:p>
+    <w:p>
+      <w:pPr>
+        <w:spacing w:line="480" w:lineRule="auto"/>
+        <w:jc w:val="center"/>
+        <w:rPr>
+          <w:sz w:val="24"/>
+          <w:szCs w:val="24"/>
+        </w:rPr>
+      </w:pPr>
+      <w:r>
+        <w:rPr>
+          <w:sz w:val="24"/>
+          <w:szCs w:val="24"/>
+        </w:rPr>
+        <w:t>TRANSCOLADOS PRO 2016</w:t>
+      </w:r>
+    </w:p>
+    <w:p>
+      <w:pPr>
+        <w:spacing w:line="480" w:lineRule="auto"/>
+        <w:jc w:val="center"/>
+        <w:rPr>
+          <w:sz w:val="24"/>
+          <w:szCs w:val="24"/>
+        </w:rPr>
+      </w:pPr>
+      <w:r>
+        <w:rPr>
+          <w:sz w:val="24"/>
+          <w:szCs w:val="24"/>
+        </w:rPr>
+        <w:t>INGENIERIA DE SOFTWARE 2</w:t>
+      </w:r>
+    </w:p>
+    <w:p>
+      <w:pPr>
+        <w:spacing w:line="480" w:lineRule="auto"/>
+        <w:jc w:val="center"/>
+        <w:rPr>
+          <w:sz w:val="24"/>
+          <w:szCs w:val="24"/>
+        </w:rPr>
+      </w:pPr>
+    </w:p>
+    <w:p>
+      <w:pPr>
+        <w:spacing w:line="480" w:lineRule="auto"/>
+        <w:jc w:val="center"/>
+        <w:rPr>
+          <w:sz w:val="24"/>
+          <w:szCs w:val="24"/>
+        </w:rPr>
+      </w:pPr>
+    </w:p>
+    <w:p>
+      <w:pPr>
+        <w:spacing w:line="480" w:lineRule="auto"/>
+        <w:jc w:val="center"/>
+        <w:rPr>
+          <w:sz w:val="24"/>
+          <w:szCs w:val="24"/>
+        </w:rPr>
+      </w:pPr>
+    </w:p>
+    <w:p>
+      <w:pPr>
+        <w:spacing w:line="480" w:lineRule="auto"/>
+        <w:jc w:val="center"/>
+        <w:rPr>
+          <w:sz w:val="24"/>
+          <w:szCs w:val="24"/>
+        </w:rPr>
+      </w:pPr>
+      <w:r>
+        <w:rPr>
+          <w:sz w:val="24"/>
+          <w:szCs w:val="24"/>
+        </w:rPr>
+        <w:t>SEPTIEMBRE DE 2016</w:t>
+      </w:r>
+    </w:p>
+    <w:p>
+      <w:pPr>
+        <w:rPr>
+          <w:sz w:val="24"/>
+          <w:szCs w:val="24"/>
+        </w:rPr>
+      </w:pPr>
+    </w:p>
+    <w:p>
+      <w:pPr>
+        <w:rPr>
+          <w:sz w:val="24"/>
+          <w:szCs w:val="24"/>
+        </w:rPr>
+      </w:pPr>
+    </w:p>
+    <w:p>
+      <w:pPr>
+        <w:rPr>
+          <w:sz w:val="24"/>
+          <w:szCs w:val="24"/>
+        </w:rPr>
+      </w:pPr>
+    </w:p>
+    <w:p>
+      <w:pPr>
+        <w:rPr>
+          <w:sz w:val="24"/>
+          <w:szCs w:val="24"/>
+        </w:rPr>
+      </w:pPr>
+    </w:p>
+    <w:p>
+      <w:pPr>
+        <w:rPr>
+          <w:sz w:val="24"/>
+          <w:szCs w:val="24"/>
+        </w:rPr>
+      </w:pPr>
+    </w:p>
+    <w:p>
+      <w:pPr>
+        <w:rPr>
+          <w:sz w:val="24"/>
+          <w:szCs w:val="24"/>
+        </w:rPr>
+      </w:pPr>
+    </w:p>
+    <w:p>
+      <w:pPr>
+        <w:rPr>
+          <w:sz w:val="24"/>
+          <w:szCs w:val="24"/>
+        </w:rPr>
+      </w:pPr>
+    </w:p>
+    <w:p>
+      <w:pPr>
+        <w:rPr>
+          <w:sz w:val="24"/>
+          <w:szCs w:val="24"/>
+        </w:rPr>
+      </w:pPr>
+    </w:p>
+    <w:p>
+      <w:pPr>
+        <w:rPr>
+          <w:sz w:val="24"/>
+          <w:szCs w:val="24"/>
+        </w:rPr>
+      </w:pPr>
+    </w:p>
+    <w:p>
+      <w:pPr>
+        <w:jc w:val="center"/>
+        <w:rPr>
+          <w:sz w:val="24"/>
+          <w:szCs w:val="24"/>
+        </w:rPr>
       </w:pPr>
       <w:r>
         <w:rPr>
@@ -21,11 +400,19 @@
     <w:p>
       <w:pPr>
         <w:jc w:val="both"/>
+        <w:rPr>
+          <w:sz w:val="24"/>
+          <w:szCs w:val="24"/>
+        </w:rPr>
       </w:pPr>
     </w:p>
     <w:p>
       <w:pPr>
         <w:jc w:val="both"/>
+        <w:rPr>
+          <w:sz w:val="24"/>
+          <w:szCs w:val="24"/>
+        </w:rPr>
       </w:pPr>
       <w:r>
         <w:rPr>
@@ -38,149 +425,245 @@
     <w:p>
       <w:pPr>
         <w:jc w:val="both"/>
+        <w:rPr>
+          <w:sz w:val="24"/>
+          <w:szCs w:val="24"/>
+        </w:rPr>
       </w:pPr>
     </w:p>
     <w:p>
       <w:pPr>
         <w:jc w:val="both"/>
-      </w:pPr>
-      <w:r>
-        <w:rPr>
-          <w:sz w:val="24"/>
-          <w:szCs w:val="24"/>
-        </w:rPr>
-        <w:t xml:space="preserve">Una de las características principales al realizar este tipo de maniobras ilegales, es la falta de conciencia que hay al poner en riesgo su vida y la de los </w:t>
-      </w:r>
-      <w:r>
-        <w:rPr>
-          <w:sz w:val="24"/>
-          <w:szCs w:val="24"/>
-        </w:rPr>
-        <w:t>demás</w:t>
-      </w:r>
-      <w:r>
-        <w:rPr>
-          <w:sz w:val="24"/>
-          <w:szCs w:val="24"/>
-        </w:rPr>
-        <w:t>.</w:t>
+        <w:rPr>
+          <w:sz w:val="24"/>
+          <w:szCs w:val="24"/>
+        </w:rPr>
+      </w:pPr>
+      <w:r>
+        <w:rPr>
+          <w:sz w:val="24"/>
+          <w:szCs w:val="24"/>
+        </w:rPr>
+        <w:t>Una de las características principales al realizar este tipo de maniobras ilegales, es la falta de conciencia que hay al poner en riesgo su vida y la de los demás.</w:t>
       </w:r>
     </w:p>
     <w:p>
       <w:pPr>
         <w:jc w:val="both"/>
+        <w:rPr>
+          <w:sz w:val="24"/>
+          <w:szCs w:val="24"/>
+        </w:rPr>
       </w:pPr>
     </w:p>
     <w:p>
       <w:pPr>
         <w:jc w:val="both"/>
-      </w:pPr>
-      <w:r>
-        <w:rPr>
-          <w:sz w:val="24"/>
-          <w:szCs w:val="24"/>
-        </w:rPr>
-        <w:t>Para analizar esta problemática es necesario conocer sus causas.  Una de ellas es el desemp</w:t>
-      </w:r>
-      <w:r>
-        <w:rPr>
-          <w:sz w:val="24"/>
-          <w:szCs w:val="24"/>
-        </w:rPr>
-        <w:t xml:space="preserve">leo, entendiéndose como desempleo la falta de trabajo de aquellas personas que optan por ahorrar cierta cantidad de dinero accediendo por dichos lugares no autorizados a su medio de transporte diario, aumentando así las probabilidades diarias de mortandad </w:t>
-      </w:r>
-      <w:r>
-        <w:rPr>
-          <w:sz w:val="24"/>
-          <w:szCs w:val="24"/>
-        </w:rPr>
-        <w:t>en la ciudad.</w:t>
+        <w:rPr>
+          <w:sz w:val="24"/>
+          <w:szCs w:val="24"/>
+        </w:rPr>
+      </w:pPr>
+      <w:r>
+        <w:rPr>
+          <w:sz w:val="24"/>
+          <w:szCs w:val="24"/>
+        </w:rPr>
+        <w:t>Para analizar esta problemática es necesario conocer sus causas.  Una de ellas es el desempleo, entendiéndose como desempleo la falta de trabajo de aquellas personas que optan por ahorrar cierta cantidad de dinero accediendo por dichos lugares no autorizados a su medio de transporte diario, aumentando así las probabilidades diarias de mortandad en la ciudad.</w:t>
       </w:r>
     </w:p>
     <w:p>
       <w:pPr>
         <w:jc w:val="both"/>
+        <w:rPr>
+          <w:sz w:val="24"/>
+          <w:szCs w:val="24"/>
+        </w:rPr>
       </w:pPr>
     </w:p>
     <w:p>
       <w:pPr>
         <w:jc w:val="both"/>
-      </w:pPr>
-      <w:r>
-        <w:rPr>
-          <w:sz w:val="24"/>
-          <w:szCs w:val="24"/>
-        </w:rPr>
-        <w:t>Otra de las causas es, generar un ahorro económico en transportes por parte de los estudiantes, aumentando así las posibilidades de tener accidentes con vehículos particulares, o con el sistema de transporte masivo e incluso, caídas al momen</w:t>
-      </w:r>
-      <w:r>
-        <w:rPr>
-          <w:sz w:val="24"/>
-          <w:szCs w:val="24"/>
-        </w:rPr>
-        <w:t>to de subirse a algunas de las estaciones de cada troncal.</w:t>
+        <w:rPr>
+          <w:sz w:val="24"/>
+          <w:szCs w:val="24"/>
+        </w:rPr>
+      </w:pPr>
+      <w:r>
+        <w:rPr>
+          <w:sz w:val="24"/>
+          <w:szCs w:val="24"/>
+        </w:rPr>
+        <w:t>Otra de las causas es, generar un ahorro económico en transportes por parte de los estudiantes, aumentando así las posibilidades de tener accidentes con vehículos particulares, o con el sistema de transporte masivo e incluso, caídas al momento de subirse a algunas de las estaciones de cada troncal.</w:t>
       </w:r>
     </w:p>
     <w:p>
       <w:pPr>
         <w:jc w:val="both"/>
+        <w:rPr>
+          <w:sz w:val="24"/>
+          <w:szCs w:val="24"/>
+        </w:rPr>
       </w:pPr>
     </w:p>
     <w:p>
       <w:pPr>
         <w:jc w:val="both"/>
-      </w:pPr>
-      <w:r>
-        <w:rPr>
-          <w:sz w:val="24"/>
-          <w:szCs w:val="24"/>
-        </w:rPr>
-        <w:t>Se han tomado análisis de mortalidad realizados por el Distrito, desde el año 2015 a la actualidad, que nos sirven como información clave para analizar la importancia de realizar algunas iniciativ</w:t>
-      </w:r>
-      <w:r>
-        <w:rPr>
-          <w:sz w:val="24"/>
-          <w:szCs w:val="24"/>
-        </w:rPr>
-        <w:t>as informáticas como lo es este videojuego denominado “Transcolados Pro 2016”, logrando así reducir dichas tasas, gracias a la conciencia que podamos generar en aquella población que use la aplicación.</w:t>
+        <w:rPr>
+          <w:sz w:val="24"/>
+          <w:szCs w:val="24"/>
+        </w:rPr>
+      </w:pPr>
+      <w:r>
+        <w:rPr>
+          <w:sz w:val="24"/>
+          <w:szCs w:val="24"/>
+        </w:rPr>
+        <w:t>Se han tomado análisis de mortalidad realizados por el Distrito, desde el año 2015 a la actualidad, que nos sirven como información clave para analizar la importancia de realizar algunas iniciativas informáticas como lo es este videojuego denominado “</w:t>
+      </w:r>
+      <w:proofErr w:type="spellStart"/>
+      <w:r>
+        <w:rPr>
+          <w:sz w:val="24"/>
+          <w:szCs w:val="24"/>
+        </w:rPr>
+        <w:t>Transcolados</w:t>
+      </w:r>
+      <w:proofErr w:type="spellEnd"/>
+      <w:r>
+        <w:rPr>
+          <w:sz w:val="24"/>
+          <w:szCs w:val="24"/>
+        </w:rPr>
+        <w:t xml:space="preserve"> Pro 2016”, logrando así reducir dichas tasas, gracias a la conciencia que podamos generar en aquella población que use la aplicación.</w:t>
       </w:r>
     </w:p>
     <w:p>
       <w:pPr>
         <w:jc w:val="both"/>
-      </w:pPr>
-    </w:p>
-    <w:p/>
-    <w:p>
-      <w:r>
+        <w:rPr>
+          <w:sz w:val="24"/>
+          <w:szCs w:val="24"/>
+        </w:rPr>
+      </w:pPr>
+    </w:p>
+    <w:p>
+      <w:pPr>
+        <w:rPr>
+          <w:sz w:val="24"/>
+          <w:szCs w:val="24"/>
+        </w:rPr>
+      </w:pPr>
+    </w:p>
+    <w:p>
+      <w:pPr>
+        <w:rPr>
+          <w:sz w:val="24"/>
+          <w:szCs w:val="24"/>
+        </w:rPr>
+      </w:pPr>
+      <w:r>
+        <w:rPr>
+          <w:sz w:val="24"/>
+          <w:szCs w:val="24"/>
+        </w:rPr>
         <w:br w:type="page"/>
       </w:r>
     </w:p>
-    <w:p/>
-    <w:p/>
-    <w:p>
-      <w:r>
+    <w:p>
+      <w:pPr>
+        <w:rPr>
+          <w:sz w:val="24"/>
+          <w:szCs w:val="24"/>
+        </w:rPr>
+      </w:pPr>
+    </w:p>
+    <w:p>
+      <w:pPr>
+        <w:rPr>
+          <w:sz w:val="24"/>
+          <w:szCs w:val="24"/>
+        </w:rPr>
+      </w:pPr>
+    </w:p>
+    <w:p>
+      <w:pPr>
         <w:rPr>
           <w:b/>
           <w:sz w:val="24"/>
           <w:szCs w:val="24"/>
         </w:rPr>
+      </w:pPr>
+      <w:r>
+        <w:rPr>
+          <w:b/>
+          <w:sz w:val="24"/>
+          <w:szCs w:val="24"/>
+        </w:rPr>
         <w:t>Objetivo General</w:t>
       </w:r>
     </w:p>
     <w:p>
-      <w:r>
-        <w:t>Desarrollar un un videojuego qu</w:t>
-      </w:r>
-      <w:r>
-        <w:t>e permita la concientizar a la población de los riesgos que corre cada vez que intente ingresar al sistema de transmilenio  por lugares no autorizados.</w:t>
-      </w:r>
-    </w:p>
-    <w:p/>
+      <w:pPr>
+        <w:rPr>
+          <w:sz w:val="24"/>
+          <w:szCs w:val="24"/>
+        </w:rPr>
+      </w:pPr>
+    </w:p>
+    <w:p>
+      <w:pPr>
+        <w:jc w:val="both"/>
+        <w:rPr>
+          <w:sz w:val="24"/>
+          <w:szCs w:val="24"/>
+        </w:rPr>
+      </w:pPr>
+      <w:r>
+        <w:rPr>
+          <w:sz w:val="24"/>
+          <w:szCs w:val="24"/>
+        </w:rPr>
+        <w:t xml:space="preserve">Desarrollar un </w:t>
+      </w:r>
+      <w:r>
+        <w:rPr>
+          <w:sz w:val="24"/>
+          <w:szCs w:val="24"/>
+        </w:rPr>
+        <w:t xml:space="preserve">videojuego que permita la concientizar a la población de los riesgos que corre cada vez que intente ingresar al sistema de </w:t>
+      </w:r>
+      <w:r>
+        <w:rPr>
+          <w:sz w:val="24"/>
+          <w:szCs w:val="24"/>
+        </w:rPr>
+        <w:t>Transmilenio por</w:t>
+      </w:r>
+      <w:r>
+        <w:rPr>
+          <w:sz w:val="24"/>
+          <w:szCs w:val="24"/>
+        </w:rPr>
+        <w:t xml:space="preserve"> lugares no autorizados.</w:t>
+      </w:r>
+    </w:p>
+    <w:p>
+      <w:pPr>
+        <w:rPr>
+          <w:sz w:val="24"/>
+          <w:szCs w:val="24"/>
+        </w:rPr>
+      </w:pPr>
+    </w:p>
     <w:p>
       <w:pPr>
         <w:spacing w:line="480" w:lineRule="auto"/>
         <w:jc w:val="both"/>
+        <w:rPr>
+          <w:sz w:val="24"/>
+          <w:szCs w:val="24"/>
+        </w:rPr>
       </w:pPr>
       <w:r>
         <w:rPr>
@@ -234,14 +717,21 @@
           <w:sz w:val="24"/>
           <w:szCs w:val="24"/>
         </w:rPr>
-        <w:t>Recopilar informac</w:t>
-      </w:r>
-      <w:r>
-        <w:rPr>
-          <w:sz w:val="24"/>
-          <w:szCs w:val="24"/>
-        </w:rPr>
-        <w:t>ión relacionada con la alta accidentalidad de usuarios que tratan de ingresar al sistema de transmilenio de forma indebida</w:t>
+        <w:t xml:space="preserve">Recopilar información relacionada con la alta accidentalidad de usuarios que tratan de ingresar al sistema de </w:t>
+      </w:r>
+      <w:r>
+        <w:rPr>
+          <w:sz w:val="24"/>
+          <w:szCs w:val="24"/>
+        </w:rPr>
+        <w:t>Transmilenio</w:t>
+      </w:r>
+      <w:r>
+        <w:rPr>
+          <w:sz w:val="24"/>
+          <w:szCs w:val="24"/>
+        </w:rPr>
+        <w:t xml:space="preserve"> de forma indebida</w:t>
       </w:r>
     </w:p>
     <w:p>
@@ -271,11 +761,35 @@
       <w:pPr>
         <w:spacing w:line="480" w:lineRule="auto"/>
         <w:jc w:val="both"/>
-      </w:pPr>
-    </w:p>
-    <w:p/>
-    <w:p/>
-    <w:p>
+        <w:rPr>
+          <w:sz w:val="24"/>
+          <w:szCs w:val="24"/>
+        </w:rPr>
+      </w:pPr>
+    </w:p>
+    <w:p>
+      <w:pPr>
+        <w:rPr>
+          <w:sz w:val="24"/>
+          <w:szCs w:val="24"/>
+        </w:rPr>
+      </w:pPr>
+    </w:p>
+    <w:p>
+      <w:pPr>
+        <w:rPr>
+          <w:sz w:val="24"/>
+          <w:szCs w:val="24"/>
+        </w:rPr>
+      </w:pPr>
+    </w:p>
+    <w:p>
+      <w:pPr>
+        <w:rPr>
+          <w:sz w:val="24"/>
+          <w:szCs w:val="24"/>
+        </w:rPr>
+      </w:pPr>
       <w:r>
         <w:rPr>
           <w:b/>
@@ -285,24 +799,28 @@
         <w:t xml:space="preserve">Problemática </w:t>
       </w:r>
     </w:p>
-    <w:p/>
+    <w:p>
+      <w:pPr>
+        <w:rPr>
+          <w:sz w:val="24"/>
+          <w:szCs w:val="24"/>
+        </w:rPr>
+      </w:pPr>
+    </w:p>
     <w:p>
       <w:pPr>
         <w:jc w:val="both"/>
-      </w:pPr>
-      <w:r>
-        <w:rPr>
-          <w:sz w:val="24"/>
-          <w:szCs w:val="24"/>
-        </w:rPr>
-        <w:t>Según</w:t>
-      </w:r>
-      <w:r>
-        <w:rPr>
-          <w:sz w:val="24"/>
-          <w:szCs w:val="24"/>
-        </w:rPr>
-        <w:t xml:space="preserve"> las cifras del sistema de transporte masivo de </w:t>
+        <w:rPr>
+          <w:sz w:val="24"/>
+          <w:szCs w:val="24"/>
+        </w:rPr>
+      </w:pPr>
+      <w:r>
+        <w:rPr>
+          <w:sz w:val="24"/>
+          <w:szCs w:val="24"/>
+        </w:rPr>
+        <w:t xml:space="preserve">Según las cifras del sistema de transporte masivo de </w:t>
       </w:r>
       <w:r>
         <w:rPr>
@@ -367,14 +885,7 @@
           <w:sz w:val="24"/>
           <w:szCs w:val="24"/>
         </w:rPr>
-        <w:t>; a pesar de las me</w:t>
-      </w:r>
-      <w:r>
-        <w:rPr>
-          <w:sz w:val="24"/>
-          <w:szCs w:val="24"/>
-        </w:rPr>
-        <w:t xml:space="preserve">didas tomadas por el </w:t>
+        <w:t xml:space="preserve">; a pesar de las medidas tomadas por el </w:t>
       </w:r>
       <w:r>
         <w:rPr>
@@ -403,31 +914,48 @@
           <w:sz w:val="24"/>
           <w:szCs w:val="24"/>
         </w:rPr>
-        <w:t>, se ve la necesidad de establecer pedagogías educativas  que ayuden a disminuir la cifra y así evitar la cantidad de personas fallecidas en las troncales.</w:t>
+        <w:t xml:space="preserve">, se ve la necesidad de establecer pedagogías </w:t>
+      </w:r>
+      <w:proofErr w:type="gramStart"/>
+      <w:r>
+        <w:rPr>
+          <w:sz w:val="24"/>
+          <w:szCs w:val="24"/>
+        </w:rPr>
+        <w:t>educativas  que</w:t>
+      </w:r>
+      <w:proofErr w:type="gramEnd"/>
+      <w:r>
+        <w:rPr>
+          <w:sz w:val="24"/>
+          <w:szCs w:val="24"/>
+        </w:rPr>
+        <w:t xml:space="preserve"> ayuden a disminuir la cifra y así evitar la cantidad de personas fallecidas en las troncales.</w:t>
       </w:r>
     </w:p>
     <w:p>
       <w:pPr>
         <w:jc w:val="both"/>
+        <w:rPr>
+          <w:sz w:val="24"/>
+          <w:szCs w:val="24"/>
+        </w:rPr>
       </w:pPr>
     </w:p>
     <w:p>
       <w:pPr>
         <w:jc w:val="both"/>
-      </w:pPr>
-      <w:r>
-        <w:rPr>
-          <w:sz w:val="24"/>
-          <w:szCs w:val="24"/>
-        </w:rPr>
-        <w:t>¿Es posible desarrollar un videojuego en lenguaje d</w:t>
-      </w:r>
-      <w:r>
-        <w:rPr>
-          <w:sz w:val="24"/>
-          <w:szCs w:val="24"/>
-        </w:rPr>
-        <w:t>e programación java que concientice los usuarios del sistema para la reducción tanto de colados como pe</w:t>
+        <w:rPr>
+          <w:sz w:val="24"/>
+          <w:szCs w:val="24"/>
+        </w:rPr>
+      </w:pPr>
+      <w:r>
+        <w:rPr>
+          <w:sz w:val="24"/>
+          <w:szCs w:val="24"/>
+        </w:rPr>
+        <w:t>¿Es posible desarrollar un videojuego en lenguaje de programación java que concientice los usuarios del sistema para la reducción tanto de colados como pe</w:t>
       </w:r>
       <w:r>
         <w:rPr>
@@ -444,15 +972,52 @@
         <w:t xml:space="preserve">? </w:t>
       </w:r>
     </w:p>
-    <w:p/>
-    <w:p/>
-    <w:p>
-      <w:r>
+    <w:p>
+      <w:pPr>
+        <w:rPr>
+          <w:sz w:val="24"/>
+          <w:szCs w:val="24"/>
+        </w:rPr>
+      </w:pPr>
+    </w:p>
+    <w:p>
+      <w:pPr>
+        <w:rPr>
+          <w:sz w:val="24"/>
+          <w:szCs w:val="24"/>
+        </w:rPr>
+      </w:pPr>
+    </w:p>
+    <w:p>
+      <w:pPr>
+        <w:rPr>
+          <w:sz w:val="24"/>
+          <w:szCs w:val="24"/>
+        </w:rPr>
+      </w:pPr>
+      <w:r>
+        <w:rPr>
+          <w:sz w:val="24"/>
+          <w:szCs w:val="24"/>
+        </w:rPr>
         <w:br w:type="page"/>
       </w:r>
     </w:p>
-    <w:p/>
-    <w:p>
+    <w:p>
+      <w:pPr>
+        <w:rPr>
+          <w:sz w:val="24"/>
+          <w:szCs w:val="24"/>
+        </w:rPr>
+      </w:pPr>
+    </w:p>
+    <w:p>
+      <w:pPr>
+        <w:rPr>
+          <w:sz w:val="24"/>
+          <w:szCs w:val="24"/>
+        </w:rPr>
+      </w:pPr>
       <w:r>
         <w:rPr>
           <w:b/>
@@ -462,10 +1027,21 @@
         <w:t>Metodología</w:t>
       </w:r>
     </w:p>
-    <w:p/>
+    <w:p>
+      <w:pPr>
+        <w:rPr>
+          <w:sz w:val="24"/>
+          <w:szCs w:val="24"/>
+        </w:rPr>
+      </w:pPr>
+    </w:p>
     <w:p>
       <w:pPr>
         <w:jc w:val="both"/>
+        <w:rPr>
+          <w:sz w:val="24"/>
+          <w:szCs w:val="24"/>
+        </w:rPr>
       </w:pPr>
       <w:r>
         <w:rPr>
@@ -478,20 +1054,17 @@
     <w:p>
       <w:pPr>
         <w:jc w:val="both"/>
-      </w:pPr>
-      <w:r>
-        <w:rPr>
-          <w:sz w:val="24"/>
-          <w:szCs w:val="24"/>
-        </w:rPr>
-        <w:t>obtener un se</w:t>
-      </w:r>
-      <w:r>
-        <w:rPr>
-          <w:sz w:val="24"/>
-          <w:szCs w:val="24"/>
-        </w:rPr>
-        <w:t>guimiento en cada fase.</w:t>
+        <w:rPr>
+          <w:sz w:val="24"/>
+          <w:szCs w:val="24"/>
+        </w:rPr>
+      </w:pPr>
+      <w:r>
+        <w:rPr>
+          <w:sz w:val="24"/>
+          <w:szCs w:val="24"/>
+        </w:rPr>
+        <w:t>obtener un seguimiento en cada fase.</w:t>
       </w:r>
       <w:r>
         <w:rPr>
@@ -505,37 +1078,70 @@
     <w:p>
       <w:pPr>
         <w:jc w:val="both"/>
-      </w:pPr>
-      <w:r>
-        <w:rPr>
-          <w:sz w:val="24"/>
-          <w:szCs w:val="24"/>
-        </w:rPr>
-        <w:t>Se hará uso de la metodología RUP, ya que se estará enfocado en la entrega del proyecto en el tiempo estimado, donde se medirá de manera continua la eficiencia y la organización de su desarrollo utilizando UML para la implementació</w:t>
-      </w:r>
-      <w:r>
-        <w:rPr>
-          <w:sz w:val="24"/>
-          <w:szCs w:val="24"/>
-        </w:rPr>
-        <w:t>n, modelado, documentación y el análisis.</w:t>
+        <w:rPr>
+          <w:sz w:val="24"/>
+          <w:szCs w:val="24"/>
+        </w:rPr>
+      </w:pPr>
+      <w:r>
+        <w:rPr>
+          <w:sz w:val="24"/>
+          <w:szCs w:val="24"/>
+        </w:rPr>
+        <w:t>Se hará uso de la metodología RUP, ya que se estará enfocado en la entrega del proyecto en el tiempo estimado, donde se medirá de manera continua la eficiencia y la organización de su desarrollo utilizando UML para la implementación, modelado, documentación y el análisis.</w:t>
       </w:r>
     </w:p>
     <w:p>
       <w:pPr>
         <w:jc w:val="both"/>
+        <w:rPr>
+          <w:sz w:val="24"/>
+          <w:szCs w:val="24"/>
+        </w:rPr>
       </w:pPr>
     </w:p>
     <w:p>
       <w:pPr>
         <w:jc w:val="both"/>
-      </w:pPr>
-      <w:r>
-        <w:rPr>
-          <w:sz w:val="24"/>
-          <w:szCs w:val="24"/>
-        </w:rPr>
-        <w:t xml:space="preserve">No obstante para cada una de las fases del proyecto se utilizara la metodología </w:t>
+        <w:rPr>
+          <w:sz w:val="24"/>
+          <w:szCs w:val="24"/>
+        </w:rPr>
+      </w:pPr>
+      <w:r>
+        <w:rPr>
+          <w:sz w:val="24"/>
+          <w:szCs w:val="24"/>
+        </w:rPr>
+        <w:t xml:space="preserve">No </w:t>
+      </w:r>
+      <w:r>
+        <w:rPr>
+          <w:sz w:val="24"/>
+          <w:szCs w:val="24"/>
+        </w:rPr>
+        <w:t>obstante,</w:t>
+      </w:r>
+      <w:r>
+        <w:rPr>
+          <w:sz w:val="24"/>
+          <w:szCs w:val="24"/>
+        </w:rPr>
+        <w:t xml:space="preserve"> para cada una de las fases del proyecto se </w:t>
+      </w:r>
+      <w:r>
+        <w:rPr>
+          <w:sz w:val="24"/>
+          <w:szCs w:val="24"/>
+        </w:rPr>
+        <w:t>utilizará</w:t>
+      </w:r>
+      <w:r>
+        <w:rPr>
+          <w:sz w:val="24"/>
+          <w:szCs w:val="24"/>
+        </w:rPr>
+        <w:t xml:space="preserve"> la metodología </w:t>
       </w:r>
       <w:r>
         <w:rPr>
@@ -573,20 +1179,113 @@
         <w:t>un proceso más ágil y eficiente, realizando iteraciones, revisiones y consultas en pares en cada una de las fases constantemente.</w:t>
       </w:r>
     </w:p>
-    <w:p/>
-    <w:p/>
-    <w:p>
-      <w:r>
+    <w:p>
+      <w:pPr>
+        <w:rPr>
+          <w:sz w:val="24"/>
+          <w:szCs w:val="24"/>
+        </w:rPr>
+      </w:pPr>
+    </w:p>
+    <w:p>
+      <w:pPr>
+        <w:rPr>
+          <w:sz w:val="24"/>
+          <w:szCs w:val="24"/>
+        </w:rPr>
+      </w:pPr>
+    </w:p>
+    <w:p>
+      <w:pPr>
         <w:rPr>
           <w:b/>
           <w:sz w:val="24"/>
           <w:szCs w:val="24"/>
         </w:rPr>
+      </w:pPr>
+      <w:r>
+        <w:rPr>
+          <w:b/>
+          <w:sz w:val="24"/>
+          <w:szCs w:val="24"/>
+        </w:rPr>
+        <w:t>Encuesta</w:t>
+      </w:r>
+      <w:r>
+        <w:rPr>
+          <w:b/>
+          <w:sz w:val="24"/>
+          <w:szCs w:val="24"/>
+        </w:rPr>
+        <w:t xml:space="preserve"> de análisis y comportamiento de los usuarios</w:t>
+      </w:r>
+    </w:p>
+    <w:p>
+      <w:pPr>
+        <w:rPr>
+          <w:b/>
+          <w:sz w:val="24"/>
+          <w:szCs w:val="24"/>
+        </w:rPr>
+      </w:pPr>
+      <w:bookmarkStart w:id="0" w:name="_GoBack"/>
+      <w:bookmarkEnd w:id="0"/>
+    </w:p>
+    <w:p>
+      <w:pPr>
+        <w:jc w:val="both"/>
+        <w:rPr>
+          <w:sz w:val="24"/>
+          <w:szCs w:val="24"/>
+        </w:rPr>
+      </w:pPr>
+      <w:r>
+        <w:rPr>
+          <w:sz w:val="24"/>
+          <w:szCs w:val="24"/>
+        </w:rPr>
+        <w:t>Se ha realizado una encuesta que nos ayudará a identificar los gustos de los usuarios y la probabilidad que puede existir de que el juego pueda generar conciencia ciudadana para dejar de colarse en las estaciones de Transmilenio de Bogotá.  El formato de la encuesta se puede encontrar como anexo en el repositorio de documentos del proyecto.</w:t>
+      </w:r>
+    </w:p>
+    <w:p>
+      <w:pPr>
+        <w:rPr>
+          <w:sz w:val="24"/>
+          <w:szCs w:val="24"/>
+        </w:rPr>
+      </w:pPr>
+    </w:p>
+    <w:p>
+      <w:pPr>
+        <w:rPr>
+          <w:sz w:val="24"/>
+          <w:szCs w:val="24"/>
+        </w:rPr>
+      </w:pPr>
+      <w:r>
+        <w:rPr>
+          <w:b/>
+          <w:sz w:val="24"/>
+          <w:szCs w:val="24"/>
+        </w:rPr>
         <w:t xml:space="preserve"> </w:t>
       </w:r>
     </w:p>
-    <w:p/>
-    <w:p>
+    <w:p>
+      <w:pPr>
+        <w:rPr>
+          <w:sz w:val="24"/>
+          <w:szCs w:val="24"/>
+        </w:rPr>
+      </w:pPr>
+    </w:p>
+    <w:p>
+      <w:pPr>
+        <w:rPr>
+          <w:sz w:val="24"/>
+          <w:szCs w:val="24"/>
+        </w:rPr>
+      </w:pPr>
       <w:r>
         <w:rPr>
           <w:b/>
@@ -596,7 +1295,14 @@
         <w:t xml:space="preserve">Requerimientos funcionales </w:t>
       </w:r>
     </w:p>
-    <w:p/>
+    <w:p>
+      <w:pPr>
+        <w:rPr>
+          <w:sz w:val="24"/>
+          <w:szCs w:val="24"/>
+        </w:rPr>
+      </w:pPr>
+    </w:p>
     <w:tbl>
       <w:tblPr>
         <w:tblStyle w:val="a"/>
@@ -611,12 +1317,6 @@
           <w:insideV w:val="single" w:sz="8" w:space="0" w:color="000000"/>
         </w:tblBorders>
         <w:tblLayout w:type="fixed"/>
-        <w:tblCellMar>
-          <w:top w:w="0" w:type="dxa"/>
-          <w:left w:w="0" w:type="dxa"/>
-          <w:bottom w:w="0" w:type="dxa"/>
-          <w:right w:w="0" w:type="dxa"/>
-        </w:tblCellMar>
         <w:tblLook w:val="0600" w:firstRow="0" w:lastRow="0" w:firstColumn="0" w:lastColumn="0" w:noHBand="1" w:noVBand="1"/>
       </w:tblPr>
       <w:tblGrid>
@@ -624,14 +1324,6 @@
         <w:gridCol w:w="7410"/>
       </w:tblGrid>
       <w:tr>
-        <w:tblPrEx>
-          <w:tblCellMar>
-            <w:top w:w="0" w:type="dxa"/>
-            <w:left w:w="0" w:type="dxa"/>
-            <w:bottom w:w="0" w:type="dxa"/>
-            <w:right w:w="0" w:type="dxa"/>
-          </w:tblCellMar>
-        </w:tblPrEx>
         <w:tc>
           <w:tcPr>
             <w:tcW w:w="1590" w:type="dxa"/>
@@ -645,6 +1337,10 @@
           <w:p>
             <w:pPr>
               <w:widowControl w:val="0"/>
+              <w:rPr>
+                <w:sz w:val="24"/>
+                <w:szCs w:val="24"/>
+              </w:rPr>
             </w:pPr>
             <w:r>
               <w:rPr>
@@ -668,6 +1364,10 @@
           <w:p>
             <w:pPr>
               <w:widowControl w:val="0"/>
+              <w:rPr>
+                <w:sz w:val="24"/>
+                <w:szCs w:val="24"/>
+              </w:rPr>
             </w:pPr>
             <w:r>
               <w:rPr>
@@ -680,14 +1380,6 @@
         </w:tc>
       </w:tr>
       <w:tr>
-        <w:tblPrEx>
-          <w:tblCellMar>
-            <w:top w:w="0" w:type="dxa"/>
-            <w:left w:w="0" w:type="dxa"/>
-            <w:bottom w:w="0" w:type="dxa"/>
-            <w:right w:w="0" w:type="dxa"/>
-          </w:tblCellMar>
-        </w:tblPrEx>
         <w:tc>
           <w:tcPr>
             <w:tcW w:w="1590" w:type="dxa"/>
@@ -701,6 +1393,10 @@
           <w:p>
             <w:pPr>
               <w:widowControl w:val="0"/>
+              <w:rPr>
+                <w:sz w:val="24"/>
+                <w:szCs w:val="24"/>
+              </w:rPr>
             </w:pPr>
             <w:r>
               <w:rPr>
@@ -724,19 +1420,44 @@
           <w:p>
             <w:pPr>
               <w:widowControl w:val="0"/>
-            </w:pPr>
-            <w:r>
-              <w:rPr>
-                <w:sz w:val="24"/>
-                <w:szCs w:val="24"/>
-              </w:rPr>
-              <w:t>Desarrollar un videojuego en el lenguaje de programación java que permita ejecutarse en el sistema operativo windows.</w:t>
+              <w:rPr>
+                <w:sz w:val="24"/>
+                <w:szCs w:val="24"/>
+              </w:rPr>
+            </w:pPr>
+            <w:r>
+              <w:rPr>
+                <w:sz w:val="24"/>
+                <w:szCs w:val="24"/>
+              </w:rPr>
+              <w:t xml:space="preserve">Desarrollar un videojuego en el lenguaje de programación java que permita ejecutarse en el sistema operativo </w:t>
+            </w:r>
+            <w:r>
+              <w:rPr>
+                <w:sz w:val="24"/>
+                <w:szCs w:val="24"/>
+              </w:rPr>
+              <w:t>Windows</w:t>
+            </w:r>
+            <w:r>
+              <w:rPr>
+                <w:sz w:val="24"/>
+                <w:szCs w:val="24"/>
+              </w:rPr>
+              <w:t>.</w:t>
             </w:r>
           </w:p>
         </w:tc>
       </w:tr>
     </w:tbl>
-    <w:p/>
+    <w:p>
+      <w:pPr>
+        <w:rPr>
+          <w:sz w:val="24"/>
+          <w:szCs w:val="24"/>
+        </w:rPr>
+      </w:pPr>
+    </w:p>
     <w:tbl>
       <w:tblPr>
         <w:tblStyle w:val="a0"/>
@@ -751,26 +1472,12 @@
           <w:insideV w:val="single" w:sz="8" w:space="0" w:color="000000"/>
         </w:tblBorders>
         <w:tblLayout w:type="fixed"/>
-        <w:tblCellMar>
-          <w:top w:w="0" w:type="dxa"/>
-          <w:left w:w="0" w:type="dxa"/>
-          <w:bottom w:w="0" w:type="dxa"/>
-          <w:right w:w="0" w:type="dxa"/>
-        </w:tblCellMar>
         <w:tblLook w:val="0600" w:firstRow="0" w:lastRow="0" w:firstColumn="0" w:lastColumn="0" w:noHBand="1" w:noVBand="1"/>
       </w:tblPr>
       <w:tblGrid>
         <w:gridCol w:w="9029"/>
       </w:tblGrid>
       <w:tr>
-        <w:tblPrEx>
-          <w:tblCellMar>
-            <w:top w:w="0" w:type="dxa"/>
-            <w:left w:w="0" w:type="dxa"/>
-            <w:bottom w:w="0" w:type="dxa"/>
-            <w:right w:w="0" w:type="dxa"/>
-          </w:tblCellMar>
-        </w:tblPrEx>
         <w:trPr>
           <w:trHeight w:val="360"/>
         </w:trPr>
@@ -788,6 +1495,10 @@
           <w:p>
             <w:pPr>
               <w:widowControl w:val="0"/>
+              <w:rPr>
+                <w:sz w:val="24"/>
+                <w:szCs w:val="24"/>
+              </w:rPr>
             </w:pPr>
             <w:r>
               <w:rPr>
@@ -800,14 +1511,6 @@
         </w:tc>
       </w:tr>
       <w:tr>
-        <w:tblPrEx>
-          <w:tblCellMar>
-            <w:top w:w="0" w:type="dxa"/>
-            <w:left w:w="0" w:type="dxa"/>
-            <w:bottom w:w="0" w:type="dxa"/>
-            <w:right w:w="0" w:type="dxa"/>
-          </w:tblCellMar>
-        </w:tblPrEx>
         <w:tc>
           <w:tcPr>
             <w:tcW w:w="9029" w:type="dxa"/>
@@ -821,6 +1524,10 @@
           <w:p>
             <w:pPr>
               <w:widowControl w:val="0"/>
+              <w:rPr>
+                <w:sz w:val="24"/>
+                <w:szCs w:val="24"/>
+              </w:rPr>
             </w:pPr>
             <w:r>
               <w:rPr>
@@ -833,14 +1540,6 @@
         </w:tc>
       </w:tr>
       <w:tr>
-        <w:tblPrEx>
-          <w:tblCellMar>
-            <w:top w:w="0" w:type="dxa"/>
-            <w:left w:w="0" w:type="dxa"/>
-            <w:bottom w:w="0" w:type="dxa"/>
-            <w:right w:w="0" w:type="dxa"/>
-          </w:tblCellMar>
-        </w:tblPrEx>
         <w:tc>
           <w:tcPr>
             <w:tcW w:w="9029" w:type="dxa"/>
@@ -855,6 +1554,10 @@
           <w:p>
             <w:pPr>
               <w:widowControl w:val="0"/>
+              <w:rPr>
+                <w:sz w:val="24"/>
+                <w:szCs w:val="24"/>
+              </w:rPr>
             </w:pPr>
             <w:r>
               <w:rPr>
@@ -867,14 +1570,6 @@
         </w:tc>
       </w:tr>
       <w:tr>
-        <w:tblPrEx>
-          <w:tblCellMar>
-            <w:top w:w="0" w:type="dxa"/>
-            <w:left w:w="0" w:type="dxa"/>
-            <w:bottom w:w="0" w:type="dxa"/>
-            <w:right w:w="0" w:type="dxa"/>
-          </w:tblCellMar>
-        </w:tblPrEx>
         <w:tc>
           <w:tcPr>
             <w:tcW w:w="9029" w:type="dxa"/>
@@ -888,6 +1583,10 @@
           <w:p>
             <w:pPr>
               <w:widowControl w:val="0"/>
+              <w:rPr>
+                <w:sz w:val="24"/>
+                <w:szCs w:val="24"/>
+              </w:rPr>
             </w:pPr>
             <w:r>
               <w:rPr>
@@ -901,6 +1600,12 @@
       </w:tr>
     </w:tbl>
     <w:p>
+      <w:pPr>
+        <w:rPr>
+          <w:sz w:val="24"/>
+          <w:szCs w:val="24"/>
+        </w:rPr>
+      </w:pPr>
       <w:r>
         <w:rPr>
           <w:sz w:val="24"/>
@@ -1000,12 +1705,6 @@
           <w:insideV w:val="single" w:sz="8" w:space="0" w:color="000000"/>
         </w:tblBorders>
         <w:tblLayout w:type="fixed"/>
-        <w:tblCellMar>
-          <w:top w:w="0" w:type="dxa"/>
-          <w:left w:w="0" w:type="dxa"/>
-          <w:bottom w:w="0" w:type="dxa"/>
-          <w:right w:w="0" w:type="dxa"/>
-        </w:tblCellMar>
         <w:tblLook w:val="0600" w:firstRow="0" w:lastRow="0" w:firstColumn="0" w:lastColumn="0" w:noHBand="1" w:noVBand="1"/>
       </w:tblPr>
       <w:tblGrid>
@@ -1013,14 +1712,6 @@
         <w:gridCol w:w="7410"/>
       </w:tblGrid>
       <w:tr>
-        <w:tblPrEx>
-          <w:tblCellMar>
-            <w:top w:w="0" w:type="dxa"/>
-            <w:left w:w="0" w:type="dxa"/>
-            <w:bottom w:w="0" w:type="dxa"/>
-            <w:right w:w="0" w:type="dxa"/>
-          </w:tblCellMar>
-        </w:tblPrEx>
         <w:tc>
           <w:tcPr>
             <w:tcW w:w="1590" w:type="dxa"/>
@@ -1034,6 +1725,10 @@
           <w:p>
             <w:pPr>
               <w:widowControl w:val="0"/>
+              <w:rPr>
+                <w:sz w:val="24"/>
+                <w:szCs w:val="24"/>
+              </w:rPr>
             </w:pPr>
             <w:r>
               <w:rPr>
@@ -1057,6 +1752,10 @@
           <w:p>
             <w:pPr>
               <w:widowControl w:val="0"/>
+              <w:rPr>
+                <w:sz w:val="24"/>
+                <w:szCs w:val="24"/>
+              </w:rPr>
             </w:pPr>
             <w:r>
               <w:rPr>
@@ -1069,14 +1768,6 @@
         </w:tc>
       </w:tr>
       <w:tr>
-        <w:tblPrEx>
-          <w:tblCellMar>
-            <w:top w:w="0" w:type="dxa"/>
-            <w:left w:w="0" w:type="dxa"/>
-            <w:bottom w:w="0" w:type="dxa"/>
-            <w:right w:w="0" w:type="dxa"/>
-          </w:tblCellMar>
-        </w:tblPrEx>
         <w:tc>
           <w:tcPr>
             <w:tcW w:w="1590" w:type="dxa"/>
@@ -1090,12 +1781,17 @@
           <w:p>
             <w:pPr>
               <w:widowControl w:val="0"/>
-            </w:pPr>
-            <w:r>
-              <w:rPr>
-                <w:sz w:val="24"/>
-                <w:szCs w:val="24"/>
-              </w:rPr>
+              <w:rPr>
+                <w:sz w:val="24"/>
+                <w:szCs w:val="24"/>
+              </w:rPr>
+            </w:pPr>
+            <w:r>
+              <w:rPr>
+                <w:sz w:val="24"/>
+                <w:szCs w:val="24"/>
+              </w:rPr>
+              <w:lastRenderedPageBreak/>
               <w:t>Resumen</w:t>
             </w:r>
           </w:p>
@@ -1113,6 +1809,10 @@
           <w:p>
             <w:pPr>
               <w:widowControl w:val="0"/>
+              <w:rPr>
+                <w:sz w:val="24"/>
+                <w:szCs w:val="24"/>
+              </w:rPr>
             </w:pPr>
             <w:r>
               <w:rPr>
@@ -1125,7 +1825,14 @@
         </w:tc>
       </w:tr>
     </w:tbl>
-    <w:p/>
+    <w:p>
+      <w:pPr>
+        <w:rPr>
+          <w:sz w:val="24"/>
+          <w:szCs w:val="24"/>
+        </w:rPr>
+      </w:pPr>
+    </w:p>
     <w:tbl>
       <w:tblPr>
         <w:tblStyle w:val="a2"/>
@@ -1140,26 +1847,12 @@
           <w:insideV w:val="single" w:sz="8" w:space="0" w:color="000000"/>
         </w:tblBorders>
         <w:tblLayout w:type="fixed"/>
-        <w:tblCellMar>
-          <w:top w:w="0" w:type="dxa"/>
-          <w:left w:w="0" w:type="dxa"/>
-          <w:bottom w:w="0" w:type="dxa"/>
-          <w:right w:w="0" w:type="dxa"/>
-        </w:tblCellMar>
         <w:tblLook w:val="0600" w:firstRow="0" w:lastRow="0" w:firstColumn="0" w:lastColumn="0" w:noHBand="1" w:noVBand="1"/>
       </w:tblPr>
       <w:tblGrid>
         <w:gridCol w:w="9029"/>
       </w:tblGrid>
       <w:tr>
-        <w:tblPrEx>
-          <w:tblCellMar>
-            <w:top w:w="0" w:type="dxa"/>
-            <w:left w:w="0" w:type="dxa"/>
-            <w:bottom w:w="0" w:type="dxa"/>
-            <w:right w:w="0" w:type="dxa"/>
-          </w:tblCellMar>
-        </w:tblPrEx>
         <w:trPr>
           <w:trHeight w:val="360"/>
         </w:trPr>
@@ -1177,6 +1870,10 @@
           <w:p>
             <w:pPr>
               <w:widowControl w:val="0"/>
+              <w:rPr>
+                <w:sz w:val="24"/>
+                <w:szCs w:val="24"/>
+              </w:rPr>
             </w:pPr>
             <w:r>
               <w:rPr>
@@ -1189,14 +1886,6 @@
         </w:tc>
       </w:tr>
       <w:tr>
-        <w:tblPrEx>
-          <w:tblCellMar>
-            <w:top w:w="0" w:type="dxa"/>
-            <w:left w:w="0" w:type="dxa"/>
-            <w:bottom w:w="0" w:type="dxa"/>
-            <w:right w:w="0" w:type="dxa"/>
-          </w:tblCellMar>
-        </w:tblPrEx>
         <w:tc>
           <w:tcPr>
             <w:tcW w:w="9029" w:type="dxa"/>
@@ -1210,6 +1899,10 @@
           <w:p>
             <w:pPr>
               <w:widowControl w:val="0"/>
+              <w:rPr>
+                <w:sz w:val="24"/>
+                <w:szCs w:val="24"/>
+              </w:rPr>
             </w:pPr>
             <w:r>
               <w:rPr>
@@ -1222,14 +1915,6 @@
         </w:tc>
       </w:tr>
       <w:tr>
-        <w:tblPrEx>
-          <w:tblCellMar>
-            <w:top w:w="0" w:type="dxa"/>
-            <w:left w:w="0" w:type="dxa"/>
-            <w:bottom w:w="0" w:type="dxa"/>
-            <w:right w:w="0" w:type="dxa"/>
-          </w:tblCellMar>
-        </w:tblPrEx>
         <w:tc>
           <w:tcPr>
             <w:tcW w:w="9029" w:type="dxa"/>
@@ -1244,6 +1929,10 @@
           <w:p>
             <w:pPr>
               <w:widowControl w:val="0"/>
+              <w:rPr>
+                <w:sz w:val="24"/>
+                <w:szCs w:val="24"/>
+              </w:rPr>
             </w:pPr>
             <w:r>
               <w:rPr>
@@ -1256,14 +1945,6 @@
         </w:tc>
       </w:tr>
       <w:tr>
-        <w:tblPrEx>
-          <w:tblCellMar>
-            <w:top w:w="0" w:type="dxa"/>
-            <w:left w:w="0" w:type="dxa"/>
-            <w:bottom w:w="0" w:type="dxa"/>
-            <w:right w:w="0" w:type="dxa"/>
-          </w:tblCellMar>
-        </w:tblPrEx>
         <w:tc>
           <w:tcPr>
             <w:tcW w:w="9029" w:type="dxa"/>
@@ -1277,21 +1958,38 @@
           <w:p>
             <w:pPr>
               <w:widowControl w:val="0"/>
-            </w:pPr>
-            <w:r>
-              <w:rPr>
-                <w:sz w:val="24"/>
-                <w:szCs w:val="24"/>
-              </w:rPr>
-              <w:lastRenderedPageBreak/>
+              <w:rPr>
+                <w:sz w:val="24"/>
+                <w:szCs w:val="24"/>
+              </w:rPr>
+            </w:pPr>
+            <w:r>
+              <w:rPr>
+                <w:sz w:val="24"/>
+                <w:szCs w:val="24"/>
+              </w:rPr>
               <w:t>Nivel de dificultad seleccionado por el jugador</w:t>
             </w:r>
           </w:p>
         </w:tc>
       </w:tr>
     </w:tbl>
-    <w:p/>
-    <w:p/>
+    <w:p>
+      <w:pPr>
+        <w:rPr>
+          <w:sz w:val="24"/>
+          <w:szCs w:val="24"/>
+        </w:rPr>
+      </w:pPr>
+    </w:p>
+    <w:p>
+      <w:pPr>
+        <w:rPr>
+          <w:sz w:val="24"/>
+          <w:szCs w:val="24"/>
+        </w:rPr>
+      </w:pPr>
+    </w:p>
     <w:tbl>
       <w:tblPr>
         <w:tblStyle w:val="a3"/>
@@ -1306,12 +2004,6 @@
           <w:insideV w:val="single" w:sz="8" w:space="0" w:color="000000"/>
         </w:tblBorders>
         <w:tblLayout w:type="fixed"/>
-        <w:tblCellMar>
-          <w:top w:w="0" w:type="dxa"/>
-          <w:left w:w="0" w:type="dxa"/>
-          <w:bottom w:w="0" w:type="dxa"/>
-          <w:right w:w="0" w:type="dxa"/>
-        </w:tblCellMar>
         <w:tblLook w:val="0600" w:firstRow="0" w:lastRow="0" w:firstColumn="0" w:lastColumn="0" w:noHBand="1" w:noVBand="1"/>
       </w:tblPr>
       <w:tblGrid>
@@ -1319,14 +2011,6 @@
         <w:gridCol w:w="7410"/>
       </w:tblGrid>
       <w:tr>
-        <w:tblPrEx>
-          <w:tblCellMar>
-            <w:top w:w="0" w:type="dxa"/>
-            <w:left w:w="0" w:type="dxa"/>
-            <w:bottom w:w="0" w:type="dxa"/>
-            <w:right w:w="0" w:type="dxa"/>
-          </w:tblCellMar>
-        </w:tblPrEx>
         <w:tc>
           <w:tcPr>
             <w:tcW w:w="1590" w:type="dxa"/>
@@ -1340,6 +2024,10 @@
           <w:p>
             <w:pPr>
               <w:widowControl w:val="0"/>
+              <w:rPr>
+                <w:sz w:val="24"/>
+                <w:szCs w:val="24"/>
+              </w:rPr>
             </w:pPr>
             <w:r>
               <w:rPr>
@@ -1363,6 +2051,10 @@
           <w:p>
             <w:pPr>
               <w:widowControl w:val="0"/>
+              <w:rPr>
+                <w:sz w:val="24"/>
+                <w:szCs w:val="24"/>
+              </w:rPr>
             </w:pPr>
             <w:r>
               <w:rPr>
@@ -1375,14 +2067,6 @@
         </w:tc>
       </w:tr>
       <w:tr>
-        <w:tblPrEx>
-          <w:tblCellMar>
-            <w:top w:w="0" w:type="dxa"/>
-            <w:left w:w="0" w:type="dxa"/>
-            <w:bottom w:w="0" w:type="dxa"/>
-            <w:right w:w="0" w:type="dxa"/>
-          </w:tblCellMar>
-        </w:tblPrEx>
         <w:tc>
           <w:tcPr>
             <w:tcW w:w="1590" w:type="dxa"/>
@@ -1396,6 +2080,10 @@
           <w:p>
             <w:pPr>
               <w:widowControl w:val="0"/>
+              <w:rPr>
+                <w:sz w:val="24"/>
+                <w:szCs w:val="24"/>
+              </w:rPr>
             </w:pPr>
             <w:r>
               <w:rPr>
@@ -1419,6 +2107,10 @@
           <w:p>
             <w:pPr>
               <w:widowControl w:val="0"/>
+              <w:rPr>
+                <w:sz w:val="24"/>
+                <w:szCs w:val="24"/>
+              </w:rPr>
             </w:pPr>
             <w:r>
               <w:rPr>
@@ -1431,7 +2123,14 @@
         </w:tc>
       </w:tr>
     </w:tbl>
-    <w:p/>
+    <w:p>
+      <w:pPr>
+        <w:rPr>
+          <w:sz w:val="24"/>
+          <w:szCs w:val="24"/>
+        </w:rPr>
+      </w:pPr>
+    </w:p>
     <w:tbl>
       <w:tblPr>
         <w:tblStyle w:val="a4"/>
@@ -1446,26 +2145,12 @@
           <w:insideV w:val="single" w:sz="8" w:space="0" w:color="000000"/>
         </w:tblBorders>
         <w:tblLayout w:type="fixed"/>
-        <w:tblCellMar>
-          <w:top w:w="0" w:type="dxa"/>
-          <w:left w:w="0" w:type="dxa"/>
-          <w:bottom w:w="0" w:type="dxa"/>
-          <w:right w:w="0" w:type="dxa"/>
-        </w:tblCellMar>
         <w:tblLook w:val="0600" w:firstRow="0" w:lastRow="0" w:firstColumn="0" w:lastColumn="0" w:noHBand="1" w:noVBand="1"/>
       </w:tblPr>
       <w:tblGrid>
         <w:gridCol w:w="9029"/>
       </w:tblGrid>
       <w:tr>
-        <w:tblPrEx>
-          <w:tblCellMar>
-            <w:top w:w="0" w:type="dxa"/>
-            <w:left w:w="0" w:type="dxa"/>
-            <w:bottom w:w="0" w:type="dxa"/>
-            <w:right w:w="0" w:type="dxa"/>
-          </w:tblCellMar>
-        </w:tblPrEx>
         <w:trPr>
           <w:trHeight w:val="360"/>
         </w:trPr>
@@ -1483,6 +2168,10 @@
           <w:p>
             <w:pPr>
               <w:widowControl w:val="0"/>
+              <w:rPr>
+                <w:sz w:val="24"/>
+                <w:szCs w:val="24"/>
+              </w:rPr>
             </w:pPr>
             <w:r>
               <w:rPr>
@@ -1495,14 +2184,6 @@
         </w:tc>
       </w:tr>
       <w:tr>
-        <w:tblPrEx>
-          <w:tblCellMar>
-            <w:top w:w="0" w:type="dxa"/>
-            <w:left w:w="0" w:type="dxa"/>
-            <w:bottom w:w="0" w:type="dxa"/>
-            <w:right w:w="0" w:type="dxa"/>
-          </w:tblCellMar>
-        </w:tblPrEx>
         <w:tc>
           <w:tcPr>
             <w:tcW w:w="9029" w:type="dxa"/>
@@ -1516,33 +2197,22 @@
           <w:p>
             <w:pPr>
               <w:widowControl w:val="0"/>
-            </w:pPr>
-            <w:r>
-              <w:rPr>
-                <w:sz w:val="24"/>
-                <w:szCs w:val="24"/>
-              </w:rPr>
-              <w:t>Desarrollo del v</w:t>
-            </w:r>
-            <w:r>
-              <w:rPr>
-                <w:sz w:val="24"/>
-                <w:szCs w:val="24"/>
-              </w:rPr>
-              <w:t>ideojuego</w:t>
+              <w:rPr>
+                <w:sz w:val="24"/>
+                <w:szCs w:val="24"/>
+              </w:rPr>
+            </w:pPr>
+            <w:r>
+              <w:rPr>
+                <w:sz w:val="24"/>
+                <w:szCs w:val="24"/>
+              </w:rPr>
+              <w:t>Desarrollo del videojuego</w:t>
             </w:r>
           </w:p>
         </w:tc>
       </w:tr>
       <w:tr>
-        <w:tblPrEx>
-          <w:tblCellMar>
-            <w:top w:w="0" w:type="dxa"/>
-            <w:left w:w="0" w:type="dxa"/>
-            <w:bottom w:w="0" w:type="dxa"/>
-            <w:right w:w="0" w:type="dxa"/>
-          </w:tblCellMar>
-        </w:tblPrEx>
         <w:tc>
           <w:tcPr>
             <w:tcW w:w="9029" w:type="dxa"/>
@@ -1557,6 +2227,10 @@
           <w:p>
             <w:pPr>
               <w:widowControl w:val="0"/>
+              <w:rPr>
+                <w:sz w:val="24"/>
+                <w:szCs w:val="24"/>
+              </w:rPr>
             </w:pPr>
             <w:r>
               <w:rPr>
@@ -1569,14 +2243,6 @@
         </w:tc>
       </w:tr>
       <w:tr>
-        <w:tblPrEx>
-          <w:tblCellMar>
-            <w:top w:w="0" w:type="dxa"/>
-            <w:left w:w="0" w:type="dxa"/>
-            <w:bottom w:w="0" w:type="dxa"/>
-            <w:right w:w="0" w:type="dxa"/>
-          </w:tblCellMar>
-        </w:tblPrEx>
         <w:tc>
           <w:tcPr>
             <w:tcW w:w="9029" w:type="dxa"/>
@@ -1590,6 +2256,10 @@
           <w:p>
             <w:pPr>
               <w:widowControl w:val="0"/>
+              <w:rPr>
+                <w:sz w:val="24"/>
+                <w:szCs w:val="24"/>
+              </w:rPr>
             </w:pPr>
             <w:r>
               <w:rPr>
@@ -1602,8 +2272,22 @@
         </w:tc>
       </w:tr>
     </w:tbl>
-    <w:p/>
-    <w:p/>
+    <w:p>
+      <w:pPr>
+        <w:rPr>
+          <w:sz w:val="24"/>
+          <w:szCs w:val="24"/>
+        </w:rPr>
+      </w:pPr>
+    </w:p>
+    <w:p>
+      <w:pPr>
+        <w:rPr>
+          <w:sz w:val="24"/>
+          <w:szCs w:val="24"/>
+        </w:rPr>
+      </w:pPr>
+    </w:p>
     <w:tbl>
       <w:tblPr>
         <w:tblStyle w:val="a5"/>
@@ -1618,12 +2302,6 @@
           <w:insideV w:val="single" w:sz="8" w:space="0" w:color="000000"/>
         </w:tblBorders>
         <w:tblLayout w:type="fixed"/>
-        <w:tblCellMar>
-          <w:top w:w="0" w:type="dxa"/>
-          <w:left w:w="0" w:type="dxa"/>
-          <w:bottom w:w="0" w:type="dxa"/>
-          <w:right w:w="0" w:type="dxa"/>
-        </w:tblCellMar>
         <w:tblLook w:val="0600" w:firstRow="0" w:lastRow="0" w:firstColumn="0" w:lastColumn="0" w:noHBand="1" w:noVBand="1"/>
       </w:tblPr>
       <w:tblGrid>
@@ -1631,14 +2309,6 @@
         <w:gridCol w:w="7410"/>
       </w:tblGrid>
       <w:tr>
-        <w:tblPrEx>
-          <w:tblCellMar>
-            <w:top w:w="0" w:type="dxa"/>
-            <w:left w:w="0" w:type="dxa"/>
-            <w:bottom w:w="0" w:type="dxa"/>
-            <w:right w:w="0" w:type="dxa"/>
-          </w:tblCellMar>
-        </w:tblPrEx>
         <w:tc>
           <w:tcPr>
             <w:tcW w:w="1590" w:type="dxa"/>
@@ -1652,6 +2322,10 @@
           <w:p>
             <w:pPr>
               <w:widowControl w:val="0"/>
+              <w:rPr>
+                <w:sz w:val="24"/>
+                <w:szCs w:val="24"/>
+              </w:rPr>
             </w:pPr>
             <w:r>
               <w:rPr>
@@ -1675,6 +2349,10 @@
           <w:p>
             <w:pPr>
               <w:widowControl w:val="0"/>
+              <w:rPr>
+                <w:sz w:val="24"/>
+                <w:szCs w:val="24"/>
+              </w:rPr>
             </w:pPr>
             <w:r>
               <w:rPr>
@@ -1687,14 +2365,6 @@
         </w:tc>
       </w:tr>
       <w:tr>
-        <w:tblPrEx>
-          <w:tblCellMar>
-            <w:top w:w="0" w:type="dxa"/>
-            <w:left w:w="0" w:type="dxa"/>
-            <w:bottom w:w="0" w:type="dxa"/>
-            <w:right w:w="0" w:type="dxa"/>
-          </w:tblCellMar>
-        </w:tblPrEx>
         <w:tc>
           <w:tcPr>
             <w:tcW w:w="1590" w:type="dxa"/>
@@ -1708,6 +2378,10 @@
           <w:p>
             <w:pPr>
               <w:widowControl w:val="0"/>
+              <w:rPr>
+                <w:sz w:val="24"/>
+                <w:szCs w:val="24"/>
+              </w:rPr>
             </w:pPr>
             <w:r>
               <w:rPr>
@@ -1731,19 +2405,46 @@
           <w:p>
             <w:pPr>
               <w:widowControl w:val="0"/>
-            </w:pPr>
-            <w:r>
-              <w:rPr>
-                <w:sz w:val="24"/>
-                <w:szCs w:val="24"/>
-              </w:rPr>
-              <w:t>Cada vez que el jugador ingrese a la estación por los lugares no autorizados el sistema deberá darle al jugador 2000 puntos y acumularselos en cada partida que gane.</w:t>
+              <w:rPr>
+                <w:sz w:val="24"/>
+                <w:szCs w:val="24"/>
+              </w:rPr>
+            </w:pPr>
+            <w:r>
+              <w:rPr>
+                <w:sz w:val="24"/>
+                <w:szCs w:val="24"/>
+              </w:rPr>
+              <w:t xml:space="preserve">Cada vez que el jugador ingrese a la estación por los lugares no autorizados el sistema deberá darle al jugador 2000 puntos y </w:t>
+            </w:r>
+            <w:proofErr w:type="spellStart"/>
+            <w:r>
+              <w:rPr>
+                <w:sz w:val="24"/>
+                <w:szCs w:val="24"/>
+              </w:rPr>
+              <w:t>acumularselos</w:t>
+            </w:r>
+            <w:proofErr w:type="spellEnd"/>
+            <w:r>
+              <w:rPr>
+                <w:sz w:val="24"/>
+                <w:szCs w:val="24"/>
+              </w:rPr>
+              <w:t xml:space="preserve"> en cada partida que gane.</w:t>
             </w:r>
           </w:p>
         </w:tc>
       </w:tr>
     </w:tbl>
-    <w:p/>
+    <w:p>
+      <w:pPr>
+        <w:rPr>
+          <w:sz w:val="24"/>
+          <w:szCs w:val="24"/>
+        </w:rPr>
+      </w:pPr>
+    </w:p>
     <w:tbl>
       <w:tblPr>
         <w:tblStyle w:val="a6"/>
@@ -1758,26 +2459,12 @@
           <w:insideV w:val="single" w:sz="8" w:space="0" w:color="000000"/>
         </w:tblBorders>
         <w:tblLayout w:type="fixed"/>
-        <w:tblCellMar>
-          <w:top w:w="0" w:type="dxa"/>
-          <w:left w:w="0" w:type="dxa"/>
-          <w:bottom w:w="0" w:type="dxa"/>
-          <w:right w:w="0" w:type="dxa"/>
-        </w:tblCellMar>
         <w:tblLook w:val="0600" w:firstRow="0" w:lastRow="0" w:firstColumn="0" w:lastColumn="0" w:noHBand="1" w:noVBand="1"/>
       </w:tblPr>
       <w:tblGrid>
         <w:gridCol w:w="9029"/>
       </w:tblGrid>
       <w:tr>
-        <w:tblPrEx>
-          <w:tblCellMar>
-            <w:top w:w="0" w:type="dxa"/>
-            <w:left w:w="0" w:type="dxa"/>
-            <w:bottom w:w="0" w:type="dxa"/>
-            <w:right w:w="0" w:type="dxa"/>
-          </w:tblCellMar>
-        </w:tblPrEx>
         <w:trPr>
           <w:trHeight w:val="360"/>
         </w:trPr>
@@ -1795,6 +2482,10 @@
           <w:p>
             <w:pPr>
               <w:widowControl w:val="0"/>
+              <w:rPr>
+                <w:sz w:val="24"/>
+                <w:szCs w:val="24"/>
+              </w:rPr>
             </w:pPr>
             <w:r>
               <w:rPr>
@@ -1807,14 +2498,6 @@
         </w:tc>
       </w:tr>
       <w:tr>
-        <w:tblPrEx>
-          <w:tblCellMar>
-            <w:top w:w="0" w:type="dxa"/>
-            <w:left w:w="0" w:type="dxa"/>
-            <w:bottom w:w="0" w:type="dxa"/>
-            <w:right w:w="0" w:type="dxa"/>
-          </w:tblCellMar>
-        </w:tblPrEx>
         <w:tc>
           <w:tcPr>
             <w:tcW w:w="9029" w:type="dxa"/>
@@ -1828,6 +2511,10 @@
           <w:p>
             <w:pPr>
               <w:widowControl w:val="0"/>
+              <w:rPr>
+                <w:sz w:val="24"/>
+                <w:szCs w:val="24"/>
+              </w:rPr>
             </w:pPr>
             <w:r>
               <w:rPr>
@@ -1840,14 +2527,6 @@
         </w:tc>
       </w:tr>
       <w:tr>
-        <w:tblPrEx>
-          <w:tblCellMar>
-            <w:top w:w="0" w:type="dxa"/>
-            <w:left w:w="0" w:type="dxa"/>
-            <w:bottom w:w="0" w:type="dxa"/>
-            <w:right w:w="0" w:type="dxa"/>
-          </w:tblCellMar>
-        </w:tblPrEx>
         <w:tc>
           <w:tcPr>
             <w:tcW w:w="9029" w:type="dxa"/>
@@ -1862,6 +2541,10 @@
           <w:p>
             <w:pPr>
               <w:widowControl w:val="0"/>
+              <w:rPr>
+                <w:sz w:val="24"/>
+                <w:szCs w:val="24"/>
+              </w:rPr>
             </w:pPr>
             <w:r>
               <w:rPr>
@@ -1874,14 +2557,6 @@
         </w:tc>
       </w:tr>
       <w:tr>
-        <w:tblPrEx>
-          <w:tblCellMar>
-            <w:top w:w="0" w:type="dxa"/>
-            <w:left w:w="0" w:type="dxa"/>
-            <w:bottom w:w="0" w:type="dxa"/>
-            <w:right w:w="0" w:type="dxa"/>
-          </w:tblCellMar>
-        </w:tblPrEx>
         <w:tc>
           <w:tcPr>
             <w:tcW w:w="9029" w:type="dxa"/>
@@ -1895,6 +2570,10 @@
           <w:p>
             <w:pPr>
               <w:widowControl w:val="0"/>
+              <w:rPr>
+                <w:sz w:val="24"/>
+                <w:szCs w:val="24"/>
+              </w:rPr>
             </w:pPr>
             <w:r>
               <w:rPr>
@@ -1907,7 +2586,14 @@
         </w:tc>
       </w:tr>
     </w:tbl>
-    <w:p/>
+    <w:p>
+      <w:pPr>
+        <w:rPr>
+          <w:sz w:val="24"/>
+          <w:szCs w:val="24"/>
+        </w:rPr>
+      </w:pPr>
+    </w:p>
     <w:tbl>
       <w:tblPr>
         <w:tblStyle w:val="a7"/>
@@ -1922,12 +2608,6 @@
           <w:insideV w:val="single" w:sz="8" w:space="0" w:color="000000"/>
         </w:tblBorders>
         <w:tblLayout w:type="fixed"/>
-        <w:tblCellMar>
-          <w:top w:w="0" w:type="dxa"/>
-          <w:left w:w="0" w:type="dxa"/>
-          <w:bottom w:w="0" w:type="dxa"/>
-          <w:right w:w="0" w:type="dxa"/>
-        </w:tblCellMar>
         <w:tblLook w:val="0600" w:firstRow="0" w:lastRow="0" w:firstColumn="0" w:lastColumn="0" w:noHBand="1" w:noVBand="1"/>
       </w:tblPr>
       <w:tblGrid>
@@ -1935,14 +2615,6 @@
         <w:gridCol w:w="7410"/>
       </w:tblGrid>
       <w:tr>
-        <w:tblPrEx>
-          <w:tblCellMar>
-            <w:top w:w="0" w:type="dxa"/>
-            <w:left w:w="0" w:type="dxa"/>
-            <w:bottom w:w="0" w:type="dxa"/>
-            <w:right w:w="0" w:type="dxa"/>
-          </w:tblCellMar>
-        </w:tblPrEx>
         <w:tc>
           <w:tcPr>
             <w:tcW w:w="1590" w:type="dxa"/>
@@ -1956,12 +2628,17 @@
           <w:p>
             <w:pPr>
               <w:widowControl w:val="0"/>
-            </w:pPr>
-            <w:r>
-              <w:rPr>
-                <w:sz w:val="24"/>
-                <w:szCs w:val="24"/>
-              </w:rPr>
+              <w:rPr>
+                <w:sz w:val="24"/>
+                <w:szCs w:val="24"/>
+              </w:rPr>
+            </w:pPr>
+            <w:r>
+              <w:rPr>
+                <w:sz w:val="24"/>
+                <w:szCs w:val="24"/>
+              </w:rPr>
+              <w:lastRenderedPageBreak/>
               <w:t>Nombre</w:t>
             </w:r>
           </w:p>
@@ -1979,6 +2656,10 @@
           <w:p>
             <w:pPr>
               <w:widowControl w:val="0"/>
+              <w:rPr>
+                <w:sz w:val="24"/>
+                <w:szCs w:val="24"/>
+              </w:rPr>
             </w:pPr>
             <w:r>
               <w:rPr>
@@ -1991,14 +2672,6 @@
         </w:tc>
       </w:tr>
       <w:tr>
-        <w:tblPrEx>
-          <w:tblCellMar>
-            <w:top w:w="0" w:type="dxa"/>
-            <w:left w:w="0" w:type="dxa"/>
-            <w:bottom w:w="0" w:type="dxa"/>
-            <w:right w:w="0" w:type="dxa"/>
-          </w:tblCellMar>
-        </w:tblPrEx>
         <w:tc>
           <w:tcPr>
             <w:tcW w:w="1590" w:type="dxa"/>
@@ -2012,6 +2685,10 @@
           <w:p>
             <w:pPr>
               <w:widowControl w:val="0"/>
+              <w:rPr>
+                <w:sz w:val="24"/>
+                <w:szCs w:val="24"/>
+              </w:rPr>
             </w:pPr>
             <w:r>
               <w:rPr>
@@ -2035,6 +2712,10 @@
           <w:p>
             <w:pPr>
               <w:widowControl w:val="0"/>
+              <w:rPr>
+                <w:sz w:val="24"/>
+                <w:szCs w:val="24"/>
+              </w:rPr>
             </w:pPr>
             <w:r>
               <w:rPr>
@@ -2047,7 +2728,14 @@
         </w:tc>
       </w:tr>
     </w:tbl>
-    <w:p/>
+    <w:p>
+      <w:pPr>
+        <w:rPr>
+          <w:sz w:val="24"/>
+          <w:szCs w:val="24"/>
+        </w:rPr>
+      </w:pPr>
+    </w:p>
     <w:tbl>
       <w:tblPr>
         <w:tblStyle w:val="a8"/>
@@ -2062,26 +2750,12 @@
           <w:insideV w:val="single" w:sz="8" w:space="0" w:color="000000"/>
         </w:tblBorders>
         <w:tblLayout w:type="fixed"/>
-        <w:tblCellMar>
-          <w:top w:w="0" w:type="dxa"/>
-          <w:left w:w="0" w:type="dxa"/>
-          <w:bottom w:w="0" w:type="dxa"/>
-          <w:right w:w="0" w:type="dxa"/>
-        </w:tblCellMar>
         <w:tblLook w:val="0600" w:firstRow="0" w:lastRow="0" w:firstColumn="0" w:lastColumn="0" w:noHBand="1" w:noVBand="1"/>
       </w:tblPr>
       <w:tblGrid>
         <w:gridCol w:w="9029"/>
       </w:tblGrid>
       <w:tr>
-        <w:tblPrEx>
-          <w:tblCellMar>
-            <w:top w:w="0" w:type="dxa"/>
-            <w:left w:w="0" w:type="dxa"/>
-            <w:bottom w:w="0" w:type="dxa"/>
-            <w:right w:w="0" w:type="dxa"/>
-          </w:tblCellMar>
-        </w:tblPrEx>
         <w:trPr>
           <w:trHeight w:val="360"/>
         </w:trPr>
@@ -2099,6 +2773,10 @@
           <w:p>
             <w:pPr>
               <w:widowControl w:val="0"/>
+              <w:rPr>
+                <w:sz w:val="24"/>
+                <w:szCs w:val="24"/>
+              </w:rPr>
             </w:pPr>
             <w:r>
               <w:rPr>
@@ -2111,14 +2789,6 @@
         </w:tc>
       </w:tr>
       <w:tr>
-        <w:tblPrEx>
-          <w:tblCellMar>
-            <w:top w:w="0" w:type="dxa"/>
-            <w:left w:w="0" w:type="dxa"/>
-            <w:bottom w:w="0" w:type="dxa"/>
-            <w:right w:w="0" w:type="dxa"/>
-          </w:tblCellMar>
-        </w:tblPrEx>
         <w:tc>
           <w:tcPr>
             <w:tcW w:w="9029" w:type="dxa"/>
@@ -2132,6 +2802,10 @@
           <w:p>
             <w:pPr>
               <w:widowControl w:val="0"/>
+              <w:rPr>
+                <w:sz w:val="24"/>
+                <w:szCs w:val="24"/>
+              </w:rPr>
             </w:pPr>
             <w:r>
               <w:rPr>
@@ -2144,14 +2818,6 @@
         </w:tc>
       </w:tr>
       <w:tr>
-        <w:tblPrEx>
-          <w:tblCellMar>
-            <w:top w:w="0" w:type="dxa"/>
-            <w:left w:w="0" w:type="dxa"/>
-            <w:bottom w:w="0" w:type="dxa"/>
-            <w:right w:w="0" w:type="dxa"/>
-          </w:tblCellMar>
-        </w:tblPrEx>
         <w:tc>
           <w:tcPr>
             <w:tcW w:w="9029" w:type="dxa"/>
@@ -2166,27 +2832,22 @@
           <w:p>
             <w:pPr>
               <w:widowControl w:val="0"/>
-            </w:pPr>
-            <w:r>
-              <w:rPr>
-                <w:sz w:val="24"/>
-                <w:szCs w:val="24"/>
-              </w:rPr>
-              <w:lastRenderedPageBreak/>
+              <w:rPr>
+                <w:sz w:val="24"/>
+                <w:szCs w:val="24"/>
+              </w:rPr>
+            </w:pPr>
+            <w:r>
+              <w:rPr>
+                <w:sz w:val="24"/>
+                <w:szCs w:val="24"/>
+              </w:rPr>
               <w:t>Resultados</w:t>
             </w:r>
           </w:p>
         </w:tc>
       </w:tr>
       <w:tr>
-        <w:tblPrEx>
-          <w:tblCellMar>
-            <w:top w:w="0" w:type="dxa"/>
-            <w:left w:w="0" w:type="dxa"/>
-            <w:bottom w:w="0" w:type="dxa"/>
-            <w:right w:w="0" w:type="dxa"/>
-          </w:tblCellMar>
-        </w:tblPrEx>
         <w:tc>
           <w:tcPr>
             <w:tcW w:w="9029" w:type="dxa"/>
@@ -2200,6 +2861,10 @@
           <w:p>
             <w:pPr>
               <w:widowControl w:val="0"/>
+              <w:rPr>
+                <w:sz w:val="24"/>
+                <w:szCs w:val="24"/>
+              </w:rPr>
             </w:pPr>
             <w:r>
               <w:rPr>
@@ -2212,9 +2877,29 @@
         </w:tc>
       </w:tr>
     </w:tbl>
-    <w:p/>
-    <w:p/>
-    <w:p>
+    <w:p>
+      <w:pPr>
+        <w:rPr>
+          <w:sz w:val="24"/>
+          <w:szCs w:val="24"/>
+        </w:rPr>
+      </w:pPr>
+    </w:p>
+    <w:p>
+      <w:pPr>
+        <w:rPr>
+          <w:sz w:val="24"/>
+          <w:szCs w:val="24"/>
+        </w:rPr>
+      </w:pPr>
+    </w:p>
+    <w:p>
+      <w:pPr>
+        <w:rPr>
+          <w:sz w:val="24"/>
+          <w:szCs w:val="24"/>
+        </w:rPr>
+      </w:pPr>
       <w:r>
         <w:rPr>
           <w:b/>
@@ -2224,7 +2909,14 @@
         <w:t>Requerimientos no funcionales</w:t>
       </w:r>
     </w:p>
-    <w:p/>
+    <w:p>
+      <w:pPr>
+        <w:rPr>
+          <w:sz w:val="24"/>
+          <w:szCs w:val="24"/>
+        </w:rPr>
+      </w:pPr>
+    </w:p>
     <w:tbl>
       <w:tblPr>
         <w:tblStyle w:val="a9"/>
@@ -2239,12 +2931,6 @@
           <w:insideV w:val="single" w:sz="8" w:space="0" w:color="000000"/>
         </w:tblBorders>
         <w:tblLayout w:type="fixed"/>
-        <w:tblCellMar>
-          <w:top w:w="0" w:type="dxa"/>
-          <w:left w:w="0" w:type="dxa"/>
-          <w:bottom w:w="0" w:type="dxa"/>
-          <w:right w:w="0" w:type="dxa"/>
-        </w:tblCellMar>
         <w:tblLook w:val="0600" w:firstRow="0" w:lastRow="0" w:firstColumn="0" w:lastColumn="0" w:noHBand="1" w:noVBand="1"/>
       </w:tblPr>
       <w:tblGrid>
@@ -2252,14 +2938,6 @@
         <w:gridCol w:w="7410"/>
       </w:tblGrid>
       <w:tr>
-        <w:tblPrEx>
-          <w:tblCellMar>
-            <w:top w:w="0" w:type="dxa"/>
-            <w:left w:w="0" w:type="dxa"/>
-            <w:bottom w:w="0" w:type="dxa"/>
-            <w:right w:w="0" w:type="dxa"/>
-          </w:tblCellMar>
-        </w:tblPrEx>
         <w:tc>
           <w:tcPr>
             <w:tcW w:w="1590" w:type="dxa"/>
@@ -2273,6 +2951,10 @@
           <w:p>
             <w:pPr>
               <w:widowControl w:val="0"/>
+              <w:rPr>
+                <w:sz w:val="24"/>
+                <w:szCs w:val="24"/>
+              </w:rPr>
             </w:pPr>
             <w:r>
               <w:rPr>
@@ -2296,6 +2978,10 @@
           <w:p>
             <w:pPr>
               <w:widowControl w:val="0"/>
+              <w:rPr>
+                <w:sz w:val="24"/>
+                <w:szCs w:val="24"/>
+              </w:rPr>
             </w:pPr>
             <w:r>
               <w:rPr>
@@ -2308,14 +2994,6 @@
         </w:tc>
       </w:tr>
       <w:tr>
-        <w:tblPrEx>
-          <w:tblCellMar>
-            <w:top w:w="0" w:type="dxa"/>
-            <w:left w:w="0" w:type="dxa"/>
-            <w:bottom w:w="0" w:type="dxa"/>
-            <w:right w:w="0" w:type="dxa"/>
-          </w:tblCellMar>
-        </w:tblPrEx>
         <w:tc>
           <w:tcPr>
             <w:tcW w:w="1590" w:type="dxa"/>
@@ -2329,6 +3007,10 @@
           <w:p>
             <w:pPr>
               <w:widowControl w:val="0"/>
+              <w:rPr>
+                <w:sz w:val="24"/>
+                <w:szCs w:val="24"/>
+              </w:rPr>
             </w:pPr>
             <w:r>
               <w:rPr>
@@ -2352,19 +3034,46 @@
           <w:p>
             <w:pPr>
               <w:widowControl w:val="0"/>
-            </w:pPr>
-            <w:r>
-              <w:rPr>
-                <w:sz w:val="24"/>
-                <w:szCs w:val="24"/>
-              </w:rPr>
-              <w:t xml:space="preserve">El sistema deberá tener una interfaz gráfica intuitiva y que  deba ser fácil para jugar donde se aprecie la  intención real del juego.  </w:t>
+              <w:rPr>
+                <w:sz w:val="24"/>
+                <w:szCs w:val="24"/>
+              </w:rPr>
+            </w:pPr>
+            <w:r>
+              <w:rPr>
+                <w:sz w:val="24"/>
+                <w:szCs w:val="24"/>
+              </w:rPr>
+              <w:t xml:space="preserve">El sistema deberá tener una interfaz gráfica intuitiva y </w:t>
+            </w:r>
+            <w:proofErr w:type="gramStart"/>
+            <w:r>
+              <w:rPr>
+                <w:sz w:val="24"/>
+                <w:szCs w:val="24"/>
+              </w:rPr>
+              <w:t>que  deba</w:t>
+            </w:r>
+            <w:proofErr w:type="gramEnd"/>
+            <w:r>
+              <w:rPr>
+                <w:sz w:val="24"/>
+                <w:szCs w:val="24"/>
+              </w:rPr>
+              <w:t xml:space="preserve"> ser fácil para jugar donde se aprecie la  intención real del juego.  </w:t>
             </w:r>
           </w:p>
         </w:tc>
       </w:tr>
     </w:tbl>
-    <w:p/>
+    <w:p>
+      <w:pPr>
+        <w:rPr>
+          <w:sz w:val="24"/>
+          <w:szCs w:val="24"/>
+        </w:rPr>
+      </w:pPr>
+    </w:p>
     <w:tbl>
       <w:tblPr>
         <w:tblStyle w:val="aa"/>
@@ -2379,26 +3088,12 @@
           <w:insideV w:val="single" w:sz="8" w:space="0" w:color="000000"/>
         </w:tblBorders>
         <w:tblLayout w:type="fixed"/>
-        <w:tblCellMar>
-          <w:top w:w="0" w:type="dxa"/>
-          <w:left w:w="0" w:type="dxa"/>
-          <w:bottom w:w="0" w:type="dxa"/>
-          <w:right w:w="0" w:type="dxa"/>
-        </w:tblCellMar>
         <w:tblLook w:val="0600" w:firstRow="0" w:lastRow="0" w:firstColumn="0" w:lastColumn="0" w:noHBand="1" w:noVBand="1"/>
       </w:tblPr>
       <w:tblGrid>
         <w:gridCol w:w="9029"/>
       </w:tblGrid>
       <w:tr>
-        <w:tblPrEx>
-          <w:tblCellMar>
-            <w:top w:w="0" w:type="dxa"/>
-            <w:left w:w="0" w:type="dxa"/>
-            <w:bottom w:w="0" w:type="dxa"/>
-            <w:right w:w="0" w:type="dxa"/>
-          </w:tblCellMar>
-        </w:tblPrEx>
         <w:trPr>
           <w:trHeight w:val="360"/>
         </w:trPr>
@@ -2416,6 +3111,10 @@
           <w:p>
             <w:pPr>
               <w:widowControl w:val="0"/>
+              <w:rPr>
+                <w:sz w:val="24"/>
+                <w:szCs w:val="24"/>
+              </w:rPr>
             </w:pPr>
             <w:r>
               <w:rPr>
@@ -2428,14 +3127,6 @@
         </w:tc>
       </w:tr>
       <w:tr>
-        <w:tblPrEx>
-          <w:tblCellMar>
-            <w:top w:w="0" w:type="dxa"/>
-            <w:left w:w="0" w:type="dxa"/>
-            <w:bottom w:w="0" w:type="dxa"/>
-            <w:right w:w="0" w:type="dxa"/>
-          </w:tblCellMar>
-        </w:tblPrEx>
         <w:tc>
           <w:tcPr>
             <w:tcW w:w="9029" w:type="dxa"/>
@@ -2449,6 +3140,10 @@
           <w:p>
             <w:pPr>
               <w:widowControl w:val="0"/>
+              <w:rPr>
+                <w:sz w:val="24"/>
+                <w:szCs w:val="24"/>
+              </w:rPr>
             </w:pPr>
             <w:r>
               <w:rPr>
@@ -2461,14 +3156,6 @@
         </w:tc>
       </w:tr>
       <w:tr>
-        <w:tblPrEx>
-          <w:tblCellMar>
-            <w:top w:w="0" w:type="dxa"/>
-            <w:left w:w="0" w:type="dxa"/>
-            <w:bottom w:w="0" w:type="dxa"/>
-            <w:right w:w="0" w:type="dxa"/>
-          </w:tblCellMar>
-        </w:tblPrEx>
         <w:tc>
           <w:tcPr>
             <w:tcW w:w="9029" w:type="dxa"/>
@@ -2483,6 +3170,10 @@
           <w:p>
             <w:pPr>
               <w:widowControl w:val="0"/>
+              <w:rPr>
+                <w:sz w:val="24"/>
+                <w:szCs w:val="24"/>
+              </w:rPr>
             </w:pPr>
             <w:r>
               <w:rPr>
@@ -2495,14 +3186,6 @@
         </w:tc>
       </w:tr>
       <w:tr>
-        <w:tblPrEx>
-          <w:tblCellMar>
-            <w:top w:w="0" w:type="dxa"/>
-            <w:left w:w="0" w:type="dxa"/>
-            <w:bottom w:w="0" w:type="dxa"/>
-            <w:right w:w="0" w:type="dxa"/>
-          </w:tblCellMar>
-        </w:tblPrEx>
         <w:tc>
           <w:tcPr>
             <w:tcW w:w="9029" w:type="dxa"/>
@@ -2516,6 +3199,10 @@
           <w:p>
             <w:pPr>
               <w:widowControl w:val="0"/>
+              <w:rPr>
+                <w:sz w:val="24"/>
+                <w:szCs w:val="24"/>
+              </w:rPr>
             </w:pPr>
             <w:r>
               <w:rPr>
@@ -2528,8 +3215,22 @@
         </w:tc>
       </w:tr>
     </w:tbl>
-    <w:p/>
-    <w:p/>
+    <w:p>
+      <w:pPr>
+        <w:rPr>
+          <w:sz w:val="24"/>
+          <w:szCs w:val="24"/>
+        </w:rPr>
+      </w:pPr>
+    </w:p>
+    <w:p>
+      <w:pPr>
+        <w:rPr>
+          <w:sz w:val="24"/>
+          <w:szCs w:val="24"/>
+        </w:rPr>
+      </w:pPr>
+    </w:p>
     <w:tbl>
       <w:tblPr>
         <w:tblStyle w:val="ab"/>
@@ -2544,12 +3245,6 @@
           <w:insideV w:val="single" w:sz="8" w:space="0" w:color="000000"/>
         </w:tblBorders>
         <w:tblLayout w:type="fixed"/>
-        <w:tblCellMar>
-          <w:top w:w="0" w:type="dxa"/>
-          <w:left w:w="0" w:type="dxa"/>
-          <w:bottom w:w="0" w:type="dxa"/>
-          <w:right w:w="0" w:type="dxa"/>
-        </w:tblCellMar>
         <w:tblLook w:val="0600" w:firstRow="0" w:lastRow="0" w:firstColumn="0" w:lastColumn="0" w:noHBand="1" w:noVBand="1"/>
       </w:tblPr>
       <w:tblGrid>
@@ -2557,14 +3252,6 @@
         <w:gridCol w:w="7410"/>
       </w:tblGrid>
       <w:tr>
-        <w:tblPrEx>
-          <w:tblCellMar>
-            <w:top w:w="0" w:type="dxa"/>
-            <w:left w:w="0" w:type="dxa"/>
-            <w:bottom w:w="0" w:type="dxa"/>
-            <w:right w:w="0" w:type="dxa"/>
-          </w:tblCellMar>
-        </w:tblPrEx>
         <w:tc>
           <w:tcPr>
             <w:tcW w:w="1590" w:type="dxa"/>
@@ -2578,6 +3265,10 @@
           <w:p>
             <w:pPr>
               <w:widowControl w:val="0"/>
+              <w:rPr>
+                <w:sz w:val="24"/>
+                <w:szCs w:val="24"/>
+              </w:rPr>
             </w:pPr>
             <w:r>
               <w:rPr>
@@ -2601,6 +3292,10 @@
           <w:p>
             <w:pPr>
               <w:widowControl w:val="0"/>
+              <w:rPr>
+                <w:sz w:val="24"/>
+                <w:szCs w:val="24"/>
+              </w:rPr>
             </w:pPr>
             <w:r>
               <w:rPr>
@@ -2613,14 +3308,6 @@
         </w:tc>
       </w:tr>
       <w:tr>
-        <w:tblPrEx>
-          <w:tblCellMar>
-            <w:top w:w="0" w:type="dxa"/>
-            <w:left w:w="0" w:type="dxa"/>
-            <w:bottom w:w="0" w:type="dxa"/>
-            <w:right w:w="0" w:type="dxa"/>
-          </w:tblCellMar>
-        </w:tblPrEx>
         <w:tc>
           <w:tcPr>
             <w:tcW w:w="1590" w:type="dxa"/>
@@ -2634,6 +3321,10 @@
           <w:p>
             <w:pPr>
               <w:widowControl w:val="0"/>
+              <w:rPr>
+                <w:sz w:val="24"/>
+                <w:szCs w:val="24"/>
+              </w:rPr>
             </w:pPr>
             <w:r>
               <w:rPr>
@@ -2657,6 +3348,10 @@
           <w:p>
             <w:pPr>
               <w:widowControl w:val="0"/>
+              <w:rPr>
+                <w:sz w:val="24"/>
+                <w:szCs w:val="24"/>
+              </w:rPr>
             </w:pPr>
             <w:r>
               <w:rPr>
@@ -2669,7 +3364,14 @@
         </w:tc>
       </w:tr>
     </w:tbl>
-    <w:p/>
+    <w:p>
+      <w:pPr>
+        <w:rPr>
+          <w:sz w:val="24"/>
+          <w:szCs w:val="24"/>
+        </w:rPr>
+      </w:pPr>
+    </w:p>
     <w:tbl>
       <w:tblPr>
         <w:tblStyle w:val="ac"/>
@@ -2684,26 +3386,12 @@
           <w:insideV w:val="single" w:sz="8" w:space="0" w:color="000000"/>
         </w:tblBorders>
         <w:tblLayout w:type="fixed"/>
-        <w:tblCellMar>
-          <w:top w:w="0" w:type="dxa"/>
-          <w:left w:w="0" w:type="dxa"/>
-          <w:bottom w:w="0" w:type="dxa"/>
-          <w:right w:w="0" w:type="dxa"/>
-        </w:tblCellMar>
         <w:tblLook w:val="0600" w:firstRow="0" w:lastRow="0" w:firstColumn="0" w:lastColumn="0" w:noHBand="1" w:noVBand="1"/>
       </w:tblPr>
       <w:tblGrid>
         <w:gridCol w:w="9029"/>
       </w:tblGrid>
       <w:tr>
-        <w:tblPrEx>
-          <w:tblCellMar>
-            <w:top w:w="0" w:type="dxa"/>
-            <w:left w:w="0" w:type="dxa"/>
-            <w:bottom w:w="0" w:type="dxa"/>
-            <w:right w:w="0" w:type="dxa"/>
-          </w:tblCellMar>
-        </w:tblPrEx>
         <w:trPr>
           <w:trHeight w:val="360"/>
         </w:trPr>
@@ -2721,6 +3409,10 @@
           <w:p>
             <w:pPr>
               <w:widowControl w:val="0"/>
+              <w:rPr>
+                <w:sz w:val="24"/>
+                <w:szCs w:val="24"/>
+              </w:rPr>
             </w:pPr>
             <w:r>
               <w:rPr>
@@ -2733,14 +3425,6 @@
         </w:tc>
       </w:tr>
       <w:tr>
-        <w:tblPrEx>
-          <w:tblCellMar>
-            <w:top w:w="0" w:type="dxa"/>
-            <w:left w:w="0" w:type="dxa"/>
-            <w:bottom w:w="0" w:type="dxa"/>
-            <w:right w:w="0" w:type="dxa"/>
-          </w:tblCellMar>
-        </w:tblPrEx>
         <w:tc>
           <w:tcPr>
             <w:tcW w:w="9029" w:type="dxa"/>
@@ -2754,6 +3438,10 @@
           <w:p>
             <w:pPr>
               <w:widowControl w:val="0"/>
+              <w:rPr>
+                <w:sz w:val="24"/>
+                <w:szCs w:val="24"/>
+              </w:rPr>
             </w:pPr>
             <w:r>
               <w:rPr>
@@ -2766,14 +3454,6 @@
         </w:tc>
       </w:tr>
       <w:tr>
-        <w:tblPrEx>
-          <w:tblCellMar>
-            <w:top w:w="0" w:type="dxa"/>
-            <w:left w:w="0" w:type="dxa"/>
-            <w:bottom w:w="0" w:type="dxa"/>
-            <w:right w:w="0" w:type="dxa"/>
-          </w:tblCellMar>
-        </w:tblPrEx>
         <w:tc>
           <w:tcPr>
             <w:tcW w:w="9029" w:type="dxa"/>
@@ -2788,6 +3468,10 @@
           <w:p>
             <w:pPr>
               <w:widowControl w:val="0"/>
+              <w:rPr>
+                <w:sz w:val="24"/>
+                <w:szCs w:val="24"/>
+              </w:rPr>
             </w:pPr>
             <w:r>
               <w:rPr>
@@ -2800,14 +3484,6 @@
         </w:tc>
       </w:tr>
       <w:tr>
-        <w:tblPrEx>
-          <w:tblCellMar>
-            <w:top w:w="0" w:type="dxa"/>
-            <w:left w:w="0" w:type="dxa"/>
-            <w:bottom w:w="0" w:type="dxa"/>
-            <w:right w:w="0" w:type="dxa"/>
-          </w:tblCellMar>
-        </w:tblPrEx>
         <w:tc>
           <w:tcPr>
             <w:tcW w:w="9029" w:type="dxa"/>
@@ -2821,20 +3497,39 @@
           <w:p>
             <w:pPr>
               <w:widowControl w:val="0"/>
-            </w:pPr>
-            <w:r>
-              <w:rPr>
-                <w:sz w:val="24"/>
-                <w:szCs w:val="24"/>
-              </w:rPr>
+              <w:rPr>
+                <w:sz w:val="24"/>
+                <w:szCs w:val="24"/>
+              </w:rPr>
+            </w:pPr>
+            <w:r>
+              <w:rPr>
+                <w:sz w:val="24"/>
+                <w:szCs w:val="24"/>
+              </w:rPr>
+              <w:lastRenderedPageBreak/>
               <w:t>Juego en ejecución</w:t>
             </w:r>
           </w:p>
         </w:tc>
       </w:tr>
     </w:tbl>
-    <w:p/>
-    <w:p/>
+    <w:p>
+      <w:pPr>
+        <w:rPr>
+          <w:sz w:val="24"/>
+          <w:szCs w:val="24"/>
+        </w:rPr>
+      </w:pPr>
+    </w:p>
+    <w:p>
+      <w:pPr>
+        <w:rPr>
+          <w:sz w:val="24"/>
+          <w:szCs w:val="24"/>
+        </w:rPr>
+      </w:pPr>
+    </w:p>
     <w:tbl>
       <w:tblPr>
         <w:tblStyle w:val="ad"/>
@@ -2849,12 +3544,6 @@
           <w:insideV w:val="single" w:sz="8" w:space="0" w:color="000000"/>
         </w:tblBorders>
         <w:tblLayout w:type="fixed"/>
-        <w:tblCellMar>
-          <w:top w:w="0" w:type="dxa"/>
-          <w:left w:w="0" w:type="dxa"/>
-          <w:bottom w:w="0" w:type="dxa"/>
-          <w:right w:w="0" w:type="dxa"/>
-        </w:tblCellMar>
         <w:tblLook w:val="0600" w:firstRow="0" w:lastRow="0" w:firstColumn="0" w:lastColumn="0" w:noHBand="1" w:noVBand="1"/>
       </w:tblPr>
       <w:tblGrid>
@@ -2862,14 +3551,6 @@
         <w:gridCol w:w="7410"/>
       </w:tblGrid>
       <w:tr>
-        <w:tblPrEx>
-          <w:tblCellMar>
-            <w:top w:w="0" w:type="dxa"/>
-            <w:left w:w="0" w:type="dxa"/>
-            <w:bottom w:w="0" w:type="dxa"/>
-            <w:right w:w="0" w:type="dxa"/>
-          </w:tblCellMar>
-        </w:tblPrEx>
         <w:tc>
           <w:tcPr>
             <w:tcW w:w="1590" w:type="dxa"/>
@@ -2883,6 +3564,10 @@
           <w:p>
             <w:pPr>
               <w:widowControl w:val="0"/>
+              <w:rPr>
+                <w:sz w:val="24"/>
+                <w:szCs w:val="24"/>
+              </w:rPr>
             </w:pPr>
             <w:r>
               <w:rPr>
@@ -2906,6 +3591,10 @@
           <w:p>
             <w:pPr>
               <w:widowControl w:val="0"/>
+              <w:rPr>
+                <w:sz w:val="24"/>
+                <w:szCs w:val="24"/>
+              </w:rPr>
             </w:pPr>
             <w:r>
               <w:rPr>
@@ -2918,14 +3607,6 @@
         </w:tc>
       </w:tr>
       <w:tr>
-        <w:tblPrEx>
-          <w:tblCellMar>
-            <w:top w:w="0" w:type="dxa"/>
-            <w:left w:w="0" w:type="dxa"/>
-            <w:bottom w:w="0" w:type="dxa"/>
-            <w:right w:w="0" w:type="dxa"/>
-          </w:tblCellMar>
-        </w:tblPrEx>
         <w:tc>
           <w:tcPr>
             <w:tcW w:w="1590" w:type="dxa"/>
@@ -2939,6 +3620,10 @@
           <w:p>
             <w:pPr>
               <w:widowControl w:val="0"/>
+              <w:rPr>
+                <w:sz w:val="24"/>
+                <w:szCs w:val="24"/>
+              </w:rPr>
             </w:pPr>
             <w:r>
               <w:rPr>
@@ -2962,19 +3647,46 @@
           <w:p>
             <w:pPr>
               <w:widowControl w:val="0"/>
-            </w:pPr>
-            <w:r>
-              <w:rPr>
-                <w:sz w:val="24"/>
-                <w:szCs w:val="24"/>
-              </w:rPr>
-              <w:t>El sistema debe contar con un módulos de ayuda para orientar al jugador en las dificultades que tenga mientras juega.</w:t>
+              <w:rPr>
+                <w:sz w:val="24"/>
+                <w:szCs w:val="24"/>
+              </w:rPr>
+            </w:pPr>
+            <w:r>
+              <w:rPr>
+                <w:sz w:val="24"/>
+                <w:szCs w:val="24"/>
+              </w:rPr>
+              <w:t xml:space="preserve">El sistema debe contar con </w:t>
+            </w:r>
+            <w:proofErr w:type="gramStart"/>
+            <w:r>
+              <w:rPr>
+                <w:sz w:val="24"/>
+                <w:szCs w:val="24"/>
+              </w:rPr>
+              <w:t>un módulos</w:t>
+            </w:r>
+            <w:proofErr w:type="gramEnd"/>
+            <w:r>
+              <w:rPr>
+                <w:sz w:val="24"/>
+                <w:szCs w:val="24"/>
+              </w:rPr>
+              <w:t xml:space="preserve"> de ayuda para orientar al jugador en las dificultades que tenga mientras juega.</w:t>
             </w:r>
           </w:p>
         </w:tc>
       </w:tr>
     </w:tbl>
-    <w:p/>
+    <w:p>
+      <w:pPr>
+        <w:rPr>
+          <w:sz w:val="24"/>
+          <w:szCs w:val="24"/>
+        </w:rPr>
+      </w:pPr>
+    </w:p>
     <w:tbl>
       <w:tblPr>
         <w:tblStyle w:val="ae"/>
@@ -2989,26 +3701,12 @@
           <w:insideV w:val="single" w:sz="8" w:space="0" w:color="000000"/>
         </w:tblBorders>
         <w:tblLayout w:type="fixed"/>
-        <w:tblCellMar>
-          <w:top w:w="0" w:type="dxa"/>
-          <w:left w:w="0" w:type="dxa"/>
-          <w:bottom w:w="0" w:type="dxa"/>
-          <w:right w:w="0" w:type="dxa"/>
-        </w:tblCellMar>
         <w:tblLook w:val="0600" w:firstRow="0" w:lastRow="0" w:firstColumn="0" w:lastColumn="0" w:noHBand="1" w:noVBand="1"/>
       </w:tblPr>
       <w:tblGrid>
         <w:gridCol w:w="9029"/>
       </w:tblGrid>
       <w:tr>
-        <w:tblPrEx>
-          <w:tblCellMar>
-            <w:top w:w="0" w:type="dxa"/>
-            <w:left w:w="0" w:type="dxa"/>
-            <w:bottom w:w="0" w:type="dxa"/>
-            <w:right w:w="0" w:type="dxa"/>
-          </w:tblCellMar>
-        </w:tblPrEx>
         <w:trPr>
           <w:trHeight w:val="360"/>
         </w:trPr>
@@ -3026,6 +3724,10 @@
           <w:p>
             <w:pPr>
               <w:widowControl w:val="0"/>
+              <w:rPr>
+                <w:sz w:val="24"/>
+                <w:szCs w:val="24"/>
+              </w:rPr>
             </w:pPr>
             <w:r>
               <w:rPr>
@@ -3038,14 +3740,6 @@
         </w:tc>
       </w:tr>
       <w:tr>
-        <w:tblPrEx>
-          <w:tblCellMar>
-            <w:top w:w="0" w:type="dxa"/>
-            <w:left w:w="0" w:type="dxa"/>
-            <w:bottom w:w="0" w:type="dxa"/>
-            <w:right w:w="0" w:type="dxa"/>
-          </w:tblCellMar>
-        </w:tblPrEx>
         <w:tc>
           <w:tcPr>
             <w:tcW w:w="9029" w:type="dxa"/>
@@ -3059,27 +3753,22 @@
           <w:p>
             <w:pPr>
               <w:widowControl w:val="0"/>
-            </w:pPr>
-            <w:r>
-              <w:rPr>
-                <w:sz w:val="24"/>
-                <w:szCs w:val="24"/>
-              </w:rPr>
-              <w:lastRenderedPageBreak/>
+              <w:rPr>
+                <w:sz w:val="24"/>
+                <w:szCs w:val="24"/>
+              </w:rPr>
+            </w:pPr>
+            <w:r>
+              <w:rPr>
+                <w:sz w:val="24"/>
+                <w:szCs w:val="24"/>
+              </w:rPr>
               <w:t>Solicitud de ayuda</w:t>
             </w:r>
           </w:p>
         </w:tc>
       </w:tr>
       <w:tr>
-        <w:tblPrEx>
-          <w:tblCellMar>
-            <w:top w:w="0" w:type="dxa"/>
-            <w:left w:w="0" w:type="dxa"/>
-            <w:bottom w:w="0" w:type="dxa"/>
-            <w:right w:w="0" w:type="dxa"/>
-          </w:tblCellMar>
-        </w:tblPrEx>
         <w:tc>
           <w:tcPr>
             <w:tcW w:w="9029" w:type="dxa"/>
@@ -3094,6 +3783,10 @@
           <w:p>
             <w:pPr>
               <w:widowControl w:val="0"/>
+              <w:rPr>
+                <w:sz w:val="24"/>
+                <w:szCs w:val="24"/>
+              </w:rPr>
             </w:pPr>
             <w:r>
               <w:rPr>
@@ -3106,14 +3799,6 @@
         </w:tc>
       </w:tr>
       <w:tr>
-        <w:tblPrEx>
-          <w:tblCellMar>
-            <w:top w:w="0" w:type="dxa"/>
-            <w:left w:w="0" w:type="dxa"/>
-            <w:bottom w:w="0" w:type="dxa"/>
-            <w:right w:w="0" w:type="dxa"/>
-          </w:tblCellMar>
-        </w:tblPrEx>
         <w:tc>
           <w:tcPr>
             <w:tcW w:w="9029" w:type="dxa"/>
@@ -3127,6 +3812,10 @@
           <w:p>
             <w:pPr>
               <w:widowControl w:val="0"/>
+              <w:rPr>
+                <w:sz w:val="24"/>
+                <w:szCs w:val="24"/>
+              </w:rPr>
             </w:pPr>
             <w:r>
               <w:rPr>
@@ -3140,8 +3829,122 @@
       </w:tr>
     </w:tbl>
     <w:p>
-      <w:bookmarkStart w:id="0" w:name="_GoBack"/>
-      <w:bookmarkEnd w:id="0"/>
+      <w:pPr>
+        <w:rPr>
+          <w:sz w:val="24"/>
+          <w:szCs w:val="24"/>
+        </w:rPr>
+      </w:pPr>
+    </w:p>
+    <w:p>
+      <w:pPr>
+        <w:rPr>
+          <w:sz w:val="24"/>
+          <w:szCs w:val="24"/>
+        </w:rPr>
+      </w:pPr>
+    </w:p>
+    <w:p>
+      <w:pPr>
+        <w:rPr>
+          <w:b/>
+          <w:sz w:val="24"/>
+          <w:szCs w:val="24"/>
+        </w:rPr>
+      </w:pPr>
+      <w:r>
+        <w:rPr>
+          <w:b/>
+          <w:sz w:val="24"/>
+          <w:szCs w:val="24"/>
+        </w:rPr>
+        <w:t>Casos de Uso Alto Nivel:</w:t>
+      </w:r>
+    </w:p>
+    <w:p>
+      <w:pPr>
+        <w:rPr>
+          <w:b/>
+          <w:sz w:val="24"/>
+          <w:szCs w:val="24"/>
+        </w:rPr>
+      </w:pPr>
+    </w:p>
+    <w:p>
+      <w:pPr>
+        <w:rPr>
+          <w:b/>
+          <w:sz w:val="24"/>
+          <w:szCs w:val="24"/>
+        </w:rPr>
+      </w:pPr>
+    </w:p>
+    <w:p>
+      <w:pPr>
+        <w:rPr>
+          <w:b/>
+          <w:sz w:val="24"/>
+          <w:szCs w:val="24"/>
+        </w:rPr>
+      </w:pPr>
+      <w:r>
+        <w:rPr>
+          <w:b/>
+          <w:noProof/>
+          <w:sz w:val="24"/>
+          <w:szCs w:val="24"/>
+          <w:lang w:val="es-CO" w:eastAsia="es-CO"/>
+        </w:rPr>
+        <w:lastRenderedPageBreak/>
+        <w:drawing>
+          <wp:inline distT="0" distB="0" distL="0" distR="0" wp14:anchorId="70E99F57" wp14:editId="4902AB3F">
+            <wp:extent cx="4705350" cy="4781550"/>
+            <wp:effectExtent l="0" t="0" r="0" b="0"/>
+            <wp:docPr id="1" name="Imagen 1" descr="G:\Usuario\Desktop\Caso de Uso Jugar.jpeg"/>
+            <wp:cNvGraphicFramePr>
+              <a:graphicFrameLocks xmlns:a="http://schemas.openxmlformats.org/drawingml/2006/main" noChangeAspect="1"/>
+            </wp:cNvGraphicFramePr>
+            <a:graphic xmlns:a="http://schemas.openxmlformats.org/drawingml/2006/main">
+              <a:graphicData uri="http://schemas.openxmlformats.org/drawingml/2006/picture">
+                <pic:pic xmlns:pic="http://schemas.openxmlformats.org/drawingml/2006/picture">
+                  <pic:nvPicPr>
+                    <pic:cNvPr id="0" name="Picture 1" descr="G:\Usuario\Desktop\Caso de Uso Jugar.jpeg"/>
+                    <pic:cNvPicPr>
+                      <a:picLocks noChangeAspect="1" noChangeArrowheads="1"/>
+                    </pic:cNvPicPr>
+                  </pic:nvPicPr>
+                  <pic:blipFill>
+                    <a:blip r:embed="rId8">
+                      <a:extLst>
+                        <a:ext uri="{28A0092B-C50C-407E-A947-70E740481C1C}">
+                          <a14:useLocalDpi xmlns:a14="http://schemas.microsoft.com/office/drawing/2010/main" val="0"/>
+                        </a:ext>
+                      </a:extLst>
+                    </a:blip>
+                    <a:srcRect/>
+                    <a:stretch>
+                      <a:fillRect/>
+                    </a:stretch>
+                  </pic:blipFill>
+                  <pic:spPr bwMode="auto">
+                    <a:xfrm>
+                      <a:off x="0" y="0"/>
+                      <a:ext cx="4705350" cy="4781550"/>
+                    </a:xfrm>
+                    <a:prstGeom prst="rect">
+                      <a:avLst/>
+                    </a:prstGeom>
+                    <a:noFill/>
+                    <a:ln>
+                      <a:noFill/>
+                    </a:ln>
+                  </pic:spPr>
+                </pic:pic>
+              </a:graphicData>
+            </a:graphic>
+          </wp:inline>
+        </w:drawing>
+      </w:r>
     </w:p>
     <w:sectPr>
       <w:pgSz w:w="11909" w:h="16834"/>
@@ -3154,7 +3957,7 @@
 </file>
 
 <file path=word/endnotes.xml><?xml version="1.0" encoding="utf-8"?>
-<w:endnotes xmlns:wpc="http://schemas.microsoft.com/office/word/2010/wordprocessingCanvas" xmlns:cx="http://schemas.microsoft.com/office/drawing/2014/chartex" xmlns:cx1="http://schemas.microsoft.com/office/drawing/2015/9/8/chartex" xmlns:cx2="http://schemas.microsoft.com/office/drawing/2015/10/21/chartex" xmlns:mc="http://schemas.openxmlformats.org/markup-compatibility/2006" xmlns:o="urn:schemas-microsoft-com:office:office" xmlns:r="http://schemas.openxmlformats.org/officeDocument/2006/relationships" xmlns:m="http://schemas.openxmlformats.org/officeDocument/2006/math" xmlns:v="urn:schemas-microsoft-com:vml" xmlns:wp14="http://schemas.microsoft.com/office/word/2010/wordprocessingDrawing" xmlns:wp="http://schemas.openxmlformats.org/drawingml/2006/wordprocessingDrawing" xmlns:w10="urn:schemas-microsoft-com:office:word" xmlns:w="http://schemas.openxmlformats.org/wordprocessingml/2006/main" xmlns:w14="http://schemas.microsoft.com/office/word/2010/wordml" xmlns:w15="http://schemas.microsoft.com/office/word/2012/wordml" xmlns:w16se="http://schemas.microsoft.com/office/word/2015/wordml/symex" xmlns:wpg="http://schemas.microsoft.com/office/word/2010/wordprocessingGroup" xmlns:wpi="http://schemas.microsoft.com/office/word/2010/wordprocessingInk" xmlns:wne="http://schemas.microsoft.com/office/word/2006/wordml" xmlns:wps="http://schemas.microsoft.com/office/word/2010/wordprocessingShape" mc:Ignorable="w14 w15 w16se wp14">
+<w:endnotes xmlns:wpc="http://schemas.microsoft.com/office/word/2010/wordprocessingCanvas" xmlns:cx="http://schemas.microsoft.com/office/drawing/2014/chartex" xmlns:cx1="http://schemas.microsoft.com/office/drawing/2015/9/8/chartex" xmlns:cx2="http://schemas.microsoft.com/office/drawing/2015/10/21/chartex" xmlns:cx3="http://schemas.microsoft.com/office/drawing/2016/5/9/chartex" xmlns:cx4="http://schemas.microsoft.com/office/drawing/2016/5/10/chartex" xmlns:cx5="http://schemas.microsoft.com/office/drawing/2016/5/11/chartex" xmlns:mc="http://schemas.openxmlformats.org/markup-compatibility/2006" xmlns:o="urn:schemas-microsoft-com:office:office" xmlns:r="http://schemas.openxmlformats.org/officeDocument/2006/relationships" xmlns:m="http://schemas.openxmlformats.org/officeDocument/2006/math" xmlns:v="urn:schemas-microsoft-com:vml" xmlns:wp14="http://schemas.microsoft.com/office/word/2010/wordprocessingDrawing" xmlns:wp="http://schemas.openxmlformats.org/drawingml/2006/wordprocessingDrawing" xmlns:w10="urn:schemas-microsoft-com:office:word" xmlns:w="http://schemas.openxmlformats.org/wordprocessingml/2006/main" xmlns:w14="http://schemas.microsoft.com/office/word/2010/wordml" xmlns:w15="http://schemas.microsoft.com/office/word/2012/wordml" xmlns:w16se="http://schemas.microsoft.com/office/word/2015/wordml/symex" xmlns:wpg="http://schemas.microsoft.com/office/word/2010/wordprocessingGroup" xmlns:wpi="http://schemas.microsoft.com/office/word/2010/wordprocessingInk" xmlns:wne="http://schemas.microsoft.com/office/word/2006/wordml" xmlns:wps="http://schemas.microsoft.com/office/word/2010/wordprocessingShape" mc:Ignorable="w14 w15 w16se wp14">
   <w:endnote w:type="separator" w:id="-1">
     <w:p>
       <w:pPr>
@@ -3179,7 +3982,7 @@
 </file>
 
 <file path=word/footnotes.xml><?xml version="1.0" encoding="utf-8"?>
-<w:footnotes xmlns:wpc="http://schemas.microsoft.com/office/word/2010/wordprocessingCanvas" xmlns:cx="http://schemas.microsoft.com/office/drawing/2014/chartex" xmlns:cx1="http://schemas.microsoft.com/office/drawing/2015/9/8/chartex" xmlns:cx2="http://schemas.microsoft.com/office/drawing/2015/10/21/chartex" xmlns:mc="http://schemas.openxmlformats.org/markup-compatibility/2006" xmlns:o="urn:schemas-microsoft-com:office:office" xmlns:r="http://schemas.openxmlformats.org/officeDocument/2006/relationships" xmlns:m="http://schemas.openxmlformats.org/officeDocument/2006/math" xmlns:v="urn:schemas-microsoft-com:vml" xmlns:wp14="http://schemas.microsoft.com/office/word/2010/wordprocessingDrawing" xmlns:wp="http://schemas.openxmlformats.org/drawingml/2006/wordprocessingDrawing" xmlns:w10="urn:schemas-microsoft-com:office:word" xmlns:w="http://schemas.openxmlformats.org/wordprocessingml/2006/main" xmlns:w14="http://schemas.microsoft.com/office/word/2010/wordml" xmlns:w15="http://schemas.microsoft.com/office/word/2012/wordml" xmlns:w16se="http://schemas.microsoft.com/office/word/2015/wordml/symex" xmlns:wpg="http://schemas.microsoft.com/office/word/2010/wordprocessingGroup" xmlns:wpi="http://schemas.microsoft.com/office/word/2010/wordprocessingInk" xmlns:wne="http://schemas.microsoft.com/office/word/2006/wordml" xmlns:wps="http://schemas.microsoft.com/office/word/2010/wordprocessingShape" mc:Ignorable="w14 w15 w16se wp14">
+<w:footnotes xmlns:wpc="http://schemas.microsoft.com/office/word/2010/wordprocessingCanvas" xmlns:cx="http://schemas.microsoft.com/office/drawing/2014/chartex" xmlns:cx1="http://schemas.microsoft.com/office/drawing/2015/9/8/chartex" xmlns:cx2="http://schemas.microsoft.com/office/drawing/2015/10/21/chartex" xmlns:cx3="http://schemas.microsoft.com/office/drawing/2016/5/9/chartex" xmlns:cx4="http://schemas.microsoft.com/office/drawing/2016/5/10/chartex" xmlns:cx5="http://schemas.microsoft.com/office/drawing/2016/5/11/chartex" xmlns:mc="http://schemas.openxmlformats.org/markup-compatibility/2006" xmlns:o="urn:schemas-microsoft-com:office:office" xmlns:r="http://schemas.openxmlformats.org/officeDocument/2006/relationships" xmlns:m="http://schemas.openxmlformats.org/officeDocument/2006/math" xmlns:v="urn:schemas-microsoft-com:vml" xmlns:wp14="http://schemas.microsoft.com/office/word/2010/wordprocessingDrawing" xmlns:wp="http://schemas.openxmlformats.org/drawingml/2006/wordprocessingDrawing" xmlns:w10="urn:schemas-microsoft-com:office:word" xmlns:w="http://schemas.openxmlformats.org/wordprocessingml/2006/main" xmlns:w14="http://schemas.microsoft.com/office/word/2010/wordml" xmlns:w15="http://schemas.microsoft.com/office/word/2012/wordml" xmlns:w16se="http://schemas.microsoft.com/office/word/2015/wordml/symex" xmlns:wpg="http://schemas.microsoft.com/office/word/2010/wordprocessingGroup" xmlns:wpi="http://schemas.microsoft.com/office/word/2010/wordprocessingInk" xmlns:wne="http://schemas.microsoft.com/office/word/2006/wordml" xmlns:wps="http://schemas.microsoft.com/office/word/2010/wordprocessingShape" mc:Ignorable="w14 w15 w16se wp14">
   <w:footnote w:type="separator" w:id="-1">
     <w:p>
       <w:pPr>
@@ -3216,7 +4019,23 @@
           <w:sz w:val="20"/>
           <w:szCs w:val="20"/>
         </w:rPr>
-        <w:t xml:space="preserve"> "Ciudadanía en emergencia: colados de TransMilenio - Bogotá ..." 2016. 18 Sep. 2016 &lt;</w:t>
+        <w:t xml:space="preserve"> "Ciudadanía en emergencia: colados de </w:t>
+      </w:r>
+      <w:proofErr w:type="spellStart"/>
+      <w:r>
+        <w:rPr>
+          <w:sz w:val="20"/>
+          <w:szCs w:val="20"/>
+        </w:rPr>
+        <w:t>TransMilenio</w:t>
+      </w:r>
+      <w:proofErr w:type="spellEnd"/>
+      <w:r>
+        <w:rPr>
+          <w:sz w:val="20"/>
+          <w:szCs w:val="20"/>
+        </w:rPr>
+        <w:t xml:space="preserve"> - Bogotá ..." 2016. 18 Sep. 2016 &lt;</w:t>
       </w:r>
       <w:hyperlink r:id="rId1">
         <w:r>
@@ -3254,14 +4073,23 @@
           <w:sz w:val="20"/>
           <w:szCs w:val="20"/>
         </w:rPr>
-        <w:t xml:space="preserve"> "Colados en TransMilenio: lo </w:t>
-      </w:r>
+        <w:t xml:space="preserve"> "Colados en </w:t>
+      </w:r>
+      <w:proofErr w:type="spellStart"/>
       <w:r>
         <w:rPr>
           <w:sz w:val="20"/>
           <w:szCs w:val="20"/>
         </w:rPr>
-        <w:t>que le cuesta al país - Bogotá ... - El Tiempo." 2015. 18 Sep. 2016 &lt;</w:t>
+        <w:t>TransMilenio</w:t>
+      </w:r>
+      <w:proofErr w:type="spellEnd"/>
+      <w:r>
+        <w:rPr>
+          <w:sz w:val="20"/>
+          <w:szCs w:val="20"/>
+        </w:rPr>
+        <w:t>: lo que le cuesta al país - Bogotá ... - El Tiempo." 2015. 18 Sep. 2016 &lt;</w:t>
       </w:r>
       <w:hyperlink r:id="rId2">
         <w:r>
@@ -3271,16 +4099,7 @@
             <w:szCs w:val="20"/>
             <w:u w:val="single"/>
           </w:rPr>
-          <w:t>http://www.eltiempo.com/bogota/colados-en-transmilenio-lo-que-le-cuesta-al-pais</w:t>
-        </w:r>
-        <w:r>
-          <w:rPr>
-            <w:color w:val="1155CC"/>
-            <w:sz w:val="20"/>
-            <w:szCs w:val="20"/>
-            <w:u w:val="single"/>
-          </w:rPr>
-          <w:t>/15613498</w:t>
+          <w:t>http://www.eltiempo.com/bogota/colados-en-transmilenio-lo-que-le-cuesta-al-pais/15613498</w:t>
         </w:r>
       </w:hyperlink>
       <w:r>
@@ -3308,14 +4127,23 @@
           <w:sz w:val="20"/>
           <w:szCs w:val="20"/>
         </w:rPr>
-        <w:t xml:space="preserve"> "Colados en TransMilenio, estrategias y cifras - Bogotá - </w:t>
-      </w:r>
+        <w:t xml:space="preserve"> "Colados en </w:t>
+      </w:r>
+      <w:proofErr w:type="spellStart"/>
       <w:r>
         <w:rPr>
           <w:sz w:val="20"/>
           <w:szCs w:val="20"/>
         </w:rPr>
-        <w:t>ELTIEMPO.COM." 2016. 18 Sep. 2016 &lt;</w:t>
+        <w:t>TransMilenio</w:t>
+      </w:r>
+      <w:proofErr w:type="spellEnd"/>
+      <w:r>
+        <w:rPr>
+          <w:sz w:val="20"/>
+          <w:szCs w:val="20"/>
+        </w:rPr>
+        <w:t>, estrategias y cifras - Bogotá - ELTIEMPO.COM." 2016. 18 Sep. 2016 &lt;</w:t>
       </w:r>
       <w:hyperlink r:id="rId3">
         <w:r>
@@ -3341,7 +4169,7 @@
 </file>
 
 <file path=word/numbering.xml><?xml version="1.0" encoding="utf-8"?>
-<w:numbering xmlns:wpc="http://schemas.microsoft.com/office/word/2010/wordprocessingCanvas" xmlns:cx="http://schemas.microsoft.com/office/drawing/2014/chartex" xmlns:cx1="http://schemas.microsoft.com/office/drawing/2015/9/8/chartex" xmlns:cx2="http://schemas.microsoft.com/office/drawing/2015/10/21/chartex" xmlns:mc="http://schemas.openxmlformats.org/markup-compatibility/2006" xmlns:o="urn:schemas-microsoft-com:office:office" xmlns:r="http://schemas.openxmlformats.org/officeDocument/2006/relationships" xmlns:m="http://schemas.openxmlformats.org/officeDocument/2006/math" xmlns:v="urn:schemas-microsoft-com:vml" xmlns:wp14="http://schemas.microsoft.com/office/word/2010/wordprocessingDrawing" xmlns:wp="http://schemas.openxmlformats.org/drawingml/2006/wordprocessingDrawing" xmlns:w10="urn:schemas-microsoft-com:office:word" xmlns:w="http://schemas.openxmlformats.org/wordprocessingml/2006/main" xmlns:w14="http://schemas.microsoft.com/office/word/2010/wordml" xmlns:w15="http://schemas.microsoft.com/office/word/2012/wordml" xmlns:w16se="http://schemas.microsoft.com/office/word/2015/wordml/symex" xmlns:wpg="http://schemas.microsoft.com/office/word/2010/wordprocessingGroup" xmlns:wpi="http://schemas.microsoft.com/office/word/2010/wordprocessingInk" xmlns:wne="http://schemas.microsoft.com/office/word/2006/wordml" xmlns:wps="http://schemas.microsoft.com/office/word/2010/wordprocessingShape" mc:Ignorable="w14 w15 w16se wp14">
+<w:numbering xmlns:wpc="http://schemas.microsoft.com/office/word/2010/wordprocessingCanvas" xmlns:cx="http://schemas.microsoft.com/office/drawing/2014/chartex" xmlns:cx1="http://schemas.microsoft.com/office/drawing/2015/9/8/chartex" xmlns:cx2="http://schemas.microsoft.com/office/drawing/2015/10/21/chartex" xmlns:cx3="http://schemas.microsoft.com/office/drawing/2016/5/9/chartex" xmlns:cx4="http://schemas.microsoft.com/office/drawing/2016/5/10/chartex" xmlns:cx5="http://schemas.microsoft.com/office/drawing/2016/5/11/chartex" xmlns:mc="http://schemas.openxmlformats.org/markup-compatibility/2006" xmlns:o="urn:schemas-microsoft-com:office:office" xmlns:r="http://schemas.openxmlformats.org/officeDocument/2006/relationships" xmlns:m="http://schemas.openxmlformats.org/officeDocument/2006/math" xmlns:v="urn:schemas-microsoft-com:vml" xmlns:wp14="http://schemas.microsoft.com/office/word/2010/wordprocessingDrawing" xmlns:wp="http://schemas.openxmlformats.org/drawingml/2006/wordprocessingDrawing" xmlns:w10="urn:schemas-microsoft-com:office:word" xmlns:w="http://schemas.openxmlformats.org/wordprocessingml/2006/main" xmlns:w14="http://schemas.microsoft.com/office/word/2010/wordml" xmlns:w15="http://schemas.microsoft.com/office/word/2012/wordml" xmlns:w16se="http://schemas.microsoft.com/office/word/2015/wordml/symex" xmlns:wpg="http://schemas.microsoft.com/office/word/2010/wordprocessingGroup" xmlns:wpi="http://schemas.microsoft.com/office/word/2010/wordprocessingInk" xmlns:wne="http://schemas.microsoft.com/office/word/2006/wordml" xmlns:wps="http://schemas.microsoft.com/office/word/2010/wordprocessingShape" mc:Ignorable="w14 w15 w16se wp14">
   <w:abstractNum w:abstractNumId="0" w15:restartNumberingAfterBreak="0">
     <w:nsid w:val="1E3E7AE1"/>
     <w:multiLevelType w:val="multilevel"/>
@@ -4028,12 +4856,6 @@
     <w:tblPr>
       <w:tblStyleRowBandSize w:val="1"/>
       <w:tblStyleColBandSize w:val="1"/>
-      <w:tblCellMar>
-        <w:top w:w="0" w:type="dxa"/>
-        <w:left w:w="0" w:type="dxa"/>
-        <w:bottom w:w="0" w:type="dxa"/>
-        <w:right w:w="0" w:type="dxa"/>
-      </w:tblCellMar>
     </w:tblPr>
   </w:style>
   <w:style w:type="table" w:customStyle="1" w:styleId="a0">
@@ -4041,12 +4863,6 @@
     <w:tblPr>
       <w:tblStyleRowBandSize w:val="1"/>
       <w:tblStyleColBandSize w:val="1"/>
-      <w:tblCellMar>
-        <w:top w:w="0" w:type="dxa"/>
-        <w:left w:w="0" w:type="dxa"/>
-        <w:bottom w:w="0" w:type="dxa"/>
-        <w:right w:w="0" w:type="dxa"/>
-      </w:tblCellMar>
     </w:tblPr>
   </w:style>
   <w:style w:type="table" w:customStyle="1" w:styleId="a1">
@@ -4054,12 +4870,6 @@
     <w:tblPr>
       <w:tblStyleRowBandSize w:val="1"/>
       <w:tblStyleColBandSize w:val="1"/>
-      <w:tblCellMar>
-        <w:top w:w="0" w:type="dxa"/>
-        <w:left w:w="0" w:type="dxa"/>
-        <w:bottom w:w="0" w:type="dxa"/>
-        <w:right w:w="0" w:type="dxa"/>
-      </w:tblCellMar>
     </w:tblPr>
   </w:style>
   <w:style w:type="table" w:customStyle="1" w:styleId="a2">
@@ -4067,12 +4877,6 @@
     <w:tblPr>
       <w:tblStyleRowBandSize w:val="1"/>
       <w:tblStyleColBandSize w:val="1"/>
-      <w:tblCellMar>
-        <w:top w:w="0" w:type="dxa"/>
-        <w:left w:w="0" w:type="dxa"/>
-        <w:bottom w:w="0" w:type="dxa"/>
-        <w:right w:w="0" w:type="dxa"/>
-      </w:tblCellMar>
     </w:tblPr>
   </w:style>
   <w:style w:type="table" w:customStyle="1" w:styleId="a3">
@@ -4080,12 +4884,6 @@
     <w:tblPr>
       <w:tblStyleRowBandSize w:val="1"/>
       <w:tblStyleColBandSize w:val="1"/>
-      <w:tblCellMar>
-        <w:top w:w="0" w:type="dxa"/>
-        <w:left w:w="0" w:type="dxa"/>
-        <w:bottom w:w="0" w:type="dxa"/>
-        <w:right w:w="0" w:type="dxa"/>
-      </w:tblCellMar>
     </w:tblPr>
   </w:style>
   <w:style w:type="table" w:customStyle="1" w:styleId="a4">
@@ -4093,12 +4891,6 @@
     <w:tblPr>
       <w:tblStyleRowBandSize w:val="1"/>
       <w:tblStyleColBandSize w:val="1"/>
-      <w:tblCellMar>
-        <w:top w:w="0" w:type="dxa"/>
-        <w:left w:w="0" w:type="dxa"/>
-        <w:bottom w:w="0" w:type="dxa"/>
-        <w:right w:w="0" w:type="dxa"/>
-      </w:tblCellMar>
     </w:tblPr>
   </w:style>
   <w:style w:type="table" w:customStyle="1" w:styleId="a5">
@@ -4106,12 +4898,6 @@
     <w:tblPr>
       <w:tblStyleRowBandSize w:val="1"/>
       <w:tblStyleColBandSize w:val="1"/>
-      <w:tblCellMar>
-        <w:top w:w="0" w:type="dxa"/>
-        <w:left w:w="0" w:type="dxa"/>
-        <w:bottom w:w="0" w:type="dxa"/>
-        <w:right w:w="0" w:type="dxa"/>
-      </w:tblCellMar>
     </w:tblPr>
   </w:style>
   <w:style w:type="table" w:customStyle="1" w:styleId="a6">
@@ -4119,12 +4905,6 @@
     <w:tblPr>
       <w:tblStyleRowBandSize w:val="1"/>
       <w:tblStyleColBandSize w:val="1"/>
-      <w:tblCellMar>
-        <w:top w:w="0" w:type="dxa"/>
-        <w:left w:w="0" w:type="dxa"/>
-        <w:bottom w:w="0" w:type="dxa"/>
-        <w:right w:w="0" w:type="dxa"/>
-      </w:tblCellMar>
     </w:tblPr>
   </w:style>
   <w:style w:type="table" w:customStyle="1" w:styleId="a7">
@@ -4132,12 +4912,6 @@
     <w:tblPr>
       <w:tblStyleRowBandSize w:val="1"/>
       <w:tblStyleColBandSize w:val="1"/>
-      <w:tblCellMar>
-        <w:top w:w="0" w:type="dxa"/>
-        <w:left w:w="0" w:type="dxa"/>
-        <w:bottom w:w="0" w:type="dxa"/>
-        <w:right w:w="0" w:type="dxa"/>
-      </w:tblCellMar>
     </w:tblPr>
   </w:style>
   <w:style w:type="table" w:customStyle="1" w:styleId="a8">
@@ -4145,12 +4919,6 @@
     <w:tblPr>
       <w:tblStyleRowBandSize w:val="1"/>
       <w:tblStyleColBandSize w:val="1"/>
-      <w:tblCellMar>
-        <w:top w:w="0" w:type="dxa"/>
-        <w:left w:w="0" w:type="dxa"/>
-        <w:bottom w:w="0" w:type="dxa"/>
-        <w:right w:w="0" w:type="dxa"/>
-      </w:tblCellMar>
     </w:tblPr>
   </w:style>
   <w:style w:type="table" w:customStyle="1" w:styleId="a9">
@@ -4158,12 +4926,6 @@
     <w:tblPr>
       <w:tblStyleRowBandSize w:val="1"/>
       <w:tblStyleColBandSize w:val="1"/>
-      <w:tblCellMar>
-        <w:top w:w="0" w:type="dxa"/>
-        <w:left w:w="0" w:type="dxa"/>
-        <w:bottom w:w="0" w:type="dxa"/>
-        <w:right w:w="0" w:type="dxa"/>
-      </w:tblCellMar>
     </w:tblPr>
   </w:style>
   <w:style w:type="table" w:customStyle="1" w:styleId="aa">
@@ -4171,12 +4933,6 @@
     <w:tblPr>
       <w:tblStyleRowBandSize w:val="1"/>
       <w:tblStyleColBandSize w:val="1"/>
-      <w:tblCellMar>
-        <w:top w:w="0" w:type="dxa"/>
-        <w:left w:w="0" w:type="dxa"/>
-        <w:bottom w:w="0" w:type="dxa"/>
-        <w:right w:w="0" w:type="dxa"/>
-      </w:tblCellMar>
     </w:tblPr>
   </w:style>
   <w:style w:type="table" w:customStyle="1" w:styleId="ab">
@@ -4184,12 +4940,6 @@
     <w:tblPr>
       <w:tblStyleRowBandSize w:val="1"/>
       <w:tblStyleColBandSize w:val="1"/>
-      <w:tblCellMar>
-        <w:top w:w="0" w:type="dxa"/>
-        <w:left w:w="0" w:type="dxa"/>
-        <w:bottom w:w="0" w:type="dxa"/>
-        <w:right w:w="0" w:type="dxa"/>
-      </w:tblCellMar>
     </w:tblPr>
   </w:style>
   <w:style w:type="table" w:customStyle="1" w:styleId="ac">
@@ -4197,12 +4947,6 @@
     <w:tblPr>
       <w:tblStyleRowBandSize w:val="1"/>
       <w:tblStyleColBandSize w:val="1"/>
-      <w:tblCellMar>
-        <w:top w:w="0" w:type="dxa"/>
-        <w:left w:w="0" w:type="dxa"/>
-        <w:bottom w:w="0" w:type="dxa"/>
-        <w:right w:w="0" w:type="dxa"/>
-      </w:tblCellMar>
     </w:tblPr>
   </w:style>
   <w:style w:type="table" w:customStyle="1" w:styleId="ad">
@@ -4210,12 +4954,6 @@
     <w:tblPr>
       <w:tblStyleRowBandSize w:val="1"/>
       <w:tblStyleColBandSize w:val="1"/>
-      <w:tblCellMar>
-        <w:top w:w="0" w:type="dxa"/>
-        <w:left w:w="0" w:type="dxa"/>
-        <w:bottom w:w="0" w:type="dxa"/>
-        <w:right w:w="0" w:type="dxa"/>
-      </w:tblCellMar>
     </w:tblPr>
   </w:style>
   <w:style w:type="table" w:customStyle="1" w:styleId="ae">
@@ -4223,12 +4961,6 @@
     <w:tblPr>
       <w:tblStyleRowBandSize w:val="1"/>
       <w:tblStyleColBandSize w:val="1"/>
-      <w:tblCellMar>
-        <w:top w:w="0" w:type="dxa"/>
-        <w:left w:w="0" w:type="dxa"/>
-        <w:bottom w:w="0" w:type="dxa"/>
-        <w:right w:w="0" w:type="dxa"/>
-      </w:tblCellMar>
     </w:tblPr>
   </w:style>
   <w:style w:type="paragraph" w:styleId="Textocomentario">
@@ -4629,7 +5361,7 @@
 </file>
 
 <file path=customXml/itemProps1.xml><?xml version="1.0" encoding="utf-8"?>
-<ds:datastoreItem xmlns:ds="http://schemas.openxmlformats.org/officeDocument/2006/customXml" ds:itemID="{30EA46AA-2BE7-4D62-A579-AFDD1C852C2E}">
+<ds:datastoreItem xmlns:ds="http://schemas.openxmlformats.org/officeDocument/2006/customXml" ds:itemID="{BEA8F601-1317-498C-9D02-CDF371166042}">
   <ds:schemaRefs>
     <ds:schemaRef ds:uri="http://schemas.openxmlformats.org/officeDocument/2006/bibliography"/>
   </ds:schemaRefs>

</xml_diff>

<commit_message>
Se agrega caso de uso "Pierde Jugador"
</commit_message>
<xml_diff>
--- a/Documento.docx
+++ b/Documento.docx
@@ -307,38 +307,6 @@
         </w:rPr>
         <w:t>SEPTIEMBRE DE 2016</w:t>
       </w:r>
-    </w:p>
-    <w:p>
-      <w:pPr>
-        <w:rPr>
-          <w:sz w:val="24"/>
-          <w:szCs w:val="24"/>
-        </w:rPr>
-      </w:pPr>
-    </w:p>
-    <w:p>
-      <w:pPr>
-        <w:rPr>
-          <w:sz w:val="24"/>
-          <w:szCs w:val="24"/>
-        </w:rPr>
-      </w:pPr>
-    </w:p>
-    <w:p>
-      <w:pPr>
-        <w:rPr>
-          <w:sz w:val="24"/>
-          <w:szCs w:val="24"/>
-        </w:rPr>
-      </w:pPr>
-    </w:p>
-    <w:p>
-      <w:pPr>
-        <w:rPr>
-          <w:sz w:val="24"/>
-          <w:szCs w:val="24"/>
-        </w:rPr>
-      </w:pPr>
     </w:p>
     <w:p>
       <w:pPr>
@@ -759,21 +727,239 @@
     </w:p>
     <w:p>
       <w:pPr>
-        <w:spacing w:line="480" w:lineRule="auto"/>
+        <w:rPr>
+          <w:sz w:val="24"/>
+          <w:szCs w:val="24"/>
+        </w:rPr>
+      </w:pPr>
+    </w:p>
+    <w:p>
+      <w:pPr>
+        <w:rPr>
+          <w:sz w:val="24"/>
+          <w:szCs w:val="24"/>
+        </w:rPr>
+      </w:pPr>
+    </w:p>
+    <w:p>
+      <w:pPr>
+        <w:rPr>
+          <w:sz w:val="24"/>
+          <w:szCs w:val="24"/>
+        </w:rPr>
+      </w:pPr>
+      <w:r>
+        <w:rPr>
+          <w:b/>
+          <w:sz w:val="24"/>
+          <w:szCs w:val="24"/>
+        </w:rPr>
+        <w:t xml:space="preserve">Problemática </w:t>
+      </w:r>
+    </w:p>
+    <w:p>
+      <w:pPr>
+        <w:rPr>
+          <w:sz w:val="24"/>
+          <w:szCs w:val="24"/>
+        </w:rPr>
+      </w:pPr>
+    </w:p>
+    <w:p>
+      <w:pPr>
         <w:jc w:val="both"/>
         <w:rPr>
           <w:sz w:val="24"/>
           <w:szCs w:val="24"/>
         </w:rPr>
       </w:pPr>
-    </w:p>
-    <w:p>
-      <w:pPr>
-        <w:rPr>
-          <w:sz w:val="24"/>
-          <w:szCs w:val="24"/>
-        </w:rPr>
-      </w:pPr>
+      <w:r>
+        <w:rPr>
+          <w:sz w:val="24"/>
+          <w:szCs w:val="24"/>
+        </w:rPr>
+        <w:t xml:space="preserve">Según las cifras del sistema de transporte masivo de </w:t>
+      </w:r>
+      <w:r>
+        <w:rPr>
+          <w:sz w:val="24"/>
+          <w:szCs w:val="24"/>
+        </w:rPr>
+        <w:t>Transmilenio</w:t>
+      </w:r>
+      <w:r>
+        <w:rPr>
+          <w:sz w:val="24"/>
+          <w:szCs w:val="24"/>
+        </w:rPr>
+        <w:t>,</w:t>
+      </w:r>
+      <w:r>
+        <w:rPr>
+          <w:sz w:val="24"/>
+          <w:szCs w:val="24"/>
+        </w:rPr>
+        <w:t xml:space="preserve"> </w:t>
+      </w:r>
+      <w:r>
+        <w:rPr>
+          <w:sz w:val="24"/>
+          <w:szCs w:val="24"/>
+        </w:rPr>
+        <w:t xml:space="preserve">indica </w:t>
+      </w:r>
+      <w:r>
+        <w:rPr>
+          <w:sz w:val="24"/>
+          <w:szCs w:val="24"/>
+        </w:rPr>
+        <w:t>que a la fecha van más de cincuenta mil colados</w:t>
+      </w:r>
+      <w:r>
+        <w:rPr>
+          <w:sz w:val="24"/>
+          <w:szCs w:val="24"/>
+          <w:vertAlign w:val="superscript"/>
+        </w:rPr>
+        <w:footnoteReference w:id="1"/>
+      </w:r>
+      <w:r>
+        <w:rPr>
+          <w:sz w:val="24"/>
+          <w:szCs w:val="24"/>
+        </w:rPr>
+        <w:t>, que ingresan de manera ilegal al sistema, en algunos casos resulta en accidentes que cobran la vida de estas personas</w:t>
+      </w:r>
+      <w:r>
+        <w:rPr>
+          <w:sz w:val="24"/>
+          <w:szCs w:val="24"/>
+          <w:vertAlign w:val="superscript"/>
+        </w:rPr>
+        <w:footnoteReference w:id="2"/>
+      </w:r>
+      <w:r>
+        <w:rPr>
+          <w:sz w:val="24"/>
+          <w:szCs w:val="24"/>
+        </w:rPr>
+        <w:t xml:space="preserve">; a pesar de las medidas tomadas por el </w:t>
+      </w:r>
+      <w:r>
+        <w:rPr>
+          <w:sz w:val="24"/>
+          <w:szCs w:val="24"/>
+        </w:rPr>
+        <w:t>Transmilenio</w:t>
+      </w:r>
+      <w:r>
+        <w:rPr>
+          <w:sz w:val="24"/>
+          <w:szCs w:val="24"/>
+        </w:rPr>
+        <w:t xml:space="preserve"> y el distrito</w:t>
+      </w:r>
+      <w:r>
+        <w:rPr>
+          <w:sz w:val="24"/>
+          <w:szCs w:val="24"/>
+          <w:vertAlign w:val="superscript"/>
+        </w:rPr>
+        <w:footnoteReference w:id="3"/>
+      </w:r>
+      <w:r>
+        <w:rPr>
+          <w:sz w:val="24"/>
+          <w:szCs w:val="24"/>
+        </w:rPr>
+        <w:t xml:space="preserve">, se ve la necesidad de establecer pedagogías </w:t>
+      </w:r>
+      <w:proofErr w:type="gramStart"/>
+      <w:r>
+        <w:rPr>
+          <w:sz w:val="24"/>
+          <w:szCs w:val="24"/>
+        </w:rPr>
+        <w:t>educativas  que</w:t>
+      </w:r>
+      <w:proofErr w:type="gramEnd"/>
+      <w:r>
+        <w:rPr>
+          <w:sz w:val="24"/>
+          <w:szCs w:val="24"/>
+        </w:rPr>
+        <w:t xml:space="preserve"> ayuden a disminuir la cifra y así evitar la cantidad de personas fallecidas en las troncales.</w:t>
+      </w:r>
+    </w:p>
+    <w:p>
+      <w:pPr>
+        <w:jc w:val="both"/>
+        <w:rPr>
+          <w:sz w:val="24"/>
+          <w:szCs w:val="24"/>
+        </w:rPr>
+      </w:pPr>
+    </w:p>
+    <w:p>
+      <w:pPr>
+        <w:jc w:val="both"/>
+        <w:rPr>
+          <w:sz w:val="24"/>
+          <w:szCs w:val="24"/>
+        </w:rPr>
+      </w:pPr>
+      <w:r>
+        <w:rPr>
+          <w:sz w:val="24"/>
+          <w:szCs w:val="24"/>
+        </w:rPr>
+        <w:t>¿Es posible desarrollar un videojuego en lenguaje de programación java que concientice los usuarios del sistema para la reducción tanto de colados como pe</w:t>
+      </w:r>
+      <w:r>
+        <w:rPr>
+          <w:sz w:val="24"/>
+          <w:szCs w:val="24"/>
+        </w:rPr>
+        <w:t>rsonas fallecidas en el intento</w:t>
+      </w:r>
+      <w:r>
+        <w:rPr>
+          <w:sz w:val="24"/>
+          <w:szCs w:val="24"/>
+        </w:rPr>
+        <w:t xml:space="preserve">? </w:t>
+      </w:r>
+    </w:p>
+    <w:p>
+      <w:pPr>
+        <w:rPr>
+          <w:sz w:val="24"/>
+          <w:szCs w:val="24"/>
+        </w:rPr>
+      </w:pPr>
+    </w:p>
+    <w:p>
+      <w:pPr>
+        <w:rPr>
+          <w:sz w:val="24"/>
+          <w:szCs w:val="24"/>
+        </w:rPr>
+      </w:pPr>
+    </w:p>
+    <w:p>
+      <w:pPr>
+        <w:rPr>
+          <w:sz w:val="24"/>
+          <w:szCs w:val="24"/>
+        </w:rPr>
+      </w:pPr>
+      <w:r>
+        <w:rPr>
+          <w:sz w:val="24"/>
+          <w:szCs w:val="24"/>
+        </w:rPr>
+        <w:br w:type="page"/>
+      </w:r>
     </w:p>
     <w:p>
       <w:pPr>
@@ -796,7 +982,7 @@
           <w:sz w:val="24"/>
           <w:szCs w:val="24"/>
         </w:rPr>
-        <w:t xml:space="preserve">Problemática </w:t>
+        <w:t>Metodología</w:t>
       </w:r>
     </w:p>
     <w:p>
@@ -820,118 +1006,32 @@
           <w:sz w:val="24"/>
           <w:szCs w:val="24"/>
         </w:rPr>
-        <w:t xml:space="preserve">Según las cifras del sistema de transporte masivo de </w:t>
-      </w:r>
-      <w:r>
-        <w:rPr>
-          <w:sz w:val="24"/>
-          <w:szCs w:val="24"/>
-        </w:rPr>
-        <w:t>Transmilenio</w:t>
-      </w:r>
-      <w:r>
-        <w:rPr>
-          <w:sz w:val="24"/>
-          <w:szCs w:val="24"/>
-        </w:rPr>
-        <w:t>,</w:t>
-      </w:r>
-      <w:r>
-        <w:rPr>
+        <w:t xml:space="preserve">Para el desarrollo del proyecto se hará uso de una metodología robusta, con el fin </w:t>
+      </w:r>
+    </w:p>
+    <w:p>
+      <w:pPr>
+        <w:jc w:val="both"/>
+        <w:rPr>
+          <w:sz w:val="24"/>
+          <w:szCs w:val="24"/>
+        </w:rPr>
+      </w:pPr>
+      <w:r>
+        <w:rPr>
+          <w:sz w:val="24"/>
+          <w:szCs w:val="24"/>
+        </w:rPr>
+        <w:t>obtener un seguimiento en cada fase.</w:t>
+      </w:r>
+      <w:r>
+        <w:rPr>
+          <w:b/>
           <w:sz w:val="24"/>
           <w:szCs w:val="24"/>
         </w:rPr>
         <w:t xml:space="preserve"> </w:t>
       </w:r>
-      <w:r>
-        <w:rPr>
-          <w:sz w:val="24"/>
-          <w:szCs w:val="24"/>
-        </w:rPr>
-        <w:t xml:space="preserve">indica </w:t>
-      </w:r>
-      <w:r>
-        <w:rPr>
-          <w:sz w:val="24"/>
-          <w:szCs w:val="24"/>
-        </w:rPr>
-        <w:t>que a la fecha van más de cincuenta mil colados</w:t>
-      </w:r>
-      <w:r>
-        <w:rPr>
-          <w:sz w:val="24"/>
-          <w:szCs w:val="24"/>
-          <w:vertAlign w:val="superscript"/>
-        </w:rPr>
-        <w:footnoteReference w:id="1"/>
-      </w:r>
-      <w:r>
-        <w:rPr>
-          <w:sz w:val="24"/>
-          <w:szCs w:val="24"/>
-        </w:rPr>
-        <w:t>, que ingresan de manera ilegal al sistema, en algunos casos resulta en accidentes que cobran la vida de estas personas</w:t>
-      </w:r>
-      <w:r>
-        <w:rPr>
-          <w:sz w:val="24"/>
-          <w:szCs w:val="24"/>
-          <w:vertAlign w:val="superscript"/>
-        </w:rPr>
-        <w:footnoteReference w:id="2"/>
-      </w:r>
-      <w:r>
-        <w:rPr>
-          <w:sz w:val="24"/>
-          <w:szCs w:val="24"/>
-        </w:rPr>
-        <w:t xml:space="preserve">; a pesar de las medidas tomadas por el </w:t>
-      </w:r>
-      <w:r>
-        <w:rPr>
-          <w:sz w:val="24"/>
-          <w:szCs w:val="24"/>
-        </w:rPr>
-        <w:t>Transmilenio</w:t>
-      </w:r>
-      <w:r>
-        <w:rPr>
-          <w:sz w:val="24"/>
-          <w:szCs w:val="24"/>
-        </w:rPr>
-        <w:t xml:space="preserve"> y el distrito</w:t>
-      </w:r>
-      <w:r>
-        <w:rPr>
-          <w:sz w:val="24"/>
-          <w:szCs w:val="24"/>
-          <w:vertAlign w:val="superscript"/>
-        </w:rPr>
-        <w:footnoteReference w:id="3"/>
-      </w:r>
-      <w:r>
-        <w:rPr>
-          <w:sz w:val="24"/>
-          <w:szCs w:val="24"/>
-        </w:rPr>
-        <w:t xml:space="preserve">, se ve la necesidad de establecer pedagogías </w:t>
-      </w:r>
-      <w:proofErr w:type="gramStart"/>
-      <w:r>
-        <w:rPr>
-          <w:sz w:val="24"/>
-          <w:szCs w:val="24"/>
-        </w:rPr>
-        <w:t>educativas  que</w:t>
-      </w:r>
-      <w:proofErr w:type="gramEnd"/>
-      <w:r>
-        <w:rPr>
-          <w:sz w:val="24"/>
-          <w:szCs w:val="24"/>
-        </w:rPr>
-        <w:t xml:space="preserve"> ayuden a disminuir la cifra y así evitar la cantidad de personas fallecidas en las troncales.</w:t>
-      </w:r>
     </w:p>
     <w:p>
       <w:pPr>
@@ -941,6 +1041,13 @@
           <w:szCs w:val="24"/>
         </w:rPr>
       </w:pPr>
+      <w:r>
+        <w:rPr>
+          <w:sz w:val="24"/>
+          <w:szCs w:val="24"/>
+        </w:rPr>
+        <w:t>Se hará uso de la metodología RUP, ya que se estará enfocado en la entrega del proyecto en el tiempo estimado, donde se medirá de manera continua la eficiencia y la organización de su desarrollo utilizando UML para la implementación, modelado, documentación y el análisis.</w:t>
+      </w:r>
     </w:p>
     <w:p>
       <w:pPr>
@@ -950,86 +1057,131 @@
           <w:szCs w:val="24"/>
         </w:rPr>
       </w:pPr>
-      <w:r>
-        <w:rPr>
-          <w:sz w:val="24"/>
-          <w:szCs w:val="24"/>
-        </w:rPr>
-        <w:t>¿Es posible desarrollar un videojuego en lenguaje de programación java que concientice los usuarios del sistema para la reducción tanto de colados como pe</w:t>
-      </w:r>
-      <w:r>
-        <w:rPr>
-          <w:sz w:val="24"/>
-          <w:szCs w:val="24"/>
-        </w:rPr>
-        <w:t>rsonas fallecidas en el intento</w:t>
-      </w:r>
-      <w:r>
-        <w:rPr>
-          <w:sz w:val="24"/>
-          <w:szCs w:val="24"/>
-        </w:rPr>
-        <w:t xml:space="preserve">? </w:t>
-      </w:r>
-    </w:p>
-    <w:p>
-      <w:pPr>
-        <w:rPr>
-          <w:sz w:val="24"/>
-          <w:szCs w:val="24"/>
-        </w:rPr>
-      </w:pPr>
-    </w:p>
-    <w:p>
-      <w:pPr>
-        <w:rPr>
-          <w:sz w:val="24"/>
-          <w:szCs w:val="24"/>
-        </w:rPr>
-      </w:pPr>
-    </w:p>
-    <w:p>
-      <w:pPr>
-        <w:rPr>
-          <w:sz w:val="24"/>
-          <w:szCs w:val="24"/>
-        </w:rPr>
-      </w:pPr>
-      <w:r>
-        <w:rPr>
-          <w:sz w:val="24"/>
-          <w:szCs w:val="24"/>
-        </w:rPr>
-        <w:br w:type="page"/>
-      </w:r>
-    </w:p>
-    <w:p>
-      <w:pPr>
-        <w:rPr>
-          <w:sz w:val="24"/>
-          <w:szCs w:val="24"/>
-        </w:rPr>
-      </w:pPr>
-    </w:p>
-    <w:p>
-      <w:pPr>
-        <w:rPr>
-          <w:sz w:val="24"/>
-          <w:szCs w:val="24"/>
-        </w:rPr>
-      </w:pPr>
-      <w:r>
+    </w:p>
+    <w:p>
+      <w:pPr>
+        <w:jc w:val="both"/>
+        <w:rPr>
+          <w:sz w:val="24"/>
+          <w:szCs w:val="24"/>
+        </w:rPr>
+      </w:pPr>
+      <w:r>
+        <w:rPr>
+          <w:sz w:val="24"/>
+          <w:szCs w:val="24"/>
+        </w:rPr>
+        <w:t xml:space="preserve">No </w:t>
+      </w:r>
+      <w:r>
+        <w:rPr>
+          <w:sz w:val="24"/>
+          <w:szCs w:val="24"/>
+        </w:rPr>
+        <w:t>obstante,</w:t>
+      </w:r>
+      <w:r>
+        <w:rPr>
+          <w:sz w:val="24"/>
+          <w:szCs w:val="24"/>
+        </w:rPr>
+        <w:t xml:space="preserve"> para cada una de las fases del proyecto se </w:t>
+      </w:r>
+      <w:r>
+        <w:rPr>
+          <w:sz w:val="24"/>
+          <w:szCs w:val="24"/>
+        </w:rPr>
+        <w:t>utilizará</w:t>
+      </w:r>
+      <w:r>
+        <w:rPr>
+          <w:sz w:val="24"/>
+          <w:szCs w:val="24"/>
+        </w:rPr>
+        <w:t xml:space="preserve"> la metodología </w:t>
+      </w:r>
+      <w:r>
+        <w:rPr>
+          <w:sz w:val="24"/>
+          <w:szCs w:val="24"/>
+        </w:rPr>
+        <w:t>XP</w:t>
+      </w:r>
+      <w:r>
+        <w:rPr>
+          <w:sz w:val="24"/>
+          <w:szCs w:val="24"/>
+        </w:rPr>
+        <w:t>, de cada etapa</w:t>
+      </w:r>
+      <w:r>
+        <w:rPr>
+          <w:sz w:val="24"/>
+          <w:szCs w:val="24"/>
+        </w:rPr>
+        <w:t xml:space="preserve"> y </w:t>
+      </w:r>
+      <w:r>
+        <w:rPr>
+          <w:sz w:val="24"/>
+          <w:szCs w:val="24"/>
+        </w:rPr>
+        <w:t xml:space="preserve">se hará </w:t>
+      </w:r>
+      <w:r>
+        <w:rPr>
+          <w:sz w:val="24"/>
+          <w:szCs w:val="24"/>
+        </w:rPr>
+        <w:t>un proceso más ágil y eficiente, realizando iteraciones, revisiones y consultas en pares en cada una de las fases constantemente.</w:t>
+      </w:r>
+    </w:p>
+    <w:p>
+      <w:pPr>
+        <w:rPr>
+          <w:sz w:val="24"/>
+          <w:szCs w:val="24"/>
+        </w:rPr>
+      </w:pPr>
+    </w:p>
+    <w:p>
+      <w:pPr>
+        <w:rPr>
+          <w:sz w:val="24"/>
+          <w:szCs w:val="24"/>
+        </w:rPr>
+      </w:pPr>
+    </w:p>
+    <w:p>
+      <w:pPr>
         <w:rPr>
           <w:b/>
           <w:sz w:val="24"/>
           <w:szCs w:val="24"/>
         </w:rPr>
-        <w:t>Metodología</w:t>
-      </w:r>
-    </w:p>
-    <w:p>
-      <w:pPr>
-        <w:rPr>
+      </w:pPr>
+      <w:r>
+        <w:rPr>
+          <w:b/>
+          <w:sz w:val="24"/>
+          <w:szCs w:val="24"/>
+        </w:rPr>
+        <w:t>Encuesta</w:t>
+      </w:r>
+      <w:r>
+        <w:rPr>
+          <w:b/>
+          <w:sz w:val="24"/>
+          <w:szCs w:val="24"/>
+        </w:rPr>
+        <w:t xml:space="preserve"> de análisis y comportamiento de los usuarios</w:t>
+      </w:r>
+    </w:p>
+    <w:p>
+      <w:pPr>
+        <w:rPr>
+          <w:b/>
           <w:sz w:val="24"/>
           <w:szCs w:val="24"/>
         </w:rPr>
@@ -1048,24 +1200,152 @@
           <w:sz w:val="24"/>
           <w:szCs w:val="24"/>
         </w:rPr>
-        <w:t xml:space="preserve">Para el desarrollo del proyecto se hará uso de una metodología robusta, con el fin </w:t>
-      </w:r>
-    </w:p>
-    <w:p>
-      <w:pPr>
-        <w:jc w:val="both"/>
-        <w:rPr>
-          <w:sz w:val="24"/>
-          <w:szCs w:val="24"/>
-        </w:rPr>
-      </w:pPr>
-      <w:r>
-        <w:rPr>
-          <w:sz w:val="24"/>
-          <w:szCs w:val="24"/>
-        </w:rPr>
-        <w:t>obtener un seguimiento en cada fase.</w:t>
-      </w:r>
+        <w:t>Se ha realizado una encuesta que nos ayudará a identificar los gustos de los usuarios y la probabilidad que puede existir de que el juego pueda generar conciencia ciudadana para dejar de colarse en las estaciones de Transmilenio de Bogotá.  El formato de la encuesta se puede encontrar como anexo en el repositorio de documentos del proyecto.</w:t>
+      </w:r>
+    </w:p>
+    <w:p>
+      <w:pPr>
+        <w:rPr>
+          <w:sz w:val="24"/>
+          <w:szCs w:val="24"/>
+        </w:rPr>
+      </w:pPr>
+    </w:p>
+    <w:p>
+      <w:pPr>
+        <w:rPr>
+          <w:sz w:val="24"/>
+          <w:szCs w:val="24"/>
+        </w:rPr>
+      </w:pPr>
+    </w:p>
+    <w:p>
+      <w:pPr>
+        <w:rPr>
+          <w:sz w:val="24"/>
+          <w:szCs w:val="24"/>
+        </w:rPr>
+      </w:pPr>
+    </w:p>
+    <w:p>
+      <w:pPr>
+        <w:rPr>
+          <w:sz w:val="24"/>
+          <w:szCs w:val="24"/>
+        </w:rPr>
+      </w:pPr>
+    </w:p>
+    <w:p>
+      <w:pPr>
+        <w:rPr>
+          <w:sz w:val="24"/>
+          <w:szCs w:val="24"/>
+        </w:rPr>
+      </w:pPr>
+    </w:p>
+    <w:p>
+      <w:pPr>
+        <w:rPr>
+          <w:sz w:val="24"/>
+          <w:szCs w:val="24"/>
+        </w:rPr>
+      </w:pPr>
+    </w:p>
+    <w:p>
+      <w:pPr>
+        <w:rPr>
+          <w:sz w:val="24"/>
+          <w:szCs w:val="24"/>
+        </w:rPr>
+      </w:pPr>
+    </w:p>
+    <w:p>
+      <w:pPr>
+        <w:rPr>
+          <w:sz w:val="24"/>
+          <w:szCs w:val="24"/>
+        </w:rPr>
+      </w:pPr>
+    </w:p>
+    <w:p>
+      <w:pPr>
+        <w:rPr>
+          <w:sz w:val="24"/>
+          <w:szCs w:val="24"/>
+        </w:rPr>
+      </w:pPr>
+    </w:p>
+    <w:p>
+      <w:pPr>
+        <w:rPr>
+          <w:sz w:val="24"/>
+          <w:szCs w:val="24"/>
+        </w:rPr>
+      </w:pPr>
+    </w:p>
+    <w:p>
+      <w:pPr>
+        <w:rPr>
+          <w:sz w:val="24"/>
+          <w:szCs w:val="24"/>
+        </w:rPr>
+      </w:pPr>
+    </w:p>
+    <w:p>
+      <w:pPr>
+        <w:rPr>
+          <w:sz w:val="24"/>
+          <w:szCs w:val="24"/>
+        </w:rPr>
+      </w:pPr>
+    </w:p>
+    <w:p>
+      <w:pPr>
+        <w:rPr>
+          <w:sz w:val="24"/>
+          <w:szCs w:val="24"/>
+        </w:rPr>
+      </w:pPr>
+    </w:p>
+    <w:p>
+      <w:pPr>
+        <w:rPr>
+          <w:sz w:val="24"/>
+          <w:szCs w:val="24"/>
+        </w:rPr>
+      </w:pPr>
+    </w:p>
+    <w:p>
+      <w:pPr>
+        <w:rPr>
+          <w:sz w:val="24"/>
+          <w:szCs w:val="24"/>
+        </w:rPr>
+      </w:pPr>
+    </w:p>
+    <w:p>
+      <w:pPr>
+        <w:rPr>
+          <w:sz w:val="24"/>
+          <w:szCs w:val="24"/>
+        </w:rPr>
+      </w:pPr>
+    </w:p>
+    <w:p>
+      <w:pPr>
+        <w:rPr>
+          <w:sz w:val="24"/>
+          <w:szCs w:val="24"/>
+        </w:rPr>
+      </w:pPr>
+    </w:p>
+    <w:p>
+      <w:pPr>
+        <w:rPr>
+          <w:sz w:val="24"/>
+          <w:szCs w:val="24"/>
+        </w:rPr>
+      </w:pPr>
       <w:r>
         <w:rPr>
           <w:b/>
@@ -1077,221 +1357,26 @@
     </w:p>
     <w:p>
       <w:pPr>
-        <w:jc w:val="both"/>
-        <w:rPr>
-          <w:sz w:val="24"/>
-          <w:szCs w:val="24"/>
-        </w:rPr>
-      </w:pPr>
-      <w:r>
-        <w:rPr>
-          <w:sz w:val="24"/>
-          <w:szCs w:val="24"/>
-        </w:rPr>
-        <w:t>Se hará uso de la metodología RUP, ya que se estará enfocado en la entrega del proyecto en el tiempo estimado, donde se medirá de manera continua la eficiencia y la organización de su desarrollo utilizando UML para la implementación, modelado, documentación y el análisis.</w:t>
-      </w:r>
-    </w:p>
-    <w:p>
-      <w:pPr>
-        <w:jc w:val="both"/>
-        <w:rPr>
-          <w:sz w:val="24"/>
-          <w:szCs w:val="24"/>
-        </w:rPr>
-      </w:pPr>
-    </w:p>
-    <w:p>
-      <w:pPr>
-        <w:jc w:val="both"/>
-        <w:rPr>
-          <w:sz w:val="24"/>
-          <w:szCs w:val="24"/>
-        </w:rPr>
-      </w:pPr>
-      <w:r>
-        <w:rPr>
-          <w:sz w:val="24"/>
-          <w:szCs w:val="24"/>
-        </w:rPr>
-        <w:t xml:space="preserve">No </w:t>
-      </w:r>
-      <w:r>
-        <w:rPr>
-          <w:sz w:val="24"/>
-          <w:szCs w:val="24"/>
-        </w:rPr>
-        <w:t>obstante,</w:t>
-      </w:r>
-      <w:r>
-        <w:rPr>
-          <w:sz w:val="24"/>
-          <w:szCs w:val="24"/>
-        </w:rPr>
-        <w:t xml:space="preserve"> para cada una de las fases del proyecto se </w:t>
-      </w:r>
-      <w:r>
-        <w:rPr>
-          <w:sz w:val="24"/>
-          <w:szCs w:val="24"/>
-        </w:rPr>
-        <w:t>utilizará</w:t>
-      </w:r>
-      <w:r>
-        <w:rPr>
-          <w:sz w:val="24"/>
-          <w:szCs w:val="24"/>
-        </w:rPr>
-        <w:t xml:space="preserve"> la metodología </w:t>
-      </w:r>
-      <w:r>
-        <w:rPr>
-          <w:sz w:val="24"/>
-          <w:szCs w:val="24"/>
-        </w:rPr>
-        <w:t>XP</w:t>
-      </w:r>
-      <w:r>
-        <w:rPr>
-          <w:sz w:val="24"/>
-          <w:szCs w:val="24"/>
-        </w:rPr>
-        <w:t>, de cada etapa</w:t>
-      </w:r>
-      <w:r>
-        <w:rPr>
-          <w:sz w:val="24"/>
-          <w:szCs w:val="24"/>
-        </w:rPr>
-        <w:t xml:space="preserve"> y </w:t>
-      </w:r>
-      <w:r>
-        <w:rPr>
-          <w:sz w:val="24"/>
-          <w:szCs w:val="24"/>
-        </w:rPr>
-        <w:t xml:space="preserve">se hará </w:t>
-      </w:r>
-      <w:r>
-        <w:rPr>
-          <w:sz w:val="24"/>
-          <w:szCs w:val="24"/>
-        </w:rPr>
-        <w:t>un proceso más ágil y eficiente, realizando iteraciones, revisiones y consultas en pares en cada una de las fases constantemente.</w:t>
-      </w:r>
-    </w:p>
-    <w:p>
-      <w:pPr>
-        <w:rPr>
-          <w:sz w:val="24"/>
-          <w:szCs w:val="24"/>
-        </w:rPr>
-      </w:pPr>
-    </w:p>
-    <w:p>
-      <w:pPr>
-        <w:rPr>
-          <w:sz w:val="24"/>
-          <w:szCs w:val="24"/>
-        </w:rPr>
-      </w:pPr>
-    </w:p>
-    <w:p>
-      <w:pPr>
+        <w:rPr>
+          <w:sz w:val="24"/>
+          <w:szCs w:val="24"/>
+        </w:rPr>
+      </w:pPr>
+    </w:p>
+    <w:p>
+      <w:pPr>
+        <w:rPr>
+          <w:sz w:val="24"/>
+          <w:szCs w:val="24"/>
+        </w:rPr>
+      </w:pPr>
+      <w:r>
         <w:rPr>
           <w:b/>
           <w:sz w:val="24"/>
           <w:szCs w:val="24"/>
         </w:rPr>
-      </w:pPr>
-      <w:r>
-        <w:rPr>
-          <w:b/>
-          <w:sz w:val="24"/>
-          <w:szCs w:val="24"/>
-        </w:rPr>
-        <w:t>Encuesta</w:t>
-      </w:r>
-      <w:r>
-        <w:rPr>
-          <w:b/>
-          <w:sz w:val="24"/>
-          <w:szCs w:val="24"/>
-        </w:rPr>
-        <w:t xml:space="preserve"> de análisis y comportamiento de los usuarios</w:t>
-      </w:r>
-    </w:p>
-    <w:p>
-      <w:pPr>
-        <w:rPr>
-          <w:b/>
-          <w:sz w:val="24"/>
-          <w:szCs w:val="24"/>
-        </w:rPr>
-      </w:pPr>
-      <w:bookmarkStart w:id="0" w:name="_GoBack"/>
-      <w:bookmarkEnd w:id="0"/>
-    </w:p>
-    <w:p>
-      <w:pPr>
-        <w:jc w:val="both"/>
-        <w:rPr>
-          <w:sz w:val="24"/>
-          <w:szCs w:val="24"/>
-        </w:rPr>
-      </w:pPr>
-      <w:r>
-        <w:rPr>
-          <w:sz w:val="24"/>
-          <w:szCs w:val="24"/>
-        </w:rPr>
-        <w:t>Se ha realizado una encuesta que nos ayudará a identificar los gustos de los usuarios y la probabilidad que puede existir de que el juego pueda generar conciencia ciudadana para dejar de colarse en las estaciones de Transmilenio de Bogotá.  El formato de la encuesta se puede encontrar como anexo en el repositorio de documentos del proyecto.</w:t>
-      </w:r>
-    </w:p>
-    <w:p>
-      <w:pPr>
-        <w:rPr>
-          <w:sz w:val="24"/>
-          <w:szCs w:val="24"/>
-        </w:rPr>
-      </w:pPr>
-    </w:p>
-    <w:p>
-      <w:pPr>
-        <w:rPr>
-          <w:sz w:val="24"/>
-          <w:szCs w:val="24"/>
-        </w:rPr>
-      </w:pPr>
-      <w:r>
-        <w:rPr>
-          <w:b/>
-          <w:sz w:val="24"/>
-          <w:szCs w:val="24"/>
-        </w:rPr>
-        <w:t xml:space="preserve"> </w:t>
-      </w:r>
-    </w:p>
-    <w:p>
-      <w:pPr>
-        <w:rPr>
-          <w:sz w:val="24"/>
-          <w:szCs w:val="24"/>
-        </w:rPr>
-      </w:pPr>
-    </w:p>
-    <w:p>
-      <w:pPr>
-        <w:rPr>
-          <w:sz w:val="24"/>
-          <w:szCs w:val="24"/>
-        </w:rPr>
-      </w:pPr>
-      <w:r>
-        <w:rPr>
-          <w:b/>
-          <w:sz w:val="24"/>
-          <w:szCs w:val="24"/>
-        </w:rPr>
+        <w:lastRenderedPageBreak/>
         <w:t xml:space="preserve">Requerimientos funcionales </w:t>
       </w:r>
     </w:p>
@@ -1791,7 +1876,6 @@
                 <w:sz w:val="24"/>
                 <w:szCs w:val="24"/>
               </w:rPr>
-              <w:lastRenderedPageBreak/>
               <w:t>Resumen</w:t>
             </w:r>
           </w:p>
@@ -2207,6 +2291,7 @@
                 <w:sz w:val="24"/>
                 <w:szCs w:val="24"/>
               </w:rPr>
+              <w:lastRenderedPageBreak/>
               <w:t>Desarrollo del videojuego</w:t>
             </w:r>
           </w:p>
@@ -2638,7 +2723,6 @@
                 <w:sz w:val="24"/>
                 <w:szCs w:val="24"/>
               </w:rPr>
-              <w:lastRenderedPageBreak/>
               <w:t>Nombre</w:t>
             </w:r>
           </w:p>
@@ -2900,12 +2984,45 @@
           <w:szCs w:val="24"/>
         </w:rPr>
       </w:pPr>
+    </w:p>
+    <w:p>
+      <w:pPr>
+        <w:rPr>
+          <w:sz w:val="24"/>
+          <w:szCs w:val="24"/>
+        </w:rPr>
+      </w:pPr>
+    </w:p>
+    <w:p>
+      <w:pPr>
+        <w:rPr>
+          <w:sz w:val="24"/>
+          <w:szCs w:val="24"/>
+        </w:rPr>
+      </w:pPr>
+    </w:p>
+    <w:p>
+      <w:pPr>
+        <w:rPr>
+          <w:sz w:val="24"/>
+          <w:szCs w:val="24"/>
+        </w:rPr>
+      </w:pPr>
+    </w:p>
+    <w:p>
+      <w:pPr>
+        <w:rPr>
+          <w:sz w:val="24"/>
+          <w:szCs w:val="24"/>
+        </w:rPr>
+      </w:pPr>
       <w:r>
         <w:rPr>
           <w:b/>
           <w:sz w:val="24"/>
           <w:szCs w:val="24"/>
         </w:rPr>
+        <w:lastRenderedPageBreak/>
         <w:t>Requerimientos no funcionales</w:t>
       </w:r>
     </w:p>
@@ -3507,7 +3624,6 @@
                 <w:sz w:val="24"/>
                 <w:szCs w:val="24"/>
               </w:rPr>
-              <w:lastRenderedPageBreak/>
               <w:t>Juego en ejecución</w:t>
             </w:r>
           </w:p>
@@ -3763,6 +3879,7 @@
                 <w:sz w:val="24"/>
                 <w:szCs w:val="24"/>
               </w:rPr>
+              <w:lastRenderedPageBreak/>
               <w:t>Solicitud de ayuda</w:t>
             </w:r>
           </w:p>
@@ -3887,6 +4004,26 @@
           <w:szCs w:val="24"/>
         </w:rPr>
       </w:pPr>
+    </w:p>
+    <w:p>
+      <w:pPr>
+        <w:rPr>
+          <w:b/>
+          <w:sz w:val="24"/>
+          <w:szCs w:val="24"/>
+        </w:rPr>
+      </w:pPr>
+      <w:bookmarkStart w:id="0" w:name="_GoBack"/>
+      <w:bookmarkEnd w:id="0"/>
+    </w:p>
+    <w:p>
+      <w:pPr>
+        <w:rPr>
+          <w:b/>
+          <w:sz w:val="24"/>
+          <w:szCs w:val="24"/>
+        </w:rPr>
+      </w:pPr>
       <w:r>
         <w:rPr>
           <w:b/>
@@ -3895,11 +4032,26 @@
           <w:szCs w:val="24"/>
           <w:lang w:val="es-CO" w:eastAsia="es-CO"/>
         </w:rPr>
-        <w:lastRenderedPageBreak/>
         <w:drawing>
-          <wp:inline distT="0" distB="0" distL="0" distR="0" wp14:anchorId="70E99F57" wp14:editId="4902AB3F">
+          <wp:anchor distT="0" distB="0" distL="114300" distR="114300" simplePos="0" relativeHeight="251659264" behindDoc="1" locked="0" layoutInCell="1" allowOverlap="1" wp14:anchorId="29F98611" wp14:editId="1B082A10">
+            <wp:simplePos x="0" y="0"/>
+            <wp:positionH relativeFrom="margin">
+              <wp:align>center</wp:align>
+            </wp:positionH>
+            <wp:positionV relativeFrom="paragraph">
+              <wp:posOffset>57785</wp:posOffset>
+            </wp:positionV>
             <wp:extent cx="4705350" cy="4781550"/>
             <wp:effectExtent l="0" t="0" r="0" b="0"/>
+            <wp:wrapTight wrapText="bothSides">
+              <wp:wrapPolygon edited="0">
+                <wp:start x="0" y="0"/>
+                <wp:lineTo x="0" y="21514"/>
+                <wp:lineTo x="21513" y="21514"/>
+                <wp:lineTo x="21513" y="0"/>
+                <wp:lineTo x="0" y="0"/>
+              </wp:wrapPolygon>
+            </wp:wrapTight>
             <wp:docPr id="1" name="Imagen 1" descr="G:\Usuario\Desktop\Caso de Uso Jugar.jpeg"/>
             <wp:cNvGraphicFramePr>
               <a:graphicFrameLocks xmlns:a="http://schemas.openxmlformats.org/drawingml/2006/main" noChangeAspect="1"/>
@@ -3942,15 +4094,191 @@
                 </pic:pic>
               </a:graphicData>
             </a:graphic>
-          </wp:inline>
+            <wp14:sizeRelH relativeFrom="page">
+              <wp14:pctWidth>0</wp14:pctWidth>
+            </wp14:sizeRelH>
+            <wp14:sizeRelV relativeFrom="page">
+              <wp14:pctHeight>0</wp14:pctHeight>
+            </wp14:sizeRelV>
+          </wp:anchor>
         </w:drawing>
       </w:r>
     </w:p>
+    <w:p>
+      <w:pPr>
+        <w:rPr>
+          <w:b/>
+          <w:sz w:val="24"/>
+          <w:szCs w:val="24"/>
+        </w:rPr>
+      </w:pPr>
+    </w:p>
+    <w:p>
+      <w:pPr>
+        <w:rPr>
+          <w:b/>
+          <w:sz w:val="24"/>
+          <w:szCs w:val="24"/>
+        </w:rPr>
+      </w:pPr>
+    </w:p>
+    <w:p>
+      <w:pPr>
+        <w:rPr>
+          <w:b/>
+          <w:sz w:val="24"/>
+          <w:szCs w:val="24"/>
+        </w:rPr>
+      </w:pPr>
+    </w:p>
+    <w:p>
+      <w:pPr>
+        <w:rPr>
+          <w:b/>
+          <w:sz w:val="24"/>
+          <w:szCs w:val="24"/>
+        </w:rPr>
+      </w:pPr>
+    </w:p>
+    <w:p>
+      <w:pPr>
+        <w:rPr>
+          <w:b/>
+          <w:sz w:val="24"/>
+          <w:szCs w:val="24"/>
+        </w:rPr>
+      </w:pPr>
+    </w:p>
+    <w:p>
+      <w:pPr>
+        <w:rPr>
+          <w:b/>
+          <w:sz w:val="24"/>
+          <w:szCs w:val="24"/>
+        </w:rPr>
+      </w:pPr>
+    </w:p>
+    <w:p>
+      <w:pPr>
+        <w:rPr>
+          <w:b/>
+          <w:sz w:val="24"/>
+          <w:szCs w:val="24"/>
+        </w:rPr>
+      </w:pPr>
+    </w:p>
+    <w:p>
+      <w:pPr>
+        <w:rPr>
+          <w:b/>
+          <w:sz w:val="24"/>
+          <w:szCs w:val="24"/>
+        </w:rPr>
+      </w:pPr>
+    </w:p>
+    <w:p>
+      <w:pPr>
+        <w:rPr>
+          <w:b/>
+          <w:sz w:val="24"/>
+          <w:szCs w:val="24"/>
+        </w:rPr>
+      </w:pPr>
+    </w:p>
+    <w:p>
+      <w:pPr>
+        <w:rPr>
+          <w:b/>
+          <w:sz w:val="24"/>
+          <w:szCs w:val="24"/>
+        </w:rPr>
+      </w:pPr>
+      <w:r>
+        <w:rPr>
+          <w:noProof/>
+          <w:sz w:val="24"/>
+          <w:szCs w:val="24"/>
+          <w:lang w:val="es-CO" w:eastAsia="es-CO"/>
+        </w:rPr>
+        <w:lastRenderedPageBreak/>
+        <w:drawing>
+          <wp:anchor distT="0" distB="0" distL="114300" distR="114300" simplePos="0" relativeHeight="251658240" behindDoc="1" locked="0" layoutInCell="1" allowOverlap="1" wp14:anchorId="0187A5FC" wp14:editId="34A85E1A">
+            <wp:simplePos x="0" y="0"/>
+            <wp:positionH relativeFrom="margin">
+              <wp:align>center</wp:align>
+            </wp:positionH>
+            <wp:positionV relativeFrom="paragraph">
+              <wp:posOffset>570</wp:posOffset>
+            </wp:positionV>
+            <wp:extent cx="3800475" cy="4095750"/>
+            <wp:effectExtent l="0" t="0" r="9525" b="0"/>
+            <wp:wrapTight wrapText="bothSides">
+              <wp:wrapPolygon edited="0">
+                <wp:start x="0" y="0"/>
+                <wp:lineTo x="0" y="21500"/>
+                <wp:lineTo x="21546" y="21500"/>
+                <wp:lineTo x="21546" y="0"/>
+                <wp:lineTo x="0" y="0"/>
+              </wp:wrapPolygon>
+            </wp:wrapTight>
+            <wp:docPr id="2" name="Imagen 2" descr="G:\Usuario\Desktop\Caso de Uso Pierde Jugador.jpeg"/>
+            <wp:cNvGraphicFramePr>
+              <a:graphicFrameLocks xmlns:a="http://schemas.openxmlformats.org/drawingml/2006/main" noChangeAspect="1"/>
+            </wp:cNvGraphicFramePr>
+            <a:graphic xmlns:a="http://schemas.openxmlformats.org/drawingml/2006/main">
+              <a:graphicData uri="http://schemas.openxmlformats.org/drawingml/2006/picture">
+                <pic:pic xmlns:pic="http://schemas.openxmlformats.org/drawingml/2006/picture">
+                  <pic:nvPicPr>
+                    <pic:cNvPr id="0" name="Picture 2" descr="G:\Usuario\Desktop\Caso de Uso Pierde Jugador.jpeg"/>
+                    <pic:cNvPicPr>
+                      <a:picLocks noChangeAspect="1" noChangeArrowheads="1"/>
+                    </pic:cNvPicPr>
+                  </pic:nvPicPr>
+                  <pic:blipFill>
+                    <a:blip r:embed="rId9">
+                      <a:extLst>
+                        <a:ext uri="{28A0092B-C50C-407E-A947-70E740481C1C}">
+                          <a14:useLocalDpi xmlns:a14="http://schemas.microsoft.com/office/drawing/2010/main" val="0"/>
+                        </a:ext>
+                      </a:extLst>
+                    </a:blip>
+                    <a:srcRect/>
+                    <a:stretch>
+                      <a:fillRect/>
+                    </a:stretch>
+                  </pic:blipFill>
+                  <pic:spPr bwMode="auto">
+                    <a:xfrm>
+                      <a:off x="0" y="0"/>
+                      <a:ext cx="3800475" cy="4095750"/>
+                    </a:xfrm>
+                    <a:prstGeom prst="rect">
+                      <a:avLst/>
+                    </a:prstGeom>
+                    <a:noFill/>
+                    <a:ln>
+                      <a:noFill/>
+                    </a:ln>
+                  </pic:spPr>
+                </pic:pic>
+              </a:graphicData>
+            </a:graphic>
+            <wp14:sizeRelH relativeFrom="page">
+              <wp14:pctWidth>0</wp14:pctWidth>
+            </wp14:sizeRelH>
+            <wp14:sizeRelV relativeFrom="page">
+              <wp14:pctHeight>0</wp14:pctHeight>
+            </wp14:sizeRelV>
+          </wp:anchor>
+        </w:drawing>
+      </w:r>
+    </w:p>
     <w:sectPr>
-      <w:pgSz w:w="11909" w:h="16834"/>
+      <w:pgSz w:w="12240" w:h="15840" w:code="1"/>
       <w:pgMar w:top="1440" w:right="1440" w:bottom="1440" w:left="1440" w:header="720" w:footer="720" w:gutter="0"/>
       <w:pgNumType w:start="1"/>
       <w:cols w:space="720"/>
+      <w:docGrid w:linePitch="299"/>
     </w:sectPr>
   </w:body>
 </w:document>
@@ -5361,7 +5689,7 @@
 </file>
 
 <file path=customXml/itemProps1.xml><?xml version="1.0" encoding="utf-8"?>
-<ds:datastoreItem xmlns:ds="http://schemas.openxmlformats.org/officeDocument/2006/customXml" ds:itemID="{BEA8F601-1317-498C-9D02-CDF371166042}">
+<ds:datastoreItem xmlns:ds="http://schemas.openxmlformats.org/officeDocument/2006/customXml" ds:itemID="{94530981-065E-449C-8167-186D0274E49F}">
   <ds:schemaRefs>
     <ds:schemaRef ds:uri="http://schemas.openxmlformats.org/officeDocument/2006/bibliography"/>
   </ds:schemaRefs>

</xml_diff>

<commit_message>
Documentacion de caso de uso y ortografia documento
Se realiza documentacion de caso de uso jugar, con secuenia normal,
alternativa y de error.
</commit_message>
<xml_diff>
--- a/Documento.docx
+++ b/Documento.docx
@@ -1,6 +1,6 @@
 
 <file path=word/document.xml><?xml version="1.0" encoding="utf-8"?>
-<w:document xmlns:wpc="http://schemas.microsoft.com/office/word/2010/wordprocessingCanvas" xmlns:cx="http://schemas.microsoft.com/office/drawing/2014/chartex" xmlns:cx1="http://schemas.microsoft.com/office/drawing/2015/9/8/chartex" xmlns:cx2="http://schemas.microsoft.com/office/drawing/2015/10/21/chartex" xmlns:cx3="http://schemas.microsoft.com/office/drawing/2016/5/9/chartex" xmlns:cx4="http://schemas.microsoft.com/office/drawing/2016/5/10/chartex" xmlns:cx5="http://schemas.microsoft.com/office/drawing/2016/5/11/chartex" xmlns:mc="http://schemas.openxmlformats.org/markup-compatibility/2006" xmlns:o="urn:schemas-microsoft-com:office:office" xmlns:r="http://schemas.openxmlformats.org/officeDocument/2006/relationships" xmlns:m="http://schemas.openxmlformats.org/officeDocument/2006/math" xmlns:v="urn:schemas-microsoft-com:vml" xmlns:wp14="http://schemas.microsoft.com/office/word/2010/wordprocessingDrawing" xmlns:wp="http://schemas.openxmlformats.org/drawingml/2006/wordprocessingDrawing" xmlns:w10="urn:schemas-microsoft-com:office:word" xmlns:w="http://schemas.openxmlformats.org/wordprocessingml/2006/main" xmlns:w14="http://schemas.microsoft.com/office/word/2010/wordml" xmlns:w15="http://schemas.microsoft.com/office/word/2012/wordml" xmlns:w16se="http://schemas.microsoft.com/office/word/2015/wordml/symex" xmlns:wpg="http://schemas.microsoft.com/office/word/2010/wordprocessingGroup" xmlns:wpi="http://schemas.microsoft.com/office/word/2010/wordprocessingInk" xmlns:wne="http://schemas.microsoft.com/office/word/2006/wordml" xmlns:wps="http://schemas.microsoft.com/office/word/2010/wordprocessingShape" mc:Ignorable="w14 w15 w16se wp14">
+<w:document xmlns:wpc="http://schemas.microsoft.com/office/word/2010/wordprocessingCanvas" xmlns:mc="http://schemas.openxmlformats.org/markup-compatibility/2006" xmlns:o="urn:schemas-microsoft-com:office:office" xmlns:r="http://schemas.openxmlformats.org/officeDocument/2006/relationships" xmlns:m="http://schemas.openxmlformats.org/officeDocument/2006/math" xmlns:v="urn:schemas-microsoft-com:vml" xmlns:wp14="http://schemas.microsoft.com/office/word/2010/wordprocessingDrawing" xmlns:wp="http://schemas.openxmlformats.org/drawingml/2006/wordprocessingDrawing" xmlns:w10="urn:schemas-microsoft-com:office:word" xmlns:w="http://schemas.openxmlformats.org/wordprocessingml/2006/main" xmlns:w14="http://schemas.microsoft.com/office/word/2010/wordml" xmlns:w15="http://schemas.microsoft.com/office/word/2012/wordml" xmlns:wpg="http://schemas.microsoft.com/office/word/2010/wordprocessingGroup" xmlns:wpi="http://schemas.microsoft.com/office/word/2010/wordprocessingInk" xmlns:wne="http://schemas.microsoft.com/office/word/2006/wordml" xmlns:wps="http://schemas.microsoft.com/office/word/2010/wordprocessingShape" mc:Ignorable="w14 w15 wp14">
   <w:background w:color="FFFFFF"/>
   <w:body>
     <w:p>
@@ -123,14 +123,7 @@
           <w:sz w:val="24"/>
           <w:szCs w:val="24"/>
         </w:rPr>
-        <w:t>JONATHAN A</w:t>
-      </w:r>
-      <w:r>
-        <w:rPr>
-          <w:sz w:val="24"/>
-          <w:szCs w:val="24"/>
-        </w:rPr>
-        <w:t xml:space="preserve"> MUÑOZ V.</w:t>
+        <w:t>JONATHAN A MUÑOZ V.</w:t>
       </w:r>
     </w:p>
     <w:p>
@@ -217,14 +210,7 @@
           <w:sz w:val="24"/>
           <w:szCs w:val="24"/>
         </w:rPr>
-        <w:t xml:space="preserve">PROYECTO </w:t>
-      </w:r>
-      <w:r>
-        <w:rPr>
-          <w:sz w:val="24"/>
-          <w:szCs w:val="24"/>
-        </w:rPr>
-        <w:t>JUEGO</w:t>
+        <w:t>PROYECTO JUEGO</w:t>
       </w:r>
     </w:p>
     <w:p>
@@ -874,15 +860,13 @@
         </w:rPr>
         <w:t xml:space="preserve">, se ve la necesidad de establecer pedagogías </w:t>
       </w:r>
-      <w:proofErr w:type="gramStart"/>
-      <w:r>
-        <w:rPr>
-          <w:sz w:val="24"/>
-          <w:szCs w:val="24"/>
-        </w:rPr>
-        <w:t>educativas  que</w:t>
-      </w:r>
-      <w:proofErr w:type="gramEnd"/>
+      <w:r>
+        <w:rPr>
+          <w:sz w:val="24"/>
+          <w:szCs w:val="24"/>
+        </w:rPr>
+        <w:t>educativas que</w:t>
+      </w:r>
       <w:r>
         <w:rPr>
           <w:sz w:val="24"/>
@@ -1592,6 +1576,8 @@
               </w:rPr>
               <w:t>Entradas</w:t>
             </w:r>
+            <w:bookmarkStart w:id="0" w:name="_GoBack"/>
+            <w:bookmarkEnd w:id="0"/>
           </w:p>
         </w:tc>
       </w:tr>
@@ -2502,15 +2488,13 @@
               </w:rPr>
               <w:t xml:space="preserve">Cada vez que el jugador ingrese a la estación por los lugares no autorizados el sistema deberá darle al jugador 2000 puntos y </w:t>
             </w:r>
-            <w:proofErr w:type="spellStart"/>
-            <w:r>
-              <w:rPr>
-                <w:sz w:val="24"/>
-                <w:szCs w:val="24"/>
-              </w:rPr>
-              <w:t>acumularselos</w:t>
-            </w:r>
-            <w:proofErr w:type="spellEnd"/>
+            <w:r>
+              <w:rPr>
+                <w:sz w:val="24"/>
+                <w:szCs w:val="24"/>
+              </w:rPr>
+              <w:t>acumulárselos</w:t>
+            </w:r>
             <w:r>
               <w:rPr>
                 <w:sz w:val="24"/>
@@ -4013,8 +3997,6 @@
           <w:szCs w:val="24"/>
         </w:rPr>
       </w:pPr>
-      <w:bookmarkStart w:id="0" w:name="_GoBack"/>
-      <w:bookmarkEnd w:id="0"/>
     </w:p>
     <w:p>
       <w:pPr>
@@ -4285,7 +4267,7 @@
 </file>
 
 <file path=word/endnotes.xml><?xml version="1.0" encoding="utf-8"?>
-<w:endnotes xmlns:wpc="http://schemas.microsoft.com/office/word/2010/wordprocessingCanvas" xmlns:cx="http://schemas.microsoft.com/office/drawing/2014/chartex" xmlns:cx1="http://schemas.microsoft.com/office/drawing/2015/9/8/chartex" xmlns:cx2="http://schemas.microsoft.com/office/drawing/2015/10/21/chartex" xmlns:cx3="http://schemas.microsoft.com/office/drawing/2016/5/9/chartex" xmlns:cx4="http://schemas.microsoft.com/office/drawing/2016/5/10/chartex" xmlns:cx5="http://schemas.microsoft.com/office/drawing/2016/5/11/chartex" xmlns:mc="http://schemas.openxmlformats.org/markup-compatibility/2006" xmlns:o="urn:schemas-microsoft-com:office:office" xmlns:r="http://schemas.openxmlformats.org/officeDocument/2006/relationships" xmlns:m="http://schemas.openxmlformats.org/officeDocument/2006/math" xmlns:v="urn:schemas-microsoft-com:vml" xmlns:wp14="http://schemas.microsoft.com/office/word/2010/wordprocessingDrawing" xmlns:wp="http://schemas.openxmlformats.org/drawingml/2006/wordprocessingDrawing" xmlns:w10="urn:schemas-microsoft-com:office:word" xmlns:w="http://schemas.openxmlformats.org/wordprocessingml/2006/main" xmlns:w14="http://schemas.microsoft.com/office/word/2010/wordml" xmlns:w15="http://schemas.microsoft.com/office/word/2012/wordml" xmlns:w16se="http://schemas.microsoft.com/office/word/2015/wordml/symex" xmlns:wpg="http://schemas.microsoft.com/office/word/2010/wordprocessingGroup" xmlns:wpi="http://schemas.microsoft.com/office/word/2010/wordprocessingInk" xmlns:wne="http://schemas.microsoft.com/office/word/2006/wordml" xmlns:wps="http://schemas.microsoft.com/office/word/2010/wordprocessingShape" mc:Ignorable="w14 w15 w16se wp14">
+<w:endnotes xmlns:wpc="http://schemas.microsoft.com/office/word/2010/wordprocessingCanvas" xmlns:mc="http://schemas.openxmlformats.org/markup-compatibility/2006" xmlns:o="urn:schemas-microsoft-com:office:office" xmlns:r="http://schemas.openxmlformats.org/officeDocument/2006/relationships" xmlns:m="http://schemas.openxmlformats.org/officeDocument/2006/math" xmlns:v="urn:schemas-microsoft-com:vml" xmlns:wp14="http://schemas.microsoft.com/office/word/2010/wordprocessingDrawing" xmlns:wp="http://schemas.openxmlformats.org/drawingml/2006/wordprocessingDrawing" xmlns:w10="urn:schemas-microsoft-com:office:word" xmlns:w="http://schemas.openxmlformats.org/wordprocessingml/2006/main" xmlns:w14="http://schemas.microsoft.com/office/word/2010/wordml" xmlns:w15="http://schemas.microsoft.com/office/word/2012/wordml" xmlns:wpg="http://schemas.microsoft.com/office/word/2010/wordprocessingGroup" xmlns:wpi="http://schemas.microsoft.com/office/word/2010/wordprocessingInk" xmlns:wne="http://schemas.microsoft.com/office/word/2006/wordml" xmlns:wps="http://schemas.microsoft.com/office/word/2010/wordprocessingShape" mc:Ignorable="w14 w15 wp14">
   <w:endnote w:type="separator" w:id="-1">
     <w:p>
       <w:pPr>
@@ -4310,7 +4292,7 @@
 </file>
 
 <file path=word/footnotes.xml><?xml version="1.0" encoding="utf-8"?>
-<w:footnotes xmlns:wpc="http://schemas.microsoft.com/office/word/2010/wordprocessingCanvas" xmlns:cx="http://schemas.microsoft.com/office/drawing/2014/chartex" xmlns:cx1="http://schemas.microsoft.com/office/drawing/2015/9/8/chartex" xmlns:cx2="http://schemas.microsoft.com/office/drawing/2015/10/21/chartex" xmlns:cx3="http://schemas.microsoft.com/office/drawing/2016/5/9/chartex" xmlns:cx4="http://schemas.microsoft.com/office/drawing/2016/5/10/chartex" xmlns:cx5="http://schemas.microsoft.com/office/drawing/2016/5/11/chartex" xmlns:mc="http://schemas.openxmlformats.org/markup-compatibility/2006" xmlns:o="urn:schemas-microsoft-com:office:office" xmlns:r="http://schemas.openxmlformats.org/officeDocument/2006/relationships" xmlns:m="http://schemas.openxmlformats.org/officeDocument/2006/math" xmlns:v="urn:schemas-microsoft-com:vml" xmlns:wp14="http://schemas.microsoft.com/office/word/2010/wordprocessingDrawing" xmlns:wp="http://schemas.openxmlformats.org/drawingml/2006/wordprocessingDrawing" xmlns:w10="urn:schemas-microsoft-com:office:word" xmlns:w="http://schemas.openxmlformats.org/wordprocessingml/2006/main" xmlns:w14="http://schemas.microsoft.com/office/word/2010/wordml" xmlns:w15="http://schemas.microsoft.com/office/word/2012/wordml" xmlns:w16se="http://schemas.microsoft.com/office/word/2015/wordml/symex" xmlns:wpg="http://schemas.microsoft.com/office/word/2010/wordprocessingGroup" xmlns:wpi="http://schemas.microsoft.com/office/word/2010/wordprocessingInk" xmlns:wne="http://schemas.microsoft.com/office/word/2006/wordml" xmlns:wps="http://schemas.microsoft.com/office/word/2010/wordprocessingShape" mc:Ignorable="w14 w15 w16se wp14">
+<w:footnotes xmlns:wpc="http://schemas.microsoft.com/office/word/2010/wordprocessingCanvas" xmlns:mc="http://schemas.openxmlformats.org/markup-compatibility/2006" xmlns:o="urn:schemas-microsoft-com:office:office" xmlns:r="http://schemas.openxmlformats.org/officeDocument/2006/relationships" xmlns:m="http://schemas.openxmlformats.org/officeDocument/2006/math" xmlns:v="urn:schemas-microsoft-com:vml" xmlns:wp14="http://schemas.microsoft.com/office/word/2010/wordprocessingDrawing" xmlns:wp="http://schemas.openxmlformats.org/drawingml/2006/wordprocessingDrawing" xmlns:w10="urn:schemas-microsoft-com:office:word" xmlns:w="http://schemas.openxmlformats.org/wordprocessingml/2006/main" xmlns:w14="http://schemas.microsoft.com/office/word/2010/wordml" xmlns:w15="http://schemas.microsoft.com/office/word/2012/wordml" xmlns:wpg="http://schemas.microsoft.com/office/word/2010/wordprocessingGroup" xmlns:wpi="http://schemas.microsoft.com/office/word/2010/wordprocessingInk" xmlns:wne="http://schemas.microsoft.com/office/word/2006/wordml" xmlns:wps="http://schemas.microsoft.com/office/word/2010/wordprocessingShape" mc:Ignorable="w14 w15 wp14">
   <w:footnote w:type="separator" w:id="-1">
     <w:p>
       <w:pPr>
@@ -4335,6 +4317,9 @@
     <w:p>
       <w:pPr>
         <w:spacing w:line="240" w:lineRule="auto"/>
+        <w:rPr>
+          <w:lang w:val="en-US"/>
+        </w:rPr>
       </w:pPr>
       <w:r>
         <w:rPr>
@@ -4363,7 +4348,187 @@
           <w:sz w:val="20"/>
           <w:szCs w:val="20"/>
         </w:rPr>
-        <w:t xml:space="preserve"> - Bogotá ..." 2016. 18 Sep. 2016 &lt;</w:t>
+        <w:t xml:space="preserve"> - Bogotá ..." </w:t>
+      </w:r>
+      <w:r>
+        <w:rPr>
+          <w:sz w:val="20"/>
+          <w:szCs w:val="20"/>
+          <w:lang w:val="en-US"/>
+        </w:rPr>
+        <w:t>2016. 18 Sep. 2016 &lt;</w:t>
+      </w:r>
+      <w:r>
+        <w:fldChar w:fldCharType="begin"/>
+      </w:r>
+      <w:r>
+        <w:rPr>
+          <w:lang w:val="en-US"/>
+        </w:rPr>
+        <w:instrText xml:space="preserve"> HYPERLINK "http://www.eltiempo.com/bogota/ciudadania-en-emergencia-colados-de-transmilenio/16482080" \h </w:instrText>
+      </w:r>
+      <w:r>
+        <w:fldChar w:fldCharType="separate"/>
+      </w:r>
+      <w:r>
+        <w:rPr>
+          <w:color w:val="1155CC"/>
+          <w:sz w:val="20"/>
+          <w:szCs w:val="20"/>
+          <w:u w:val="single"/>
+          <w:lang w:val="en-US"/>
+        </w:rPr>
+        <w:t>http://www.eltiempo.com/bogota/ciudadania-en-emergencia-colados-de-transmilenio/16482080</w:t>
+      </w:r>
+      <w:r>
+        <w:rPr>
+          <w:color w:val="1155CC"/>
+          <w:sz w:val="20"/>
+          <w:szCs w:val="20"/>
+          <w:u w:val="single"/>
+        </w:rPr>
+        <w:fldChar w:fldCharType="end"/>
+      </w:r>
+      <w:r>
+        <w:rPr>
+          <w:sz w:val="20"/>
+          <w:szCs w:val="20"/>
+          <w:lang w:val="en-US"/>
+        </w:rPr>
+        <w:t>&gt;</w:t>
+      </w:r>
+    </w:p>
+  </w:footnote>
+  <w:footnote w:id="2">
+    <w:p>
+      <w:pPr>
+        <w:spacing w:line="240" w:lineRule="auto"/>
+        <w:rPr>
+          <w:lang w:val="en-US"/>
+        </w:rPr>
+      </w:pPr>
+      <w:r>
+        <w:rPr>
+          <w:vertAlign w:val="superscript"/>
+        </w:rPr>
+        <w:footnoteRef/>
+      </w:r>
+      <w:r>
+        <w:rPr>
+          <w:sz w:val="20"/>
+          <w:szCs w:val="20"/>
+        </w:rPr>
+        <w:t xml:space="preserve"> "Colados en </w:t>
+      </w:r>
+      <w:proofErr w:type="spellStart"/>
+      <w:r>
+        <w:rPr>
+          <w:sz w:val="20"/>
+          <w:szCs w:val="20"/>
+        </w:rPr>
+        <w:t>TransMilenio</w:t>
+      </w:r>
+      <w:proofErr w:type="spellEnd"/>
+      <w:r>
+        <w:rPr>
+          <w:sz w:val="20"/>
+          <w:szCs w:val="20"/>
+        </w:rPr>
+        <w:t xml:space="preserve">: lo que le cuesta al país - Bogotá ... - El Tiempo." </w:t>
+      </w:r>
+      <w:r>
+        <w:rPr>
+          <w:sz w:val="20"/>
+          <w:szCs w:val="20"/>
+          <w:lang w:val="en-US"/>
+        </w:rPr>
+        <w:t>2015. 18 Sep. 2016 &lt;</w:t>
+      </w:r>
+      <w:r>
+        <w:fldChar w:fldCharType="begin"/>
+      </w:r>
+      <w:r>
+        <w:rPr>
+          <w:lang w:val="en-US"/>
+        </w:rPr>
+        <w:instrText xml:space="preserve"> HYPERLINK "http://www.eltiempo.com/bogota/colados-en-transmilenio-lo-que-le-cuesta-al-pais/15613498" \h </w:instrText>
+      </w:r>
+      <w:r>
+        <w:fldChar w:fldCharType="separate"/>
+      </w:r>
+      <w:r>
+        <w:rPr>
+          <w:color w:val="1155CC"/>
+          <w:sz w:val="20"/>
+          <w:szCs w:val="20"/>
+          <w:u w:val="single"/>
+          <w:lang w:val="en-US"/>
+        </w:rPr>
+        <w:t>http://www.eltiempo.com/bogota/colados-en-transmilenio-lo-que-le-cuesta-al-pais/15613498</w:t>
+      </w:r>
+      <w:r>
+        <w:rPr>
+          <w:color w:val="1155CC"/>
+          <w:sz w:val="20"/>
+          <w:szCs w:val="20"/>
+          <w:u w:val="single"/>
+        </w:rPr>
+        <w:fldChar w:fldCharType="end"/>
+      </w:r>
+      <w:r>
+        <w:rPr>
+          <w:sz w:val="20"/>
+          <w:szCs w:val="20"/>
+          <w:lang w:val="en-US"/>
+        </w:rPr>
+        <w:t>&gt;</w:t>
+      </w:r>
+    </w:p>
+  </w:footnote>
+  <w:footnote w:id="3">
+    <w:p>
+      <w:pPr>
+        <w:spacing w:line="240" w:lineRule="auto"/>
+        <w:rPr>
+          <w:lang w:val="en-US"/>
+        </w:rPr>
+      </w:pPr>
+      <w:r>
+        <w:rPr>
+          <w:vertAlign w:val="superscript"/>
+        </w:rPr>
+        <w:footnoteRef/>
+      </w:r>
+      <w:r>
+        <w:rPr>
+          <w:sz w:val="20"/>
+          <w:szCs w:val="20"/>
+        </w:rPr>
+        <w:t xml:space="preserve"> "Colados en </w:t>
+      </w:r>
+      <w:proofErr w:type="spellStart"/>
+      <w:r>
+        <w:rPr>
+          <w:sz w:val="20"/>
+          <w:szCs w:val="20"/>
+        </w:rPr>
+        <w:t>TransMilenio</w:t>
+      </w:r>
+      <w:proofErr w:type="spellEnd"/>
+      <w:r>
+        <w:rPr>
+          <w:sz w:val="20"/>
+          <w:szCs w:val="20"/>
+        </w:rPr>
+        <w:t xml:space="preserve">, estrategias y cifras - Bogotá - ELTIEMPO.COM." 2016. </w:t>
+      </w:r>
+      <w:r>
+        <w:rPr>
+          <w:sz w:val="20"/>
+          <w:szCs w:val="20"/>
+          <w:lang w:val="en-US"/>
+        </w:rPr>
+        <w:t>18 Sep. 2016 &lt;</w:t>
       </w:r>
       <w:hyperlink r:id="rId1">
         <w:r>
@@ -4372,114 +4537,7 @@
             <w:sz w:val="20"/>
             <w:szCs w:val="20"/>
             <w:u w:val="single"/>
-          </w:rPr>
-          <w:t>http://www.eltiempo.com/bogota/ciudadania-en-emergencia-colados-de-transmilenio/16482080</w:t>
-        </w:r>
-      </w:hyperlink>
-      <w:r>
-        <w:rPr>
-          <w:sz w:val="20"/>
-          <w:szCs w:val="20"/>
-        </w:rPr>
-        <w:t>&gt;</w:t>
-      </w:r>
-    </w:p>
-  </w:footnote>
-  <w:footnote w:id="2">
-    <w:p>
-      <w:pPr>
-        <w:spacing w:line="240" w:lineRule="auto"/>
-      </w:pPr>
-      <w:r>
-        <w:rPr>
-          <w:vertAlign w:val="superscript"/>
-        </w:rPr>
-        <w:footnoteRef/>
-      </w:r>
-      <w:r>
-        <w:rPr>
-          <w:sz w:val="20"/>
-          <w:szCs w:val="20"/>
-        </w:rPr>
-        <w:t xml:space="preserve"> "Colados en </w:t>
-      </w:r>
-      <w:proofErr w:type="spellStart"/>
-      <w:r>
-        <w:rPr>
-          <w:sz w:val="20"/>
-          <w:szCs w:val="20"/>
-        </w:rPr>
-        <w:t>TransMilenio</w:t>
-      </w:r>
-      <w:proofErr w:type="spellEnd"/>
-      <w:r>
-        <w:rPr>
-          <w:sz w:val="20"/>
-          <w:szCs w:val="20"/>
-        </w:rPr>
-        <w:t>: lo que le cuesta al país - Bogotá ... - El Tiempo." 2015. 18 Sep. 2016 &lt;</w:t>
-      </w:r>
-      <w:hyperlink r:id="rId2">
-        <w:r>
-          <w:rPr>
-            <w:color w:val="1155CC"/>
-            <w:sz w:val="20"/>
-            <w:szCs w:val="20"/>
-            <w:u w:val="single"/>
-          </w:rPr>
-          <w:t>http://www.eltiempo.com/bogota/colados-en-transmilenio-lo-que-le-cuesta-al-pais/15613498</w:t>
-        </w:r>
-      </w:hyperlink>
-      <w:r>
-        <w:rPr>
-          <w:sz w:val="20"/>
-          <w:szCs w:val="20"/>
-        </w:rPr>
-        <w:t>&gt;</w:t>
-      </w:r>
-    </w:p>
-  </w:footnote>
-  <w:footnote w:id="3">
-    <w:p>
-      <w:pPr>
-        <w:spacing w:line="240" w:lineRule="auto"/>
-      </w:pPr>
-      <w:r>
-        <w:rPr>
-          <w:vertAlign w:val="superscript"/>
-        </w:rPr>
-        <w:footnoteRef/>
-      </w:r>
-      <w:r>
-        <w:rPr>
-          <w:sz w:val="20"/>
-          <w:szCs w:val="20"/>
-        </w:rPr>
-        <w:t xml:space="preserve"> "Colados en </w:t>
-      </w:r>
-      <w:proofErr w:type="spellStart"/>
-      <w:r>
-        <w:rPr>
-          <w:sz w:val="20"/>
-          <w:szCs w:val="20"/>
-        </w:rPr>
-        <w:t>TransMilenio</w:t>
-      </w:r>
-      <w:proofErr w:type="spellEnd"/>
-      <w:r>
-        <w:rPr>
-          <w:sz w:val="20"/>
-          <w:szCs w:val="20"/>
-        </w:rPr>
-        <w:t>, estrategias y cifras - Bogotá - ELTIEMPO.COM." 2016. 18 Sep. 2016 &lt;</w:t>
-      </w:r>
-      <w:hyperlink r:id="rId3">
-        <w:r>
-          <w:rPr>
-            <w:color w:val="1155CC"/>
-            <w:sz w:val="20"/>
-            <w:szCs w:val="20"/>
-            <w:u w:val="single"/>
+            <w:lang w:val="en-US"/>
           </w:rPr>
           <w:t>http://www.eltiempo.com/bogota/colados-en-transmilenio-estrategias-y-cifras/16690270</w:t>
         </w:r>
@@ -4488,6 +4546,7 @@
         <w:rPr>
           <w:sz w:val="20"/>
           <w:szCs w:val="20"/>
+          <w:lang w:val="en-US"/>
         </w:rPr>
         <w:t>&gt;</w:t>
       </w:r>
@@ -4497,8 +4556,8 @@
 </file>
 
 <file path=word/numbering.xml><?xml version="1.0" encoding="utf-8"?>
-<w:numbering xmlns:wpc="http://schemas.microsoft.com/office/word/2010/wordprocessingCanvas" xmlns:cx="http://schemas.microsoft.com/office/drawing/2014/chartex" xmlns:cx1="http://schemas.microsoft.com/office/drawing/2015/9/8/chartex" xmlns:cx2="http://schemas.microsoft.com/office/drawing/2015/10/21/chartex" xmlns:cx3="http://schemas.microsoft.com/office/drawing/2016/5/9/chartex" xmlns:cx4="http://schemas.microsoft.com/office/drawing/2016/5/10/chartex" xmlns:cx5="http://schemas.microsoft.com/office/drawing/2016/5/11/chartex" xmlns:mc="http://schemas.openxmlformats.org/markup-compatibility/2006" xmlns:o="urn:schemas-microsoft-com:office:office" xmlns:r="http://schemas.openxmlformats.org/officeDocument/2006/relationships" xmlns:m="http://schemas.openxmlformats.org/officeDocument/2006/math" xmlns:v="urn:schemas-microsoft-com:vml" xmlns:wp14="http://schemas.microsoft.com/office/word/2010/wordprocessingDrawing" xmlns:wp="http://schemas.openxmlformats.org/drawingml/2006/wordprocessingDrawing" xmlns:w10="urn:schemas-microsoft-com:office:word" xmlns:w="http://schemas.openxmlformats.org/wordprocessingml/2006/main" xmlns:w14="http://schemas.microsoft.com/office/word/2010/wordml" xmlns:w15="http://schemas.microsoft.com/office/word/2012/wordml" xmlns:w16se="http://schemas.microsoft.com/office/word/2015/wordml/symex" xmlns:wpg="http://schemas.microsoft.com/office/word/2010/wordprocessingGroup" xmlns:wpi="http://schemas.microsoft.com/office/word/2010/wordprocessingInk" xmlns:wne="http://schemas.microsoft.com/office/word/2006/wordml" xmlns:wps="http://schemas.microsoft.com/office/word/2010/wordprocessingShape" mc:Ignorable="w14 w15 w16se wp14">
-  <w:abstractNum w:abstractNumId="0" w15:restartNumberingAfterBreak="0">
+<w:numbering xmlns:wpc="http://schemas.microsoft.com/office/word/2010/wordprocessingCanvas" xmlns:mc="http://schemas.openxmlformats.org/markup-compatibility/2006" xmlns:o="urn:schemas-microsoft-com:office:office" xmlns:r="http://schemas.openxmlformats.org/officeDocument/2006/relationships" xmlns:m="http://schemas.openxmlformats.org/officeDocument/2006/math" xmlns:v="urn:schemas-microsoft-com:vml" xmlns:wp14="http://schemas.microsoft.com/office/word/2010/wordprocessingDrawing" xmlns:wp="http://schemas.openxmlformats.org/drawingml/2006/wordprocessingDrawing" xmlns:w10="urn:schemas-microsoft-com:office:word" xmlns:w="http://schemas.openxmlformats.org/wordprocessingml/2006/main" xmlns:w14="http://schemas.microsoft.com/office/word/2010/wordml" xmlns:w15="http://schemas.microsoft.com/office/word/2012/wordml" xmlns:wpg="http://schemas.microsoft.com/office/word/2010/wordprocessingGroup" xmlns:wpi="http://schemas.microsoft.com/office/word/2010/wordprocessingInk" xmlns:wne="http://schemas.microsoft.com/office/word/2006/wordml" xmlns:wps="http://schemas.microsoft.com/office/word/2010/wordprocessingShape" mc:Ignorable="w14 w15 wp14">
+  <w:abstractNum w:abstractNumId="0">
     <w:nsid w:val="1E3E7AE1"/>
     <w:multiLevelType w:val="multilevel"/>
     <w:tmpl w:val="DEC267AE"/>
@@ -4618,7 +4677,7 @@
 </file>
 
 <file path=word/styles.xml><?xml version="1.0" encoding="utf-8"?>
-<w:styles xmlns:mc="http://schemas.openxmlformats.org/markup-compatibility/2006" xmlns:r="http://schemas.openxmlformats.org/officeDocument/2006/relationships" xmlns:w="http://schemas.openxmlformats.org/wordprocessingml/2006/main" xmlns:w14="http://schemas.microsoft.com/office/word/2010/wordml" xmlns:w15="http://schemas.microsoft.com/office/word/2012/wordml" xmlns:w16se="http://schemas.microsoft.com/office/word/2015/wordml/symex" mc:Ignorable="w14 w15 w16se">
+<w:styles xmlns:mc="http://schemas.openxmlformats.org/markup-compatibility/2006" xmlns:r="http://schemas.openxmlformats.org/officeDocument/2006/relationships" xmlns:w="http://schemas.openxmlformats.org/wordprocessingml/2006/main" xmlns:w14="http://schemas.microsoft.com/office/word/2010/wordml" xmlns:w15="http://schemas.microsoft.com/office/word/2012/wordml" mc:Ignorable="w14 w15">
   <w:docDefaults>
     <w:rPrDefault>
       <w:rPr>
@@ -4635,7 +4694,7 @@
       </w:pPr>
     </w:pPrDefault>
   </w:docDefaults>
-  <w:latentStyles w:defLockedState="0" w:defUIPriority="99" w:defSemiHidden="0" w:defUnhideWhenUsed="0" w:defQFormat="0" w:count="373">
+  <w:latentStyles w:defLockedState="0" w:defUIPriority="99" w:defSemiHidden="0" w:defUnhideWhenUsed="0" w:defQFormat="0" w:count="371">
     <w:lsdException w:name="Normal" w:uiPriority="0" w:qFormat="1"/>
     <w:lsdException w:name="heading 1" w:uiPriority="9" w:qFormat="1"/>
     <w:lsdException w:name="heading 2" w:semiHidden="1" w:uiPriority="9" w:unhideWhenUsed="1" w:qFormat="1"/>
@@ -5007,8 +5066,6 @@
     <w:lsdException w:name="List Table 5 Dark Accent 6" w:uiPriority="50"/>
     <w:lsdException w:name="List Table 6 Colorful Accent 6" w:uiPriority="51"/>
     <w:lsdException w:name="List Table 7 Colorful Accent 6" w:uiPriority="52"/>
-    <w:lsdException w:name="Mention" w:semiHidden="1" w:unhideWhenUsed="1"/>
-    <w:lsdException w:name="Smart Hyperlink" w:semiHidden="1" w:unhideWhenUsed="1"/>
   </w:latentStyles>
   <w:style w:type="paragraph" w:default="1" w:styleId="Normal">
     <w:name w:val="Normal"/>
@@ -5148,7 +5205,7 @@
       </w:tblCellMar>
     </w:tblPr>
   </w:style>
-  <w:style w:type="paragraph" w:styleId="Ttulo">
+  <w:style w:type="paragraph" w:styleId="Puesto">
     <w:name w:val="Title"/>
     <w:basedOn w:val="Normal"/>
     <w:next w:val="Normal"/>
@@ -5184,6 +5241,12 @@
     <w:tblPr>
       <w:tblStyleRowBandSize w:val="1"/>
       <w:tblStyleColBandSize w:val="1"/>
+      <w:tblCellMar>
+        <w:top w:w="0" w:type="dxa"/>
+        <w:left w:w="0" w:type="dxa"/>
+        <w:bottom w:w="0" w:type="dxa"/>
+        <w:right w:w="0" w:type="dxa"/>
+      </w:tblCellMar>
     </w:tblPr>
   </w:style>
   <w:style w:type="table" w:customStyle="1" w:styleId="a0">
@@ -5191,6 +5254,12 @@
     <w:tblPr>
       <w:tblStyleRowBandSize w:val="1"/>
       <w:tblStyleColBandSize w:val="1"/>
+      <w:tblCellMar>
+        <w:top w:w="0" w:type="dxa"/>
+        <w:left w:w="0" w:type="dxa"/>
+        <w:bottom w:w="0" w:type="dxa"/>
+        <w:right w:w="0" w:type="dxa"/>
+      </w:tblCellMar>
     </w:tblPr>
   </w:style>
   <w:style w:type="table" w:customStyle="1" w:styleId="a1">
@@ -5198,6 +5267,12 @@
     <w:tblPr>
       <w:tblStyleRowBandSize w:val="1"/>
       <w:tblStyleColBandSize w:val="1"/>
+      <w:tblCellMar>
+        <w:top w:w="0" w:type="dxa"/>
+        <w:left w:w="0" w:type="dxa"/>
+        <w:bottom w:w="0" w:type="dxa"/>
+        <w:right w:w="0" w:type="dxa"/>
+      </w:tblCellMar>
     </w:tblPr>
   </w:style>
   <w:style w:type="table" w:customStyle="1" w:styleId="a2">
@@ -5205,6 +5280,12 @@
     <w:tblPr>
       <w:tblStyleRowBandSize w:val="1"/>
       <w:tblStyleColBandSize w:val="1"/>
+      <w:tblCellMar>
+        <w:top w:w="0" w:type="dxa"/>
+        <w:left w:w="0" w:type="dxa"/>
+        <w:bottom w:w="0" w:type="dxa"/>
+        <w:right w:w="0" w:type="dxa"/>
+      </w:tblCellMar>
     </w:tblPr>
   </w:style>
   <w:style w:type="table" w:customStyle="1" w:styleId="a3">
@@ -5212,6 +5293,12 @@
     <w:tblPr>
       <w:tblStyleRowBandSize w:val="1"/>
       <w:tblStyleColBandSize w:val="1"/>
+      <w:tblCellMar>
+        <w:top w:w="0" w:type="dxa"/>
+        <w:left w:w="0" w:type="dxa"/>
+        <w:bottom w:w="0" w:type="dxa"/>
+        <w:right w:w="0" w:type="dxa"/>
+      </w:tblCellMar>
     </w:tblPr>
   </w:style>
   <w:style w:type="table" w:customStyle="1" w:styleId="a4">
@@ -5219,6 +5306,12 @@
     <w:tblPr>
       <w:tblStyleRowBandSize w:val="1"/>
       <w:tblStyleColBandSize w:val="1"/>
+      <w:tblCellMar>
+        <w:top w:w="0" w:type="dxa"/>
+        <w:left w:w="0" w:type="dxa"/>
+        <w:bottom w:w="0" w:type="dxa"/>
+        <w:right w:w="0" w:type="dxa"/>
+      </w:tblCellMar>
     </w:tblPr>
   </w:style>
   <w:style w:type="table" w:customStyle="1" w:styleId="a5">
@@ -5226,6 +5319,12 @@
     <w:tblPr>
       <w:tblStyleRowBandSize w:val="1"/>
       <w:tblStyleColBandSize w:val="1"/>
+      <w:tblCellMar>
+        <w:top w:w="0" w:type="dxa"/>
+        <w:left w:w="0" w:type="dxa"/>
+        <w:bottom w:w="0" w:type="dxa"/>
+        <w:right w:w="0" w:type="dxa"/>
+      </w:tblCellMar>
     </w:tblPr>
   </w:style>
   <w:style w:type="table" w:customStyle="1" w:styleId="a6">
@@ -5233,6 +5332,12 @@
     <w:tblPr>
       <w:tblStyleRowBandSize w:val="1"/>
       <w:tblStyleColBandSize w:val="1"/>
+      <w:tblCellMar>
+        <w:top w:w="0" w:type="dxa"/>
+        <w:left w:w="0" w:type="dxa"/>
+        <w:bottom w:w="0" w:type="dxa"/>
+        <w:right w:w="0" w:type="dxa"/>
+      </w:tblCellMar>
     </w:tblPr>
   </w:style>
   <w:style w:type="table" w:customStyle="1" w:styleId="a7">
@@ -5240,6 +5345,12 @@
     <w:tblPr>
       <w:tblStyleRowBandSize w:val="1"/>
       <w:tblStyleColBandSize w:val="1"/>
+      <w:tblCellMar>
+        <w:top w:w="0" w:type="dxa"/>
+        <w:left w:w="0" w:type="dxa"/>
+        <w:bottom w:w="0" w:type="dxa"/>
+        <w:right w:w="0" w:type="dxa"/>
+      </w:tblCellMar>
     </w:tblPr>
   </w:style>
   <w:style w:type="table" w:customStyle="1" w:styleId="a8">
@@ -5247,6 +5358,12 @@
     <w:tblPr>
       <w:tblStyleRowBandSize w:val="1"/>
       <w:tblStyleColBandSize w:val="1"/>
+      <w:tblCellMar>
+        <w:top w:w="0" w:type="dxa"/>
+        <w:left w:w="0" w:type="dxa"/>
+        <w:bottom w:w="0" w:type="dxa"/>
+        <w:right w:w="0" w:type="dxa"/>
+      </w:tblCellMar>
     </w:tblPr>
   </w:style>
   <w:style w:type="table" w:customStyle="1" w:styleId="a9">
@@ -5254,6 +5371,12 @@
     <w:tblPr>
       <w:tblStyleRowBandSize w:val="1"/>
       <w:tblStyleColBandSize w:val="1"/>
+      <w:tblCellMar>
+        <w:top w:w="0" w:type="dxa"/>
+        <w:left w:w="0" w:type="dxa"/>
+        <w:bottom w:w="0" w:type="dxa"/>
+        <w:right w:w="0" w:type="dxa"/>
+      </w:tblCellMar>
     </w:tblPr>
   </w:style>
   <w:style w:type="table" w:customStyle="1" w:styleId="aa">
@@ -5261,6 +5384,12 @@
     <w:tblPr>
       <w:tblStyleRowBandSize w:val="1"/>
       <w:tblStyleColBandSize w:val="1"/>
+      <w:tblCellMar>
+        <w:top w:w="0" w:type="dxa"/>
+        <w:left w:w="0" w:type="dxa"/>
+        <w:bottom w:w="0" w:type="dxa"/>
+        <w:right w:w="0" w:type="dxa"/>
+      </w:tblCellMar>
     </w:tblPr>
   </w:style>
   <w:style w:type="table" w:customStyle="1" w:styleId="ab">
@@ -5268,6 +5397,12 @@
     <w:tblPr>
       <w:tblStyleRowBandSize w:val="1"/>
       <w:tblStyleColBandSize w:val="1"/>
+      <w:tblCellMar>
+        <w:top w:w="0" w:type="dxa"/>
+        <w:left w:w="0" w:type="dxa"/>
+        <w:bottom w:w="0" w:type="dxa"/>
+        <w:right w:w="0" w:type="dxa"/>
+      </w:tblCellMar>
     </w:tblPr>
   </w:style>
   <w:style w:type="table" w:customStyle="1" w:styleId="ac">
@@ -5275,6 +5410,12 @@
     <w:tblPr>
       <w:tblStyleRowBandSize w:val="1"/>
       <w:tblStyleColBandSize w:val="1"/>
+      <w:tblCellMar>
+        <w:top w:w="0" w:type="dxa"/>
+        <w:left w:w="0" w:type="dxa"/>
+        <w:bottom w:w="0" w:type="dxa"/>
+        <w:right w:w="0" w:type="dxa"/>
+      </w:tblCellMar>
     </w:tblPr>
   </w:style>
   <w:style w:type="table" w:customStyle="1" w:styleId="ad">
@@ -5282,6 +5423,12 @@
     <w:tblPr>
       <w:tblStyleRowBandSize w:val="1"/>
       <w:tblStyleColBandSize w:val="1"/>
+      <w:tblCellMar>
+        <w:top w:w="0" w:type="dxa"/>
+        <w:left w:w="0" w:type="dxa"/>
+        <w:bottom w:w="0" w:type="dxa"/>
+        <w:right w:w="0" w:type="dxa"/>
+      </w:tblCellMar>
     </w:tblPr>
   </w:style>
   <w:style w:type="table" w:customStyle="1" w:styleId="ae">
@@ -5289,6 +5436,12 @@
     <w:tblPr>
       <w:tblStyleRowBandSize w:val="1"/>
       <w:tblStyleColBandSize w:val="1"/>
+      <w:tblCellMar>
+        <w:top w:w="0" w:type="dxa"/>
+        <w:left w:w="0" w:type="dxa"/>
+        <w:bottom w:w="0" w:type="dxa"/>
+        <w:right w:w="0" w:type="dxa"/>
+      </w:tblCellMar>
     </w:tblPr>
   </w:style>
   <w:style w:type="paragraph" w:styleId="Textocomentario">
@@ -5689,7 +5842,7 @@
 </file>
 
 <file path=customXml/itemProps1.xml><?xml version="1.0" encoding="utf-8"?>
-<ds:datastoreItem xmlns:ds="http://schemas.openxmlformats.org/officeDocument/2006/customXml" ds:itemID="{94530981-065E-449C-8167-186D0274E49F}">
+<ds:datastoreItem xmlns:ds="http://schemas.openxmlformats.org/officeDocument/2006/customXml" ds:itemID="{6D35313C-9206-4597-A910-B67092954704}">
   <ds:schemaRefs>
     <ds:schemaRef ds:uri="http://schemas.openxmlformats.org/officeDocument/2006/bibliography"/>
   </ds:schemaRefs>

</xml_diff>